<commit_message>
Add filnal report pptx
</commit_message>
<xml_diff>
--- a/2. 발표자료/[4차 5기] AI설계과정 B반 팀 펜타코어 결과보고서.docx
+++ b/2. 발표자료/[4차 5기] AI설계과정 B반 팀 펜타코어 결과보고서.docx
@@ -1,1522 +1,20 @@
 
 <file path=word/document.xml><?xml version="1.0" encoding="utf-8"?>
-<w:document xmlns:wpc="http://schemas.microsoft.com/office/word/2010/wordprocessingCanvas" xmlns:mc="http://schemas.openxmlformats.org/markup-compatibility/2006" xmlns:o="urn:schemas-microsoft-com:office:office" xmlns:r="http://schemas.openxmlformats.org/officeDocument/2006/relationships" xmlns:m="http://schemas.openxmlformats.org/officeDocument/2006/math" xmlns:v="urn:schemas-microsoft-com:vml" xmlns:wp14="http://schemas.microsoft.com/office/word/2010/wordprocessingDrawing" xmlns:wp="http://schemas.openxmlformats.org/drawingml/2006/wordprocessingDrawing" xmlns:w10="urn:schemas-microsoft-com:office:word" xmlns:w="http://schemas.openxmlformats.org/wordprocessingml/2006/main" xmlns:w14="http://schemas.microsoft.com/office/word/2010/wordml" xmlns:wpg="http://schemas.microsoft.com/office/word/2010/wordprocessingGroup" xmlns:wpi="http://schemas.microsoft.com/office/word/2010/wordprocessingInk" xmlns:wne="http://schemas.microsoft.com/office/word/2006/wordml" xmlns:wps="http://schemas.microsoft.com/office/word/2010/wordprocessingShape" mc:Ignorable="w14 wp14">
+<w:document xmlns:wpc="http://schemas.microsoft.com/office/word/2010/wordprocessingCanvas" xmlns:cx="http://schemas.microsoft.com/office/drawing/2014/chartex" xmlns:cx1="http://schemas.microsoft.com/office/drawing/2015/9/8/chartex" xmlns:cx2="http://schemas.microsoft.com/office/drawing/2015/10/21/chartex" xmlns:cx3="http://schemas.microsoft.com/office/drawing/2016/5/9/chartex" xmlns:cx4="http://schemas.microsoft.com/office/drawing/2016/5/10/chartex" xmlns:cx5="http://schemas.microsoft.com/office/drawing/2016/5/11/chartex" xmlns:cx6="http://schemas.microsoft.com/office/drawing/2016/5/12/chartex" xmlns:cx7="http://schemas.microsoft.com/office/drawing/2016/5/13/chartex" xmlns:cx8="http://schemas.microsoft.com/office/drawing/2016/5/14/chartex" xmlns:mc="http://schemas.openxmlformats.org/markup-compatibility/2006" xmlns:aink="http://schemas.microsoft.com/office/drawing/2016/ink" xmlns:am3d="http://schemas.microsoft.com/office/drawing/2017/model3d" xmlns:o="urn:schemas-microsoft-com:office:office" xmlns:r="http://schemas.openxmlformats.org/officeDocument/2006/relationships" xmlns:m="http://schemas.openxmlformats.org/officeDocument/2006/math" xmlns:v="urn:schemas-microsoft-com:vml" xmlns:wp14="http://schemas.microsoft.com/office/word/2010/wordprocessingDrawing" xmlns:wp="http://schemas.openxmlformats.org/drawingml/2006/wordprocessingDrawing" xmlns:w10="urn:schemas-microsoft-com:office:word" xmlns:w="http://schemas.openxmlformats.org/wordprocessingml/2006/main" xmlns:w14="http://schemas.microsoft.com/office/word/2010/wordml" xmlns:w15="http://schemas.microsoft.com/office/word/2012/wordml" xmlns:w16cid="http://schemas.microsoft.com/office/word/2016/wordml/cid" xmlns:w16se="http://schemas.microsoft.com/office/word/2015/wordml/symex" xmlns:wpg="http://schemas.microsoft.com/office/word/2010/wordprocessingGroup" xmlns:wpi="http://schemas.microsoft.com/office/word/2010/wordprocessingInk" xmlns:wne="http://schemas.microsoft.com/office/word/2006/wordml" xmlns:wps="http://schemas.microsoft.com/office/word/2010/wordprocessingShape" mc:Ignorable="w14 w15 w16se w16cid wp14">
   <w:body>
     <w:p>
       <w:pPr>
-        <w:rPr>
-          <w:b/>
-          <w:sz w:val="28"/>
-        </w:rPr>
-      </w:pPr>
-      <w:r>
-        <w:rPr>
-          <w:rFonts w:hint="eastAsia"/>
-          <w:b/>
-          <w:sz w:val="28"/>
-        </w:rPr>
-        <w:t>□ 최종 결과보고서</w:t>
-      </w:r>
-    </w:p>
-    <w:p>
-      <w:pPr>
-        <w:rPr>
-          <w:b/>
-          <w:sz w:val="28"/>
-        </w:rPr>
-      </w:pPr>
-    </w:p>
-    <w:p>
-      <w:r>
-        <w:rPr>
-          <w:rFonts w:hint="eastAsia"/>
-        </w:rPr>
-        <w:t xml:space="preserve"> 1.</w:t>
-      </w:r>
-      <w:r>
-        <w:rPr>
-          <w:rFonts w:hint="eastAsia"/>
-        </w:rPr>
-        <w:t xml:space="preserve"> 산출물 기준</w:t>
-      </w:r>
-    </w:p>
-    <w:p>
-      <w:pPr>
-        <w:rPr>
-          <w:color w:val="000000" w:themeColor="text1"/>
-        </w:rPr>
-      </w:pPr>
-      <w:r>
-        <w:rPr>
-          <w:rFonts w:hint="eastAsia"/>
-          <w:color w:val="000000" w:themeColor="text1"/>
-        </w:rPr>
-        <w:t xml:space="preserve">  1)</w:t>
-      </w:r>
-      <w:r>
-        <w:rPr>
-          <w:rFonts w:hint="eastAsia"/>
-          <w:color w:val="000000" w:themeColor="text1"/>
-        </w:rPr>
-        <w:t xml:space="preserve"> </w:t>
-      </w:r>
-      <w:proofErr w:type="gramStart"/>
-      <w:r>
-        <w:rPr>
-          <w:rFonts w:hint="eastAsia"/>
-          <w:color w:val="000000" w:themeColor="text1"/>
-        </w:rPr>
-        <w:t>분량</w:t>
-      </w:r>
-      <w:r>
-        <w:rPr>
-          <w:rFonts w:hint="eastAsia"/>
-          <w:color w:val="000000" w:themeColor="text1"/>
-        </w:rPr>
-        <w:t xml:space="preserve"> :</w:t>
-      </w:r>
-      <w:proofErr w:type="gramEnd"/>
-      <w:r>
-        <w:rPr>
-          <w:rFonts w:hint="eastAsia"/>
-          <w:color w:val="000000" w:themeColor="text1"/>
-        </w:rPr>
-        <w:t xml:space="preserve"> </w:t>
-      </w:r>
-      <w:r>
-        <w:rPr>
-          <w:rFonts w:hint="eastAsia"/>
-          <w:color w:val="000000" w:themeColor="text1"/>
-        </w:rPr>
-        <w:t xml:space="preserve">자유롭게 작성하나 </w:t>
-      </w:r>
-      <w:r>
-        <w:rPr>
-          <w:rFonts w:hint="eastAsia"/>
-          <w:color w:val="000000" w:themeColor="text1"/>
-        </w:rPr>
-        <w:t>1</w:t>
-      </w:r>
-      <w:r>
-        <w:rPr>
-          <w:color w:val="000000" w:themeColor="text1"/>
-        </w:rPr>
-        <w:t>0</w:t>
-      </w:r>
-      <w:r>
-        <w:rPr>
-          <w:rFonts w:hint="eastAsia"/>
-          <w:color w:val="000000" w:themeColor="text1"/>
-        </w:rPr>
-        <w:t>매 내외</w:t>
-      </w:r>
-      <w:r>
-        <w:rPr>
-          <w:rFonts w:hint="eastAsia"/>
-          <w:color w:val="000000" w:themeColor="text1"/>
-        </w:rPr>
-        <w:t>를 권장</w:t>
-      </w:r>
-      <w:r>
-        <w:rPr>
-          <w:rFonts w:hint="eastAsia"/>
-          <w:color w:val="000000" w:themeColor="text1"/>
-        </w:rPr>
-        <w:t xml:space="preserve"> </w:t>
-      </w:r>
-      <w:r>
-        <w:rPr>
-          <w:color w:val="000000" w:themeColor="text1"/>
-        </w:rPr>
-        <w:t>[</w:t>
-      </w:r>
-      <w:r>
-        <w:rPr>
-          <w:rFonts w:hint="eastAsia"/>
-          <w:color w:val="000000" w:themeColor="text1"/>
-        </w:rPr>
-        <w:t>내용이 길어지면 부록_형식으로 분리 권장]</w:t>
-      </w:r>
-    </w:p>
-    <w:p>
-      <w:pPr>
-        <w:ind w:firstLine="195"/>
-        <w:rPr>
-          <w:color w:val="000000" w:themeColor="text1"/>
-        </w:rPr>
-      </w:pPr>
-      <w:r>
-        <w:rPr>
-          <w:rFonts w:hint="eastAsia"/>
-          <w:color w:val="000000" w:themeColor="text1"/>
-        </w:rPr>
-        <w:t>2)</w:t>
-      </w:r>
-      <w:r>
-        <w:rPr>
-          <w:rFonts w:hint="eastAsia"/>
-          <w:color w:val="000000" w:themeColor="text1"/>
-        </w:rPr>
-        <w:t xml:space="preserve"> </w:t>
-      </w:r>
-      <w:proofErr w:type="gramStart"/>
-      <w:r>
-        <w:rPr>
-          <w:rFonts w:hint="eastAsia"/>
-          <w:color w:val="000000" w:themeColor="text1"/>
-        </w:rPr>
-        <w:t>기한 :</w:t>
-      </w:r>
-      <w:proofErr w:type="gramEnd"/>
-      <w:r>
-        <w:rPr>
-          <w:rFonts w:hint="eastAsia"/>
-          <w:color w:val="000000" w:themeColor="text1"/>
-        </w:rPr>
-        <w:t xml:space="preserve"> </w:t>
-      </w:r>
-      <w:r>
-        <w:rPr>
-          <w:rFonts w:hint="eastAsia"/>
-          <w:b/>
-          <w:color w:val="000000" w:themeColor="text1"/>
-        </w:rPr>
-        <w:t>프로젝트 종료</w:t>
-      </w:r>
-      <w:r>
-        <w:rPr>
-          <w:rFonts w:hint="eastAsia"/>
-          <w:b/>
-          <w:color w:val="000000" w:themeColor="text1"/>
-        </w:rPr>
-        <w:t>일</w:t>
-      </w:r>
-      <w:r>
-        <w:rPr>
-          <w:rFonts w:hint="eastAsia"/>
-          <w:b/>
-          <w:color w:val="000000" w:themeColor="text1"/>
-        </w:rPr>
-        <w:t xml:space="preserve"> (</w:t>
-      </w:r>
-      <w:r>
-        <w:rPr>
-          <w:rFonts w:hint="eastAsia"/>
-          <w:b/>
-          <w:color w:val="000000" w:themeColor="text1"/>
-        </w:rPr>
-        <w:t>10/18</w:t>
-      </w:r>
-      <w:r>
-        <w:rPr>
-          <w:rFonts w:hint="eastAsia"/>
-          <w:b/>
-          <w:color w:val="000000" w:themeColor="text1"/>
-        </w:rPr>
-        <w:t xml:space="preserve">) </w:t>
-      </w:r>
-      <w:r>
-        <w:rPr>
-          <w:rFonts w:hint="eastAsia"/>
-          <w:color w:val="000000" w:themeColor="text1"/>
-        </w:rPr>
-        <w:t xml:space="preserve">까지 </w:t>
-      </w:r>
-    </w:p>
-    <w:p>
-      <w:pPr>
-        <w:ind w:firstLine="210"/>
-      </w:pPr>
-      <w:r>
-        <w:rPr>
-          <w:rFonts w:hint="eastAsia"/>
-        </w:rPr>
-        <w:t>3)</w:t>
-      </w:r>
-      <w:r>
-        <w:rPr>
-          <w:rFonts w:hint="eastAsia"/>
-        </w:rPr>
-        <w:t xml:space="preserve"> 워드(doc</w:t>
-      </w:r>
-      <w:r>
-        <w:rPr>
-          <w:rFonts w:hint="eastAsia"/>
-        </w:rPr>
-        <w:t>x</w:t>
-      </w:r>
-      <w:r>
-        <w:rPr>
-          <w:rFonts w:hint="eastAsia"/>
-        </w:rPr>
-        <w:t>) 파일로 작성</w:t>
-      </w:r>
-    </w:p>
-    <w:p>
-      <w:pPr>
-        <w:ind w:firstLineChars="245" w:firstLine="490"/>
-      </w:pPr>
-      <w:r>
-        <w:rPr>
-          <w:rFonts w:hint="eastAsia"/>
-        </w:rPr>
-        <w:t>(</w:t>
-      </w:r>
-      <w:r>
-        <w:rPr>
-          <w:rFonts w:hint="eastAsia"/>
-        </w:rPr>
-        <w:t>예 : [4차</w:t>
-      </w:r>
-      <w:r>
-        <w:rPr>
-          <w:rFonts w:hint="eastAsia"/>
-        </w:rPr>
-        <w:t xml:space="preserve"> 5</w:t>
-      </w:r>
-      <w:r>
-        <w:rPr>
-          <w:rFonts w:hint="eastAsia"/>
-        </w:rPr>
-        <w:t>기]</w:t>
-      </w:r>
-      <w:r>
-        <w:rPr>
-          <w:sz w:val="18"/>
-        </w:rPr>
-        <w:t xml:space="preserve"> </w:t>
-      </w:r>
-      <w:proofErr w:type="spellStart"/>
-      <w:r>
-        <w:rPr>
-          <w:rFonts w:hint="eastAsia"/>
-          <w:szCs w:val="20"/>
-        </w:rPr>
-        <w:t>딥러닝</w:t>
-      </w:r>
-      <w:proofErr w:type="spellEnd"/>
-      <w:r>
-        <w:rPr>
-          <w:rFonts w:hint="eastAsia"/>
-          <w:szCs w:val="20"/>
-        </w:rPr>
-        <w:t>_</w:t>
-      </w:r>
-      <w:r>
-        <w:rPr>
-          <w:rFonts w:hint="eastAsia"/>
-        </w:rPr>
-        <w:t>결과보고서_</w:t>
-      </w:r>
-      <w:proofErr w:type="spellStart"/>
-      <w:r>
-        <w:rPr>
-          <w:rFonts w:hint="eastAsia"/>
-        </w:rPr>
-        <w:t>쇼미더</w:t>
-      </w:r>
-      <w:proofErr w:type="spellEnd"/>
-      <w:r>
-        <w:rPr>
-          <w:rFonts w:hint="eastAsia"/>
+        <w:jc w:val="left"/>
+        <w:rPr>
+          <w:sz w:val="24"/>
+        </w:rPr>
+      </w:pPr>
+      <w:r>
+        <w:rPr>
+          <w:rFonts w:hint="eastAsia"/>
+          <w:sz w:val="24"/>
         </w:rPr>
         <w:t>4차</w:t>
-      </w:r>
-      <w:r>
-        <w:rPr>
-          <w:rFonts w:hint="eastAsia"/>
-        </w:rPr>
-        <w:t>.</w:t>
-      </w:r>
-      <w:proofErr w:type="spellStart"/>
-      <w:r>
-        <w:rPr>
-          <w:rFonts w:hint="eastAsia"/>
-        </w:rPr>
-        <w:t>doc</w:t>
-      </w:r>
-      <w:r>
-        <w:rPr>
-          <w:rFonts w:hint="eastAsia"/>
-        </w:rPr>
-        <w:t>x</w:t>
-      </w:r>
-      <w:proofErr w:type="spellEnd"/>
-      <w:r>
-        <w:rPr>
-          <w:rFonts w:hint="eastAsia"/>
-        </w:rPr>
-        <w:t>)</w:t>
-      </w:r>
-      <w:r>
-        <w:rPr>
-          <w:rFonts w:hint="eastAsia"/>
-        </w:rPr>
-        <w:t xml:space="preserve">  </w:t>
-      </w:r>
-    </w:p>
-    <w:p>
-      <w:pPr>
-        <w:ind w:firstLineChars="100" w:firstLine="200"/>
-        <w:rPr>
-          <w:color w:val="000000" w:themeColor="text1"/>
-        </w:rPr>
-      </w:pPr>
-      <w:r>
-        <w:rPr>
-          <w:rFonts w:hint="eastAsia"/>
-          <w:color w:val="000000" w:themeColor="text1"/>
-        </w:rPr>
-        <w:t xml:space="preserve">4) </w:t>
-      </w:r>
-      <w:proofErr w:type="gramStart"/>
-      <w:r>
-        <w:rPr>
-          <w:rFonts w:hint="eastAsia"/>
-          <w:color w:val="000000" w:themeColor="text1"/>
-        </w:rPr>
-        <w:t>제출 :</w:t>
-      </w:r>
-      <w:proofErr w:type="gramEnd"/>
-      <w:r>
-        <w:rPr>
-          <w:rFonts w:hint="eastAsia"/>
-          <w:color w:val="000000" w:themeColor="text1"/>
-        </w:rPr>
-        <w:t xml:space="preserve"> 1. </w:t>
-      </w:r>
-      <w:r>
-        <w:rPr>
-          <w:rFonts w:hint="eastAsia"/>
-          <w:b/>
-          <w:color w:val="000000" w:themeColor="text1"/>
-        </w:rPr>
-        <w:t>결과보고서 워드 파일(또는 pdf)</w:t>
-      </w:r>
-      <w:r>
-        <w:rPr>
-          <w:rFonts w:hint="eastAsia"/>
-          <w:b/>
-          <w:color w:val="000000" w:themeColor="text1"/>
-        </w:rPr>
-        <w:t>, 발표</w:t>
-      </w:r>
-      <w:r>
-        <w:rPr>
-          <w:rFonts w:hint="eastAsia"/>
-          <w:b/>
-          <w:color w:val="000000" w:themeColor="text1"/>
-        </w:rPr>
-        <w:t>P</w:t>
-      </w:r>
-      <w:r>
-        <w:rPr>
-          <w:rFonts w:hint="eastAsia"/>
-          <w:b/>
-          <w:color w:val="000000" w:themeColor="text1"/>
-        </w:rPr>
-        <w:t>PT</w:t>
-      </w:r>
-      <w:r>
-        <w:rPr>
-          <w:rFonts w:hint="eastAsia"/>
-          <w:b/>
-          <w:color w:val="000000" w:themeColor="text1"/>
-        </w:rPr>
-        <w:t xml:space="preserve"> 파일</w:t>
-      </w:r>
-      <w:r>
-        <w:rPr>
-          <w:rFonts w:hint="eastAsia"/>
-          <w:b/>
-          <w:color w:val="000000" w:themeColor="text1"/>
-        </w:rPr>
-        <w:t xml:space="preserve"> 등</w:t>
-      </w:r>
-      <w:r>
-        <w:rPr>
-          <w:rFonts w:hint="eastAsia"/>
-          <w:b/>
-          <w:color w:val="000000" w:themeColor="text1"/>
-        </w:rPr>
-        <w:t xml:space="preserve"> </w:t>
-      </w:r>
-      <w:r>
-        <w:rPr>
-          <w:rFonts w:hint="eastAsia"/>
-          <w:color w:val="000000" w:themeColor="text1"/>
-        </w:rPr>
-        <w:t xml:space="preserve">제출 및 NCS평가시스템 </w:t>
-      </w:r>
-      <w:r>
-        <w:rPr>
-          <w:rFonts w:hint="eastAsia"/>
-          <w:color w:val="000000" w:themeColor="text1"/>
-        </w:rPr>
-        <w:t>업로드</w:t>
-      </w:r>
-    </w:p>
-    <w:p>
-      <w:pPr>
-        <w:ind w:firstLineChars="500" w:firstLine="1000"/>
-      </w:pPr>
-      <w:r>
-        <w:rPr>
-          <w:rFonts w:hint="eastAsia"/>
-        </w:rPr>
-        <w:t xml:space="preserve">2. </w:t>
-      </w:r>
-      <w:r>
-        <w:rPr>
-          <w:rFonts w:hint="eastAsia"/>
-        </w:rPr>
-        <w:t>매니저 이메일</w:t>
-      </w:r>
-      <w:r>
-        <w:t>로</w:t>
-      </w:r>
-      <w:r>
-        <w:rPr>
-          <w:rFonts w:hint="eastAsia"/>
-        </w:rPr>
-        <w:t xml:space="preserve"> 전송 </w:t>
-      </w:r>
-      <w:r>
-        <w:rPr>
-          <w:rFonts w:hint="eastAsia"/>
-        </w:rPr>
-        <w:t>(</w:t>
-      </w:r>
-      <w:hyperlink r:id="rId9" w:history="1">
-        <w:r>
-          <w:rPr>
-            <w:rStyle w:val="a3"/>
-            <w:rFonts w:hint="eastAsia"/>
-          </w:rPr>
-          <w:t>cw1025.min@multicampus.com</w:t>
-        </w:r>
-      </w:hyperlink>
-      <w:r>
-        <w:rPr>
-          <w:rFonts w:hint="eastAsia"/>
-        </w:rPr>
-        <w:t>)</w:t>
-      </w:r>
-      <w:r>
-        <w:rPr>
-          <w:rFonts w:hint="eastAsia"/>
-        </w:rPr>
-        <w:t xml:space="preserve"> </w:t>
-      </w:r>
-    </w:p>
-    <w:p>
-      <w:pPr>
-        <w:ind w:firstLineChars="100" w:firstLine="200"/>
-        <w:rPr>
-          <w:b/>
-          <w:color w:val="FF0000"/>
-        </w:rPr>
-      </w:pPr>
-    </w:p>
-    <w:p>
-      <w:r>
-        <w:rPr>
-          <w:rFonts w:hint="eastAsia"/>
-        </w:rPr>
-        <w:t xml:space="preserve"> 2. 프로젝트 목차</w:t>
-      </w:r>
-    </w:p>
-    <w:p>
-      <w:pPr>
-        <w:ind w:firstLine="195"/>
-      </w:pPr>
-      <w:r>
-        <w:rPr>
-          <w:rFonts w:hint="eastAsia"/>
-        </w:rPr>
-        <w:t>1) 표지 - 1매</w:t>
-      </w:r>
-    </w:p>
-    <w:p>
-      <w:pPr>
-        <w:ind w:firstLine="195"/>
-      </w:pPr>
-      <w:r>
-        <w:rPr>
-          <w:rFonts w:hint="eastAsia"/>
-        </w:rPr>
-        <w:t>2) 목차 - 1매</w:t>
-      </w:r>
-    </w:p>
-    <w:p>
-      <w:pPr>
-        <w:ind w:firstLine="195"/>
-      </w:pPr>
-      <w:r>
-        <w:rPr>
-          <w:rFonts w:hint="eastAsia"/>
-        </w:rPr>
-        <w:t xml:space="preserve">3) 팀 </w:t>
-      </w:r>
-      <w:r>
-        <w:rPr>
-          <w:rFonts w:hint="eastAsia"/>
-        </w:rPr>
-        <w:t>구성원 및</w:t>
-      </w:r>
-      <w:r>
-        <w:rPr>
-          <w:rFonts w:hint="eastAsia"/>
-        </w:rPr>
-        <w:t xml:space="preserve"> 역할 </w:t>
-      </w:r>
-      <w:proofErr w:type="gramStart"/>
-      <w:r>
-        <w:rPr>
-          <w:rFonts w:hint="eastAsia"/>
-        </w:rPr>
-        <w:t>소개 :</w:t>
-      </w:r>
-      <w:proofErr w:type="gramEnd"/>
-      <w:r>
-        <w:rPr>
-          <w:rFonts w:hint="eastAsia"/>
-        </w:rPr>
-        <w:t xml:space="preserve"> 개인별 업무 분장  - 1매</w:t>
-      </w:r>
-    </w:p>
-    <w:p>
-      <w:pPr>
-        <w:ind w:firstLine="195"/>
-      </w:pPr>
-      <w:r>
-        <w:rPr>
-          <w:rFonts w:hint="eastAsia"/>
-        </w:rPr>
-        <w:t>4) 기획 배경 및 목표 - 1~2매</w:t>
-      </w:r>
-    </w:p>
-    <w:p>
-      <w:pPr>
-        <w:ind w:firstLine="195"/>
-      </w:pPr>
-      <w:r>
-        <w:rPr>
-          <w:rFonts w:hint="eastAsia"/>
-        </w:rPr>
-        <w:t>5) 추진 계획(일정</w:t>
-      </w:r>
-      <w:proofErr w:type="gramStart"/>
-      <w:r>
-        <w:rPr>
-          <w:rFonts w:hint="eastAsia"/>
-        </w:rPr>
-        <w:t>) :</w:t>
-      </w:r>
-      <w:proofErr w:type="gramEnd"/>
-      <w:r>
-        <w:rPr>
-          <w:rFonts w:hint="eastAsia"/>
-        </w:rPr>
-        <w:t xml:space="preserve"> 팀 전체 일정 및 개인별 업무 진행 일정 - 1매</w:t>
-      </w:r>
-    </w:p>
-    <w:p>
-      <w:pPr>
-        <w:ind w:firstLine="195"/>
-        <w:rPr>
-          <w:color w:val="000000"/>
-        </w:rPr>
-      </w:pPr>
-      <w:r>
-        <w:rPr>
-          <w:rFonts w:hint="eastAsia"/>
-          <w:color w:val="000000"/>
-        </w:rPr>
-        <w:t xml:space="preserve">6) 시장 </w:t>
-      </w:r>
-      <w:proofErr w:type="gramStart"/>
-      <w:r>
-        <w:rPr>
-          <w:rFonts w:hint="eastAsia"/>
-          <w:color w:val="000000"/>
-        </w:rPr>
-        <w:t>분석 :</w:t>
-      </w:r>
-      <w:proofErr w:type="gramEnd"/>
-      <w:r>
-        <w:rPr>
-          <w:rFonts w:hint="eastAsia"/>
-          <w:color w:val="000000"/>
-        </w:rPr>
-        <w:t xml:space="preserve"> 유사한 제품 및 </w:t>
-      </w:r>
-      <w:r>
-        <w:rPr>
-          <w:rFonts w:hint="eastAsia"/>
-          <w:color w:val="000000"/>
-        </w:rPr>
-        <w:t>서비스</w:t>
-      </w:r>
-      <w:r>
-        <w:rPr>
-          <w:rFonts w:hint="eastAsia"/>
-          <w:color w:val="000000"/>
-        </w:rPr>
-        <w:t xml:space="preserve"> 장단점 분석, 차별화 전략 기술</w:t>
-      </w:r>
-      <w:r>
-        <w:rPr>
-          <w:rFonts w:hint="eastAsia"/>
-          <w:color w:val="000000"/>
-        </w:rPr>
-        <w:t xml:space="preserve"> - 1</w:t>
-      </w:r>
-      <w:r>
-        <w:rPr>
-          <w:rFonts w:hint="eastAsia"/>
-          <w:color w:val="000000"/>
-        </w:rPr>
-        <w:t>매</w:t>
-      </w:r>
-      <w:r>
-        <w:rPr>
-          <w:rFonts w:hint="eastAsia"/>
-          <w:color w:val="000000"/>
-        </w:rPr>
-        <w:t xml:space="preserve"> 내외</w:t>
-      </w:r>
-    </w:p>
-    <w:p>
-      <w:pPr>
-        <w:ind w:firstLine="195"/>
-        <w:rPr>
-          <w:color w:val="000000"/>
-        </w:rPr>
-      </w:pPr>
-      <w:r>
-        <w:rPr>
-          <w:rFonts w:hint="eastAsia"/>
-          <w:color w:val="000000"/>
-        </w:rPr>
-        <w:t>7) 결과</w:t>
-      </w:r>
-    </w:p>
-    <w:p>
-      <w:pPr>
-        <w:ind w:firstLine="195"/>
-        <w:rPr>
-          <w:color w:val="000000"/>
-        </w:rPr>
-      </w:pPr>
-      <w:r>
-        <w:rPr>
-          <w:rFonts w:hint="eastAsia"/>
-          <w:color w:val="000000"/>
-        </w:rPr>
-        <w:tab/>
-        <w:t xml:space="preserve">- 상세 </w:t>
-      </w:r>
-      <w:proofErr w:type="gramStart"/>
-      <w:r>
-        <w:rPr>
-          <w:rFonts w:hint="eastAsia"/>
-          <w:color w:val="000000"/>
-        </w:rPr>
-        <w:t>설명 :</w:t>
-      </w:r>
-      <w:proofErr w:type="gramEnd"/>
-      <w:r>
-        <w:rPr>
-          <w:rFonts w:hint="eastAsia"/>
-          <w:color w:val="000000"/>
-        </w:rPr>
-        <w:t xml:space="preserve"> 주요기능, </w:t>
-      </w:r>
-      <w:proofErr w:type="spellStart"/>
-      <w:r>
-        <w:rPr>
-          <w:rFonts w:hint="eastAsia"/>
-          <w:color w:val="000000"/>
-        </w:rPr>
-        <w:t>화면캡쳐</w:t>
-      </w:r>
-      <w:proofErr w:type="spellEnd"/>
-      <w:r>
-        <w:rPr>
-          <w:rFonts w:hint="eastAsia"/>
-          <w:color w:val="000000"/>
-        </w:rPr>
-        <w:t xml:space="preserve">, </w:t>
-      </w:r>
-      <w:r>
-        <w:rPr>
-          <w:rFonts w:hint="eastAsia"/>
-          <w:color w:val="000000"/>
-        </w:rPr>
-        <w:t>상세동작, 목표성능 등 -</w:t>
-      </w:r>
-      <w:r>
-        <w:rPr>
-          <w:color w:val="000000"/>
-        </w:rPr>
-        <w:t xml:space="preserve"> </w:t>
-      </w:r>
-      <w:r>
-        <w:rPr>
-          <w:rFonts w:hint="eastAsia"/>
-          <w:color w:val="FF0000"/>
-        </w:rPr>
-        <w:t>자유롭게</w:t>
-      </w:r>
-      <w:r>
-        <w:rPr>
-          <w:rFonts w:hint="eastAsia"/>
-          <w:color w:val="FF0000"/>
-        </w:rPr>
-        <w:t xml:space="preserve"> </w:t>
-      </w:r>
-      <w:r>
-        <w:rPr>
-          <w:color w:val="FF0000"/>
-        </w:rPr>
-        <w:t>[</w:t>
-      </w:r>
-      <w:r>
-        <w:rPr>
-          <w:color w:val="FF0000"/>
-        </w:rPr>
-        <w:t>3</w:t>
-      </w:r>
-      <w:r>
-        <w:rPr>
-          <w:rFonts w:hint="eastAsia"/>
-          <w:color w:val="FF0000"/>
-        </w:rPr>
-        <w:t>매 내외</w:t>
-      </w:r>
-      <w:r>
-        <w:rPr>
-          <w:rFonts w:hint="eastAsia"/>
-          <w:color w:val="FF0000"/>
-        </w:rPr>
-        <w:t xml:space="preserve"> 권장]</w:t>
-      </w:r>
-    </w:p>
-    <w:p>
-      <w:pPr>
-        <w:ind w:firstLine="195"/>
-        <w:rPr>
-          <w:color w:val="000000"/>
-        </w:rPr>
-      </w:pPr>
-      <w:r>
-        <w:rPr>
-          <w:rFonts w:hint="eastAsia"/>
-          <w:color w:val="000000"/>
-        </w:rPr>
-        <w:tab/>
-        <w:t xml:space="preserve">- 핵심 구현 </w:t>
-      </w:r>
-      <w:proofErr w:type="gramStart"/>
-      <w:r>
-        <w:rPr>
-          <w:rFonts w:hint="eastAsia"/>
-          <w:color w:val="000000"/>
-        </w:rPr>
-        <w:t>내용 :</w:t>
-      </w:r>
-      <w:proofErr w:type="gramEnd"/>
-      <w:r>
-        <w:rPr>
-          <w:rFonts w:hint="eastAsia"/>
-          <w:color w:val="000000"/>
-        </w:rPr>
-        <w:t xml:space="preserve"> </w:t>
-      </w:r>
-      <w:r>
-        <w:rPr>
-          <w:rFonts w:hint="eastAsia"/>
-          <w:color w:val="000000"/>
-        </w:rPr>
-        <w:t xml:space="preserve">분석, 설계자료, </w:t>
-      </w:r>
-      <w:r>
-        <w:rPr>
-          <w:rFonts w:hint="eastAsia"/>
-          <w:color w:val="000000"/>
-        </w:rPr>
-        <w:t>핵심적 알고리즘, 주요</w:t>
-      </w:r>
-      <w:r>
-        <w:rPr>
-          <w:rFonts w:hint="eastAsia"/>
-          <w:color w:val="000000"/>
-        </w:rPr>
-        <w:t xml:space="preserve"> </w:t>
-      </w:r>
-      <w:r>
-        <w:rPr>
-          <w:rFonts w:hint="eastAsia"/>
-          <w:color w:val="000000"/>
-        </w:rPr>
-        <w:t xml:space="preserve">동작 등 그림, 표 등 </w:t>
-      </w:r>
-    </w:p>
-    <w:p>
-      <w:pPr>
-        <w:ind w:firstLineChars="1338" w:firstLine="2676"/>
-        <w:rPr>
-          <w:color w:val="FF0000"/>
-        </w:rPr>
-      </w:pPr>
-      <w:r>
-        <w:rPr>
-          <w:rFonts w:hint="eastAsia"/>
-          <w:color w:val="000000"/>
-        </w:rPr>
-        <w:t xml:space="preserve">팀별로 </w:t>
-      </w:r>
-      <w:r>
-        <w:rPr>
-          <w:rFonts w:hint="eastAsia"/>
-          <w:color w:val="000000"/>
-        </w:rPr>
-        <w:t>자유</w:t>
-      </w:r>
-      <w:r>
-        <w:rPr>
-          <w:rFonts w:hint="eastAsia"/>
-          <w:color w:val="000000"/>
-        </w:rPr>
-        <w:t>롭게 기술</w:t>
-      </w:r>
-      <w:r>
-        <w:rPr>
-          <w:rFonts w:hint="eastAsia"/>
-          <w:color w:val="000000"/>
-        </w:rPr>
-        <w:t xml:space="preserve"> - </w:t>
-      </w:r>
-      <w:r>
-        <w:rPr>
-          <w:rFonts w:hint="eastAsia"/>
-          <w:color w:val="FF0000"/>
-        </w:rPr>
-        <w:t xml:space="preserve">자유롭게 </w:t>
-      </w:r>
-      <w:r>
-        <w:rPr>
-          <w:color w:val="FF0000"/>
-        </w:rPr>
-        <w:t>[</w:t>
-      </w:r>
-      <w:r>
-        <w:rPr>
-          <w:color w:val="FF0000"/>
-        </w:rPr>
-        <w:t>3</w:t>
-      </w:r>
-      <w:r>
-        <w:rPr>
-          <w:rFonts w:hint="eastAsia"/>
-          <w:color w:val="FF0000"/>
-        </w:rPr>
-        <w:t>매 내외 권장]</w:t>
-      </w:r>
-    </w:p>
-    <w:p>
-      <w:pPr>
-        <w:rPr>
-          <w:color w:val="000000" w:themeColor="text1"/>
-        </w:rPr>
-      </w:pPr>
-      <w:r>
-        <w:rPr>
-          <w:rFonts w:hint="eastAsia"/>
-          <w:color w:val="000000" w:themeColor="text1"/>
-        </w:rPr>
-        <w:t xml:space="preserve">        - </w:t>
-      </w:r>
-      <w:proofErr w:type="spellStart"/>
-      <w:r>
-        <w:rPr>
-          <w:rFonts w:hint="eastAsia"/>
-          <w:color w:val="000000" w:themeColor="text1"/>
-        </w:rPr>
-        <w:t>회차별</w:t>
-      </w:r>
-      <w:proofErr w:type="spellEnd"/>
-      <w:r>
-        <w:rPr>
-          <w:rFonts w:hint="eastAsia"/>
-          <w:color w:val="000000" w:themeColor="text1"/>
-        </w:rPr>
-        <w:t xml:space="preserve"> </w:t>
-      </w:r>
-      <w:proofErr w:type="spellStart"/>
-      <w:r>
-        <w:rPr>
-          <w:rFonts w:hint="eastAsia"/>
-          <w:color w:val="000000" w:themeColor="text1"/>
-        </w:rPr>
-        <w:t>멘토링</w:t>
-      </w:r>
-      <w:proofErr w:type="spellEnd"/>
-      <w:r>
-        <w:rPr>
-          <w:rFonts w:hint="eastAsia"/>
-          <w:color w:val="000000" w:themeColor="text1"/>
-        </w:rPr>
-        <w:t xml:space="preserve"> </w:t>
-      </w:r>
-      <w:proofErr w:type="gramStart"/>
-      <w:r>
-        <w:rPr>
-          <w:rFonts w:hint="eastAsia"/>
-          <w:color w:val="000000" w:themeColor="text1"/>
-        </w:rPr>
-        <w:t>결과 :</w:t>
-      </w:r>
-      <w:proofErr w:type="gramEnd"/>
-      <w:r>
-        <w:rPr>
-          <w:rFonts w:hint="eastAsia"/>
-          <w:color w:val="000000" w:themeColor="text1"/>
-        </w:rPr>
-        <w:t xml:space="preserve"> 멘토링을 통한 프로젝트 적용도 및 </w:t>
-      </w:r>
-      <w:r>
-        <w:rPr>
-          <w:rFonts w:hint="eastAsia"/>
-          <w:color w:val="000000" w:themeColor="text1"/>
-        </w:rPr>
-        <w:t>결과</w:t>
-      </w:r>
-      <w:r>
-        <w:rPr>
-          <w:rFonts w:hint="eastAsia"/>
-          <w:color w:val="000000" w:themeColor="text1"/>
-        </w:rPr>
-        <w:t xml:space="preserve"> 기술  </w:t>
-      </w:r>
-    </w:p>
-    <w:p>
-      <w:pPr>
-        <w:ind w:firstLine="195"/>
-      </w:pPr>
-      <w:r>
-        <w:rPr>
-          <w:rFonts w:hint="eastAsia"/>
-        </w:rPr>
-        <w:t xml:space="preserve">8) </w:t>
-      </w:r>
-      <w:r>
-        <w:rPr>
-          <w:rFonts w:hint="eastAsia"/>
-        </w:rPr>
-        <w:t>기</w:t>
-      </w:r>
-      <w:r>
-        <w:rPr>
-          <w:rFonts w:hint="eastAsia"/>
-        </w:rPr>
-        <w:t>대 효과 - 1매</w:t>
-      </w:r>
-    </w:p>
-    <w:p>
-      <w:pPr>
-        <w:ind w:firstLine="195"/>
-      </w:pPr>
-      <w:r>
-        <w:rPr>
-          <w:rFonts w:hint="eastAsia"/>
-        </w:rPr>
-        <w:t xml:space="preserve">9) 개발 </w:t>
-      </w:r>
-      <w:proofErr w:type="gramStart"/>
-      <w:r>
-        <w:rPr>
-          <w:rFonts w:hint="eastAsia"/>
-        </w:rPr>
-        <w:t>후기 :</w:t>
-      </w:r>
-      <w:proofErr w:type="gramEnd"/>
-      <w:r>
-        <w:rPr>
-          <w:rFonts w:hint="eastAsia"/>
-        </w:rPr>
-        <w:t xml:space="preserve"> 프로젝트 진행 팀</w:t>
-      </w:r>
-      <w:r>
-        <w:rPr>
-          <w:rFonts w:hint="eastAsia"/>
-        </w:rPr>
-        <w:t>원 단체</w:t>
-      </w:r>
-      <w:r>
-        <w:rPr>
-          <w:rFonts w:hint="eastAsia"/>
-        </w:rPr>
-        <w:t xml:space="preserve"> 사진</w:t>
-      </w:r>
-      <w:r>
-        <w:rPr>
-          <w:rFonts w:hint="eastAsia"/>
-        </w:rPr>
-        <w:t>(1~2장)</w:t>
-      </w:r>
-      <w:r>
-        <w:rPr>
-          <w:rFonts w:hint="eastAsia"/>
-        </w:rPr>
-        <w:t xml:space="preserve"> 및 개인별 후기 - 2매</w:t>
-      </w:r>
-    </w:p>
-    <w:p>
-      <w:pPr>
-        <w:ind w:firstLineChars="200" w:firstLine="400"/>
-        <w:rPr>
-          <w:color w:val="FF0000"/>
-          <w:u w:val="single"/>
-        </w:rPr>
-      </w:pPr>
-      <w:r>
-        <w:rPr>
-          <w:color w:val="FF0000"/>
-        </w:rPr>
-        <w:t>※</w:t>
-      </w:r>
-      <w:r>
-        <w:rPr>
-          <w:rFonts w:hint="eastAsia"/>
-          <w:color w:val="FF0000"/>
-        </w:rPr>
-        <w:t xml:space="preserve"> </w:t>
-      </w:r>
-      <w:r>
-        <w:rPr>
-          <w:rFonts w:hint="eastAsia"/>
-          <w:color w:val="FF0000"/>
-        </w:rPr>
-        <w:t>본</w:t>
-      </w:r>
-      <w:r>
-        <w:rPr>
-          <w:rFonts w:hint="eastAsia"/>
-          <w:color w:val="FF0000"/>
-        </w:rPr>
-        <w:t xml:space="preserve"> </w:t>
-      </w:r>
-      <w:r>
-        <w:rPr>
-          <w:rFonts w:hint="eastAsia"/>
-          <w:color w:val="FF0000"/>
-        </w:rPr>
-        <w:t>목차의</w:t>
-      </w:r>
-      <w:r>
-        <w:rPr>
-          <w:rFonts w:hint="eastAsia"/>
-          <w:color w:val="FF0000"/>
-        </w:rPr>
-        <w:t xml:space="preserve"> </w:t>
-      </w:r>
-      <w:r>
-        <w:rPr>
-          <w:rFonts w:hint="eastAsia"/>
-          <w:b/>
-          <w:color w:val="FF0000"/>
-          <w:u w:val="single"/>
-        </w:rPr>
-        <w:t>대목차</w:t>
-      </w:r>
-      <w:r>
-        <w:rPr>
-          <w:rFonts w:hint="eastAsia"/>
-          <w:color w:val="FF0000"/>
-          <w:u w:val="single"/>
-        </w:rPr>
-        <w:t xml:space="preserve">는 </w:t>
-      </w:r>
-      <w:r>
-        <w:rPr>
-          <w:rFonts w:hint="eastAsia"/>
-          <w:b/>
-          <w:color w:val="FF0000"/>
-          <w:u w:val="single"/>
-        </w:rPr>
-        <w:t>유지</w:t>
-      </w:r>
-      <w:r>
-        <w:rPr>
-          <w:rFonts w:hint="eastAsia"/>
-          <w:color w:val="FF0000"/>
-          <w:u w:val="single"/>
-        </w:rPr>
-        <w:t xml:space="preserve">하되 </w:t>
-      </w:r>
-      <w:r>
-        <w:rPr>
-          <w:rFonts w:hint="eastAsia"/>
-          <w:color w:val="FF0000"/>
-          <w:u w:val="single"/>
-        </w:rPr>
-        <w:t>산출물</w:t>
-      </w:r>
-      <w:r>
-        <w:rPr>
-          <w:rFonts w:hint="eastAsia"/>
-          <w:color w:val="FF0000"/>
-          <w:u w:val="single"/>
-        </w:rPr>
-        <w:t xml:space="preserve"> 결과</w:t>
-      </w:r>
-      <w:r>
-        <w:rPr>
-          <w:rFonts w:hint="eastAsia"/>
-          <w:color w:val="FF0000"/>
-          <w:u w:val="single"/>
-        </w:rPr>
-        <w:t>에 따라</w:t>
-      </w:r>
-    </w:p>
-    <w:p>
-      <w:pPr>
-        <w:ind w:firstLineChars="300" w:firstLine="600"/>
-        <w:rPr>
-          <w:color w:val="FF0000"/>
-          <w:u w:val="single"/>
-        </w:rPr>
-      </w:pPr>
-      <w:r>
-        <w:rPr>
-          <w:rFonts w:hint="eastAsia"/>
-          <w:color w:val="FF0000"/>
-          <w:u w:val="single"/>
-        </w:rPr>
-        <w:t>세부목차는</w:t>
-      </w:r>
-      <w:r>
-        <w:rPr>
-          <w:rFonts w:hint="eastAsia"/>
-          <w:color w:val="FF0000"/>
-          <w:u w:val="single"/>
-        </w:rPr>
-        <w:t xml:space="preserve"> </w:t>
-      </w:r>
-      <w:r>
-        <w:rPr>
-          <w:rFonts w:hint="eastAsia"/>
-          <w:color w:val="FF0000"/>
-          <w:u w:val="single"/>
-        </w:rPr>
-        <w:t>강사</w:t>
-      </w:r>
-      <w:r>
-        <w:rPr>
-          <w:rFonts w:hint="eastAsia"/>
-          <w:color w:val="FF0000"/>
-          <w:u w:val="single"/>
-        </w:rPr>
-        <w:t xml:space="preserve">님과 협의하여 </w:t>
-      </w:r>
-      <w:r>
-        <w:rPr>
-          <w:rFonts w:hint="eastAsia"/>
-          <w:color w:val="FF0000"/>
-          <w:u w:val="single"/>
-        </w:rPr>
-        <w:t xml:space="preserve">각 팀 프로젝트에 맞게 </w:t>
-      </w:r>
-      <w:r>
-        <w:rPr>
-          <w:rFonts w:hint="eastAsia"/>
-          <w:color w:val="FF0000"/>
-          <w:u w:val="single"/>
-        </w:rPr>
-        <w:t>수정</w:t>
-      </w:r>
-      <w:r>
-        <w:rPr>
-          <w:rFonts w:hint="eastAsia"/>
-          <w:color w:val="FF0000"/>
-          <w:u w:val="single"/>
-        </w:rPr>
-        <w:t xml:space="preserve"> </w:t>
-      </w:r>
-      <w:r>
-        <w:rPr>
-          <w:rFonts w:hint="eastAsia"/>
-          <w:color w:val="FF0000"/>
-          <w:u w:val="single"/>
-        </w:rPr>
-        <w:t>가능함</w:t>
-      </w:r>
-    </w:p>
-    <w:p>
-      <w:pPr>
-        <w:rPr>
-          <w:b/>
-          <w:color w:val="FF0000"/>
-        </w:rPr>
-      </w:pPr>
-      <w:r>
-        <w:rPr>
-          <w:rFonts w:hint="eastAsia"/>
-          <w:b/>
-          <w:color w:val="FF0000"/>
-        </w:rPr>
-        <w:t xml:space="preserve">  </w:t>
-      </w:r>
-      <w:r>
-        <w:rPr>
-          <w:rFonts w:hint="eastAsia"/>
-          <w:b/>
-          <w:color w:val="FF0000"/>
-          <w:highlight w:val="yellow"/>
-        </w:rPr>
-        <w:t xml:space="preserve">10) 강사 </w:t>
-      </w:r>
-      <w:proofErr w:type="gramStart"/>
-      <w:r>
-        <w:rPr>
-          <w:rFonts w:hint="eastAsia"/>
-          <w:b/>
-          <w:color w:val="FF0000"/>
-          <w:highlight w:val="yellow"/>
-        </w:rPr>
-        <w:t>의견 :</w:t>
-      </w:r>
-      <w:proofErr w:type="gramEnd"/>
-      <w:r>
-        <w:rPr>
-          <w:rFonts w:hint="eastAsia"/>
-          <w:b/>
-          <w:color w:val="FF0000"/>
-          <w:highlight w:val="yellow"/>
-        </w:rPr>
-        <w:t xml:space="preserve"> 현업적용도(실무지향형 아이디어 및 기술적용도) 기술</w:t>
-      </w:r>
-    </w:p>
-    <w:p/>
-    <w:p>
-      <w:pPr>
-        <w:ind w:firstLineChars="50" w:firstLine="100"/>
-      </w:pPr>
-      <w:r>
-        <w:rPr>
-          <w:rFonts w:hint="eastAsia"/>
-        </w:rPr>
-        <w:t>3. 작성 유의사항</w:t>
-      </w:r>
-    </w:p>
-    <w:p>
-      <w:pPr>
-        <w:ind w:firstLine="210"/>
-      </w:pPr>
-      <w:r>
-        <w:rPr>
-          <w:rFonts w:hint="eastAsia"/>
-        </w:rPr>
-        <w:t xml:space="preserve">1) </w:t>
-      </w:r>
-      <w:r>
-        <w:rPr>
-          <w:rFonts w:hint="eastAsia"/>
-          <w:color w:val="FF0000"/>
-        </w:rPr>
-        <w:t>현재 페이지는 삭제(페이지 삭제)하여 표지가 첫번째 페이지가 되도록 함</w:t>
-      </w:r>
-    </w:p>
-    <w:p>
-      <w:pPr>
-        <w:ind w:firstLine="210"/>
-      </w:pPr>
-      <w:r>
-        <w:rPr>
-          <w:rFonts w:hint="eastAsia"/>
-        </w:rPr>
-        <w:t xml:space="preserve">2) </w:t>
-      </w:r>
-      <w:r>
-        <w:rPr>
-          <w:rFonts w:hint="eastAsia"/>
-        </w:rPr>
-        <w:t>페이지 번호 삽입(삽입 &gt; 페이지 번호 &gt; 아래쪽 &gt; 굵게 표시된 번호2)</w:t>
-      </w:r>
-    </w:p>
-    <w:p>
-      <w:pPr>
-        <w:ind w:firstLine="210"/>
-      </w:pPr>
-      <w:r>
-        <w:rPr>
-          <w:rFonts w:hint="eastAsia"/>
-        </w:rPr>
-        <w:t>3</w:t>
-      </w:r>
-      <w:r>
-        <w:rPr>
-          <w:rFonts w:hint="eastAsia"/>
-        </w:rPr>
-        <w:t>) 목차 이후 프로젝트 개요부터 페이지 목차 설정(바닥글 1페이지 시작)</w:t>
-      </w:r>
-    </w:p>
-    <w:p>
-      <w:pPr>
-        <w:ind w:firstLine="210"/>
-      </w:pPr>
-      <w:r>
-        <w:rPr>
-          <w:rFonts w:hint="eastAsia"/>
-        </w:rPr>
-        <w:t>4</w:t>
-      </w:r>
-      <w:r>
-        <w:rPr>
-          <w:rFonts w:hint="eastAsia"/>
-        </w:rPr>
-        <w:t xml:space="preserve">) </w:t>
-      </w:r>
-      <w:proofErr w:type="spellStart"/>
-      <w:r>
-        <w:rPr>
-          <w:rFonts w:hint="eastAsia"/>
-          <w:b/>
-          <w:sz w:val="28"/>
-          <w:szCs w:val="32"/>
-        </w:rPr>
-        <w:t>대제목</w:t>
-      </w:r>
-      <w:proofErr w:type="spellEnd"/>
-      <w:r>
-        <w:rPr>
-          <w:rFonts w:hint="eastAsia"/>
-          <w:b/>
-          <w:sz w:val="28"/>
-          <w:szCs w:val="32"/>
-        </w:rPr>
-        <w:t xml:space="preserve"> </w:t>
-      </w:r>
-      <w:r>
-        <w:rPr>
-          <w:rFonts w:hint="eastAsia"/>
-          <w:b/>
-          <w:sz w:val="28"/>
-          <w:szCs w:val="32"/>
-        </w:rPr>
-        <w:t>[</w:t>
-      </w:r>
-      <w:r>
-        <w:rPr>
-          <w:rFonts w:hint="eastAsia"/>
-          <w:b/>
-          <w:sz w:val="28"/>
-          <w:szCs w:val="32"/>
-        </w:rPr>
-        <w:t>16pt</w:t>
-      </w:r>
-      <w:r>
-        <w:rPr>
-          <w:rFonts w:hint="eastAsia"/>
-          <w:b/>
-          <w:sz w:val="28"/>
-          <w:szCs w:val="32"/>
-        </w:rPr>
-        <w:t>, Bold]</w:t>
-      </w:r>
-      <w:r>
-        <w:rPr>
-          <w:rFonts w:hint="eastAsia"/>
-        </w:rPr>
-        <w:t xml:space="preserve"> / </w:t>
-      </w:r>
-      <w:r>
-        <w:rPr>
-          <w:rFonts w:hint="eastAsia"/>
-          <w:sz w:val="22"/>
-          <w:szCs w:val="24"/>
-        </w:rPr>
-        <w:t xml:space="preserve">소제목 </w:t>
-      </w:r>
-      <w:r>
-        <w:rPr>
-          <w:rFonts w:hint="eastAsia"/>
-          <w:sz w:val="22"/>
-          <w:szCs w:val="24"/>
-        </w:rPr>
-        <w:t>[</w:t>
-      </w:r>
-      <w:r>
-        <w:rPr>
-          <w:rFonts w:hint="eastAsia"/>
-          <w:sz w:val="22"/>
-          <w:szCs w:val="24"/>
-        </w:rPr>
-        <w:t>12pt</w:t>
-      </w:r>
-      <w:r>
-        <w:rPr>
-          <w:rFonts w:hint="eastAsia"/>
-          <w:sz w:val="22"/>
-          <w:szCs w:val="24"/>
-        </w:rPr>
-        <w:t>]</w:t>
-      </w:r>
-      <w:r>
-        <w:rPr>
-          <w:rFonts w:hint="eastAsia"/>
-        </w:rPr>
-        <w:t xml:space="preserve"> / 본문 </w:t>
-      </w:r>
-      <w:r>
-        <w:rPr>
-          <w:rFonts w:hint="eastAsia"/>
-        </w:rPr>
-        <w:t>[</w:t>
-      </w:r>
-      <w:r>
-        <w:rPr>
-          <w:rFonts w:hint="eastAsia"/>
-        </w:rPr>
-        <w:t>10pt</w:t>
-      </w:r>
-      <w:r>
-        <w:rPr>
-          <w:rFonts w:hint="eastAsia"/>
-        </w:rPr>
-        <w:t>]</w:t>
-      </w:r>
-    </w:p>
-    <w:p>
-      <w:pPr>
-        <w:jc w:val="left"/>
-        <w:rPr>
-          <w:sz w:val="22"/>
-        </w:rPr>
-      </w:pPr>
-      <w:r>
-        <w:rPr>
-          <w:sz w:val="22"/>
-        </w:rPr>
-        <w:br w:type="page"/>
-      </w:r>
-    </w:p>
-    <w:p>
-      <w:pPr>
-        <w:jc w:val="left"/>
-        <w:rPr>
-          <w:sz w:val="24"/>
-        </w:rPr>
-      </w:pPr>
-      <w:r>
-        <w:rPr>
-          <w:rFonts w:hint="eastAsia"/>
-          <w:sz w:val="24"/>
-        </w:rPr>
-        <w:lastRenderedPageBreak/>
-        <w:t xml:space="preserve"> 4차</w:t>
       </w:r>
       <w:r>
         <w:rPr>
@@ -2677,25 +1175,7 @@
           <w:sz w:val="24"/>
           <w:szCs w:val="24"/>
         </w:rPr>
-        <w:t xml:space="preserve"> </w:t>
-      </w:r>
-      <w:proofErr w:type="spellStart"/>
-      <w:r>
-        <w:rPr>
-          <w:rFonts w:hint="eastAsia"/>
-          <w:sz w:val="24"/>
-          <w:szCs w:val="24"/>
-        </w:rPr>
-        <w:t>멘토링</w:t>
-      </w:r>
-      <w:proofErr w:type="spellEnd"/>
-      <w:r>
-        <w:rPr>
-          <w:rFonts w:hint="eastAsia"/>
-          <w:sz w:val="24"/>
-          <w:szCs w:val="24"/>
-        </w:rPr>
-        <w:t xml:space="preserve"> 결과 </w:t>
+        <w:t xml:space="preserve"> 멘토링 결과 </w:t>
       </w:r>
       <w:r>
         <w:rPr>
@@ -5900,7 +4380,6 @@
         <w:autoSpaceDN/>
         <w:jc w:val="left"/>
         <w:rPr>
-          <w:rFonts w:hint="eastAsia"/>
           <w:szCs w:val="20"/>
         </w:rPr>
       </w:pPr>
@@ -5933,39 +4412,7 @@
           <w:rFonts w:hint="eastAsia"/>
           <w:szCs w:val="20"/>
         </w:rPr>
-        <w:t xml:space="preserve"> 다양한 고사양의 게임이 유행하면서 많은 소비자들이 </w:t>
-      </w:r>
-      <w:proofErr w:type="spellStart"/>
-      <w:r>
-        <w:rPr>
-          <w:rFonts w:hint="eastAsia"/>
-          <w:szCs w:val="20"/>
-        </w:rPr>
-        <w:t>조립형</w:t>
-      </w:r>
-      <w:proofErr w:type="spellEnd"/>
-      <w:r>
-        <w:rPr>
-          <w:rFonts w:hint="eastAsia"/>
-          <w:szCs w:val="20"/>
-        </w:rPr>
-        <w:t xml:space="preserve"> PC로 높은 사양의 PC를 찾는다. 하지만 </w:t>
-      </w:r>
-      <w:proofErr w:type="spellStart"/>
-      <w:r>
-        <w:rPr>
-          <w:rFonts w:hint="eastAsia"/>
-          <w:szCs w:val="20"/>
-        </w:rPr>
-        <w:t>조립형</w:t>
-      </w:r>
-      <w:proofErr w:type="spellEnd"/>
-      <w:r>
-        <w:rPr>
-          <w:rFonts w:hint="eastAsia"/>
-          <w:szCs w:val="20"/>
-        </w:rPr>
-        <w:t xml:space="preserve"> PC의 경우 컴퓨터 부품과 조립에 관련하여 지식이 없을 경우 조립업체에 맡</w:t>
+        <w:t xml:space="preserve"> 다양한 고사양의 게임이 유행하면서 많은 소비자들이 조립형 PC로 높은 사양의 PC를 찾는다. 하지만 조립형 PC의 경우 컴퓨터 부품과 조립에 관련하여 지식이 없을 경우 조립업체에 맡</w:t>
       </w:r>
       <w:r>
         <w:rPr>
@@ -5979,46 +4426,14 @@
           <w:rFonts w:hint="eastAsia"/>
           <w:szCs w:val="20"/>
         </w:rPr>
-        <w:t xml:space="preserve"> </w:t>
-      </w:r>
-      <w:proofErr w:type="spellStart"/>
-      <w:r>
-        <w:rPr>
-          <w:rFonts w:hint="eastAsia"/>
-          <w:szCs w:val="20"/>
-        </w:rPr>
-        <w:t>유튜브를</w:t>
-      </w:r>
-      <w:proofErr w:type="spellEnd"/>
-      <w:r>
-        <w:rPr>
-          <w:rFonts w:hint="eastAsia"/>
-          <w:szCs w:val="20"/>
-        </w:rPr>
-        <w:t xml:space="preserve"> 보고서 조립을 한다. </w:t>
-      </w:r>
-      <w:r>
-        <w:rPr>
-          <w:rFonts w:hint="eastAsia"/>
-          <w:szCs w:val="20"/>
-        </w:rPr>
-        <w:t xml:space="preserve">소비자들이 </w:t>
-      </w:r>
-      <w:proofErr w:type="spellStart"/>
-      <w:r>
-        <w:rPr>
-          <w:rFonts w:hint="eastAsia"/>
-          <w:szCs w:val="20"/>
-        </w:rPr>
-        <w:t>유튜브</w:t>
-      </w:r>
-      <w:proofErr w:type="spellEnd"/>
-      <w:r>
-        <w:rPr>
-          <w:rFonts w:hint="eastAsia"/>
-          <w:szCs w:val="20"/>
-        </w:rPr>
-        <w:t xml:space="preserve"> 영상을 보며</w:t>
+        <w:t xml:space="preserve"> 유튜브를 보고서 조립을 한다. </w:t>
+      </w:r>
+      <w:r>
+        <w:rPr>
+          <w:rFonts w:hint="eastAsia"/>
+          <w:szCs w:val="20"/>
+        </w:rPr>
+        <w:t>소비자들이 유튜브 영상을 보며</w:t>
       </w:r>
       <w:r>
         <w:rPr>
@@ -6130,7 +4545,6 @@
         </w:rPr>
         <w:t>‘</w:t>
       </w:r>
-      <w:proofErr w:type="spellStart"/>
       <w:r>
         <w:rPr>
           <w:rFonts w:hint="eastAsia"/>
@@ -6138,7 +4552,6 @@
         </w:rPr>
         <w:t>유튜브</w:t>
       </w:r>
-      <w:proofErr w:type="spellEnd"/>
       <w:r>
         <w:rPr>
           <w:szCs w:val="20"/>
@@ -6200,7 +4613,6 @@
         <w:ind w:firstLineChars="150" w:firstLine="300"/>
         <w:jc w:val="left"/>
         <w:rPr>
-          <w:rFonts w:hint="eastAsia"/>
           <w:szCs w:val="20"/>
         </w:rPr>
       </w:pPr>
@@ -6549,41 +4961,11 @@
         <w:autoSpaceDN/>
         <w:jc w:val="left"/>
         <w:rPr>
-          <w:sz w:val="24"/>
-          <w:szCs w:val="24"/>
-        </w:rPr>
-      </w:pPr>
-      <w:r>
-        <w:rPr>
-          <w:rFonts w:hint="eastAsia"/>
-          <w:sz w:val="24"/>
-          <w:szCs w:val="24"/>
-        </w:rPr>
-        <w:t>3</w:t>
-      </w:r>
-      <w:r>
-        <w:rPr>
-          <w:rFonts w:hint="eastAsia"/>
-          <w:sz w:val="24"/>
-          <w:szCs w:val="24"/>
-        </w:rPr>
-        <w:t xml:space="preserve">.1 </w:t>
-      </w:r>
-      <w:r>
-        <w:rPr>
-          <w:rFonts w:hint="eastAsia"/>
-          <w:sz w:val="24"/>
-          <w:szCs w:val="24"/>
-        </w:rPr>
-        <w:t>주요</w:t>
-      </w:r>
-      <w:r>
-        <w:rPr>
-          <w:sz w:val="24"/>
-          <w:szCs w:val="24"/>
-        </w:rPr>
-        <w:t xml:space="preserve"> 기능 및 상세 동작</w:t>
-      </w:r>
+          <w:b/>
+          <w:sz w:val="32"/>
+          <w:szCs w:val="32"/>
+        </w:rPr>
+      </w:pPr>
     </w:p>
     <w:p>
       <w:pPr>
@@ -6593,44 +4975,66 @@
         <w:autoSpaceDN/>
         <w:jc w:val="left"/>
         <w:rPr>
-          <w:szCs w:val="20"/>
-        </w:rPr>
-      </w:pPr>
-      <w:r>
-        <w:rPr>
-          <w:rFonts w:hint="eastAsia"/>
-          <w:szCs w:val="20"/>
-        </w:rPr>
-        <w:t xml:space="preserve"> 현재까지 진행된 결과는 </w:t>
-      </w:r>
-      <w:proofErr w:type="spellStart"/>
-      <w:r>
-        <w:rPr>
-          <w:rFonts w:hint="eastAsia"/>
-          <w:szCs w:val="20"/>
-        </w:rPr>
-        <w:t>PCHelper</w:t>
-      </w:r>
-      <w:proofErr w:type="spellEnd"/>
-      <w:r>
-        <w:rPr>
-          <w:rFonts w:hint="eastAsia"/>
-          <w:szCs w:val="20"/>
-        </w:rPr>
-        <w:t xml:space="preserve"> AI가 제공된 PC부품의 이미지나 영상을 인식</w:t>
-      </w:r>
-      <w:r>
-        <w:rPr>
-          <w:szCs w:val="20"/>
-        </w:rPr>
-        <w:t>한</w:t>
-      </w:r>
-      <w:r>
-        <w:rPr>
-          <w:rFonts w:hint="eastAsia"/>
-          <w:szCs w:val="20"/>
-        </w:rPr>
-        <w:t>다. 그리고 제공된 영상에서 부품의 이름을 알려주고 조립과정에 필요로 하는 부품의 위치를 찾아 그 부분을 표시해준다.</w:t>
+          <w:b/>
+          <w:sz w:val="32"/>
+          <w:szCs w:val="32"/>
+        </w:rPr>
+      </w:pPr>
+      <w:r>
+        <w:rPr>
+          <w:b/>
+          <w:noProof/>
+          <w:sz w:val="32"/>
+          <w:szCs w:val="32"/>
+        </w:rPr>
+        <w:drawing>
+          <wp:inline distT="0" distB="0" distL="0" distR="0" wp14:anchorId="18E4DF1B" wp14:editId="1A5DAE9C">
+            <wp:extent cx="4715689" cy="4260850"/>
+            <wp:effectExtent l="0" t="0" r="8890" b="6350"/>
+            <wp:docPr id="3" name="그림 3"/>
+            <wp:cNvGraphicFramePr>
+              <a:graphicFrameLocks xmlns:a="http://schemas.openxmlformats.org/drawingml/2006/main" noChangeAspect="1"/>
+            </wp:cNvGraphicFramePr>
+            <a:graphic xmlns:a="http://schemas.openxmlformats.org/drawingml/2006/main">
+              <a:graphicData uri="http://schemas.openxmlformats.org/drawingml/2006/picture">
+                <pic:pic xmlns:pic="http://schemas.openxmlformats.org/drawingml/2006/picture">
+                  <pic:nvPicPr>
+                    <pic:cNvPr id="0" name="Picture 2"/>
+                    <pic:cNvPicPr>
+                      <a:picLocks noChangeAspect="1" noChangeArrowheads="1"/>
+                    </pic:cNvPicPr>
+                  </pic:nvPicPr>
+                  <pic:blipFill>
+                    <a:blip r:embed="rId8">
+                      <a:extLst>
+                        <a:ext uri="{28A0092B-C50C-407E-A947-70E740481C1C}">
+                          <a14:useLocalDpi xmlns:a14="http://schemas.microsoft.com/office/drawing/2010/main" val="0"/>
+                        </a:ext>
+                      </a:extLst>
+                    </a:blip>
+                    <a:srcRect/>
+                    <a:stretch>
+                      <a:fillRect/>
+                    </a:stretch>
+                  </pic:blipFill>
+                  <pic:spPr bwMode="auto">
+                    <a:xfrm>
+                      <a:off x="0" y="0"/>
+                      <a:ext cx="4729552" cy="4273375"/>
+                    </a:xfrm>
+                    <a:prstGeom prst="rect">
+                      <a:avLst/>
+                    </a:prstGeom>
+                    <a:noFill/>
+                    <a:ln>
+                      <a:noFill/>
+                    </a:ln>
+                  </pic:spPr>
+                </pic:pic>
+              </a:graphicData>
+            </a:graphic>
+          </wp:inline>
+        </w:drawing>
       </w:r>
     </w:p>
     <w:p>
@@ -6641,6 +5045,363 @@
         <w:autoSpaceDN/>
         <w:jc w:val="left"/>
         <w:rPr>
+          <w:szCs w:val="20"/>
+        </w:rPr>
+      </w:pPr>
+      <w:r>
+        <w:rPr>
+          <w:rFonts w:hint="eastAsia"/>
+          <w:szCs w:val="20"/>
+        </w:rPr>
+        <w:t>&lt;</w:t>
+      </w:r>
+      <w:r>
+        <w:rPr>
+          <w:szCs w:val="20"/>
+        </w:rPr>
+        <w:t>SSD 2</w:t>
+      </w:r>
+      <w:r>
+        <w:rPr>
+          <w:rFonts w:hint="eastAsia"/>
+          <w:szCs w:val="20"/>
+        </w:rPr>
+        <w:t>개,</w:t>
+      </w:r>
+      <w:r>
+        <w:rPr>
+          <w:szCs w:val="20"/>
+        </w:rPr>
+        <w:t xml:space="preserve"> RAM 1</w:t>
+      </w:r>
+      <w:r>
+        <w:rPr>
+          <w:rFonts w:hint="eastAsia"/>
+          <w:szCs w:val="20"/>
+        </w:rPr>
+        <w:t>개,</w:t>
+      </w:r>
+      <w:r>
+        <w:rPr>
+          <w:szCs w:val="20"/>
+        </w:rPr>
+        <w:t xml:space="preserve"> GPU 2</w:t>
+      </w:r>
+      <w:r>
+        <w:rPr>
+          <w:rFonts w:hint="eastAsia"/>
+          <w:szCs w:val="20"/>
+        </w:rPr>
+        <w:t>개,</w:t>
+      </w:r>
+      <w:r>
+        <w:rPr>
+          <w:szCs w:val="20"/>
+        </w:rPr>
+        <w:t xml:space="preserve"> CPU 1</w:t>
+      </w:r>
+      <w:r>
+        <w:rPr>
+          <w:rFonts w:hint="eastAsia"/>
+          <w:szCs w:val="20"/>
+        </w:rPr>
+        <w:t xml:space="preserve">개가 장착된 </w:t>
+      </w:r>
+      <w:r>
+        <w:rPr>
+          <w:szCs w:val="20"/>
+        </w:rPr>
+        <w:t>Motherboard</w:t>
+      </w:r>
+      <w:r>
+        <w:rPr>
+          <w:szCs w:val="20"/>
+        </w:rPr>
+        <w:t xml:space="preserve"> </w:t>
+      </w:r>
+      <w:r>
+        <w:rPr>
+          <w:rFonts w:hint="eastAsia"/>
+          <w:szCs w:val="20"/>
+        </w:rPr>
+        <w:t>인식 부분</w:t>
+      </w:r>
+      <w:r>
+        <w:rPr>
+          <w:szCs w:val="20"/>
+        </w:rPr>
+        <w:t>&gt;</w:t>
+      </w:r>
+    </w:p>
+    <w:p>
+      <w:pPr>
+        <w:widowControl/>
+        <w:wordWrap/>
+        <w:autoSpaceDE/>
+        <w:autoSpaceDN/>
+        <w:jc w:val="left"/>
+        <w:rPr>
+          <w:szCs w:val="20"/>
+        </w:rPr>
+      </w:pPr>
+    </w:p>
+    <w:p>
+      <w:pPr>
+        <w:widowControl/>
+        <w:wordWrap/>
+        <w:autoSpaceDE/>
+        <w:autoSpaceDN/>
+        <w:jc w:val="left"/>
+        <w:rPr>
+          <w:b/>
+          <w:sz w:val="32"/>
+          <w:szCs w:val="32"/>
+        </w:rPr>
+      </w:pPr>
+      <w:r>
+        <w:rPr>
+          <w:b/>
+          <w:noProof/>
+          <w:sz w:val="32"/>
+          <w:szCs w:val="32"/>
+        </w:rPr>
+        <w:drawing>
+          <wp:inline distT="0" distB="0" distL="0" distR="0" wp14:anchorId="7CE7F6C8" wp14:editId="4B24F9C8">
+            <wp:extent cx="4572853" cy="2825750"/>
+            <wp:effectExtent l="0" t="0" r="0" b="0"/>
+            <wp:docPr id="2" name="그림 2"/>
+            <wp:cNvGraphicFramePr>
+              <a:graphicFrameLocks xmlns:a="http://schemas.openxmlformats.org/drawingml/2006/main" noChangeAspect="1"/>
+            </wp:cNvGraphicFramePr>
+            <a:graphic xmlns:a="http://schemas.openxmlformats.org/drawingml/2006/main">
+              <a:graphicData uri="http://schemas.openxmlformats.org/drawingml/2006/picture">
+                <pic:pic xmlns:pic="http://schemas.openxmlformats.org/drawingml/2006/picture">
+                  <pic:nvPicPr>
+                    <pic:cNvPr id="0" name="Picture 1"/>
+                    <pic:cNvPicPr>
+                      <a:picLocks noChangeAspect="1" noChangeArrowheads="1"/>
+                    </pic:cNvPicPr>
+                  </pic:nvPicPr>
+                  <pic:blipFill>
+                    <a:blip r:embed="rId9">
+                      <a:extLst>
+                        <a:ext uri="{28A0092B-C50C-407E-A947-70E740481C1C}">
+                          <a14:useLocalDpi xmlns:a14="http://schemas.microsoft.com/office/drawing/2010/main" val="0"/>
+                        </a:ext>
+                      </a:extLst>
+                    </a:blip>
+                    <a:srcRect/>
+                    <a:stretch>
+                      <a:fillRect/>
+                    </a:stretch>
+                  </pic:blipFill>
+                  <pic:spPr bwMode="auto">
+                    <a:xfrm>
+                      <a:off x="0" y="0"/>
+                      <a:ext cx="4582307" cy="2831592"/>
+                    </a:xfrm>
+                    <a:prstGeom prst="rect">
+                      <a:avLst/>
+                    </a:prstGeom>
+                    <a:noFill/>
+                    <a:ln>
+                      <a:noFill/>
+                    </a:ln>
+                  </pic:spPr>
+                </pic:pic>
+              </a:graphicData>
+            </a:graphic>
+          </wp:inline>
+        </w:drawing>
+      </w:r>
+    </w:p>
+    <w:p>
+      <w:pPr>
+        <w:widowControl/>
+        <w:wordWrap/>
+        <w:autoSpaceDE/>
+        <w:autoSpaceDN/>
+        <w:jc w:val="left"/>
+        <w:rPr>
+          <w:szCs w:val="20"/>
+        </w:rPr>
+      </w:pPr>
+      <w:r>
+        <w:rPr>
+          <w:rFonts w:hint="eastAsia"/>
+          <w:szCs w:val="20"/>
+        </w:rPr>
+        <w:t xml:space="preserve">&lt;프로그램 </w:t>
+      </w:r>
+      <w:proofErr w:type="spellStart"/>
+      <w:r>
+        <w:rPr>
+          <w:rFonts w:hint="eastAsia"/>
+          <w:szCs w:val="20"/>
+        </w:rPr>
+        <w:t>실행시</w:t>
+      </w:r>
+      <w:proofErr w:type="spellEnd"/>
+      <w:r>
+        <w:rPr>
+          <w:rFonts w:hint="eastAsia"/>
+          <w:szCs w:val="20"/>
+        </w:rPr>
+        <w:t xml:space="preserve"> 화면 구성</w:t>
+      </w:r>
+      <w:r>
+        <w:rPr>
+          <w:rFonts w:hint="eastAsia"/>
+          <w:szCs w:val="20"/>
+        </w:rPr>
+        <w:t xml:space="preserve"> </w:t>
+      </w:r>
+      <w:r>
+        <w:rPr>
+          <w:szCs w:val="20"/>
+        </w:rPr>
+        <w:t xml:space="preserve">– </w:t>
+      </w:r>
+      <w:r>
+        <w:rPr>
+          <w:rFonts w:hint="eastAsia"/>
+          <w:szCs w:val="20"/>
+        </w:rPr>
+        <w:t>왼쪽 화면(영상 재생 부분),</w:t>
+      </w:r>
+      <w:r>
+        <w:rPr>
+          <w:szCs w:val="20"/>
+        </w:rPr>
+        <w:t xml:space="preserve"> </w:t>
+      </w:r>
+      <w:r>
+        <w:rPr>
+          <w:rFonts w:hint="eastAsia"/>
+          <w:szCs w:val="20"/>
+        </w:rPr>
+        <w:t>오른쪽 화면(물체 인식되는 부분</w:t>
+      </w:r>
+      <w:proofErr w:type="gramStart"/>
+      <w:r>
+        <w:rPr>
+          <w:rFonts w:hint="eastAsia"/>
+          <w:szCs w:val="20"/>
+        </w:rPr>
+        <w:t xml:space="preserve">) </w:t>
+      </w:r>
+      <w:r>
+        <w:rPr>
+          <w:rFonts w:hint="eastAsia"/>
+          <w:szCs w:val="20"/>
+        </w:rPr>
+        <w:t>&gt;</w:t>
+      </w:r>
+      <w:bookmarkStart w:id="0" w:name="_GoBack"/>
+      <w:bookmarkEnd w:id="0"/>
+      <w:proofErr w:type="gramEnd"/>
+    </w:p>
+    <w:p>
+      <w:pPr>
+        <w:widowControl/>
+        <w:wordWrap/>
+        <w:autoSpaceDE/>
+        <w:autoSpaceDN/>
+        <w:jc w:val="left"/>
+        <w:rPr>
+          <w:sz w:val="24"/>
+          <w:szCs w:val="24"/>
+        </w:rPr>
+      </w:pPr>
+      <w:r>
+        <w:rPr>
+          <w:rFonts w:hint="eastAsia"/>
+          <w:sz w:val="24"/>
+          <w:szCs w:val="24"/>
+        </w:rPr>
+        <w:lastRenderedPageBreak/>
+        <w:t>3</w:t>
+      </w:r>
+      <w:r>
+        <w:rPr>
+          <w:rFonts w:hint="eastAsia"/>
+          <w:sz w:val="24"/>
+          <w:szCs w:val="24"/>
+        </w:rPr>
+        <w:t xml:space="preserve">.1 </w:t>
+      </w:r>
+      <w:r>
+        <w:rPr>
+          <w:rFonts w:hint="eastAsia"/>
+          <w:sz w:val="24"/>
+          <w:szCs w:val="24"/>
+        </w:rPr>
+        <w:t>주요</w:t>
+      </w:r>
+      <w:r>
+        <w:rPr>
+          <w:sz w:val="24"/>
+          <w:szCs w:val="24"/>
+        </w:rPr>
+        <w:t xml:space="preserve"> 기능 및 상세 동작</w:t>
+      </w:r>
+    </w:p>
+    <w:p>
+      <w:pPr>
+        <w:widowControl/>
+        <w:wordWrap/>
+        <w:autoSpaceDE/>
+        <w:autoSpaceDN/>
+        <w:jc w:val="left"/>
+        <w:rPr>
+          <w:szCs w:val="20"/>
+        </w:rPr>
+      </w:pPr>
+      <w:r>
+        <w:rPr>
+          <w:rFonts w:hint="eastAsia"/>
+          <w:szCs w:val="20"/>
+        </w:rPr>
+        <w:t xml:space="preserve"> 현재까지 진행된 결과는 </w:t>
+      </w:r>
+      <w:proofErr w:type="spellStart"/>
+      <w:r>
+        <w:rPr>
+          <w:rFonts w:hint="eastAsia"/>
+          <w:szCs w:val="20"/>
+        </w:rPr>
+        <w:t>PCHelper</w:t>
+      </w:r>
+      <w:proofErr w:type="spellEnd"/>
+      <w:r>
+        <w:rPr>
+          <w:rFonts w:hint="eastAsia"/>
+          <w:szCs w:val="20"/>
+        </w:rPr>
+        <w:t xml:space="preserve"> AI가 제공된 PC부품의 이미지나 영상을 인식</w:t>
+      </w:r>
+      <w:r>
+        <w:rPr>
+          <w:szCs w:val="20"/>
+        </w:rPr>
+        <w:t>한</w:t>
+      </w:r>
+      <w:r>
+        <w:rPr>
+          <w:rFonts w:hint="eastAsia"/>
+          <w:szCs w:val="20"/>
+        </w:rPr>
+        <w:t>다. 그리고 제공된 영상에서 부품의 이름을 알려주고 조립과정에 필요로 하는 부품의 위치를 찾아 그 부분을 표시해준다.</w:t>
+      </w:r>
+    </w:p>
+    <w:p>
+      <w:pPr>
+        <w:widowControl/>
+        <w:wordWrap/>
+        <w:autoSpaceDE/>
+        <w:autoSpaceDN/>
+        <w:jc w:val="left"/>
+        <w:rPr>
           <w:sz w:val="24"/>
           <w:szCs w:val="24"/>
         </w:rPr>
@@ -6767,30 +5528,14 @@
           <w:rFonts w:hint="eastAsia"/>
           <w:szCs w:val="20"/>
         </w:rPr>
-        <w:t>)</w:t>
-      </w:r>
-      <w:proofErr w:type="spellStart"/>
-      <w:r>
-        <w:rPr>
-          <w:rFonts w:hint="eastAsia"/>
-          <w:szCs w:val="20"/>
-        </w:rPr>
-        <w:t>으</w:t>
-      </w:r>
-      <w:r>
-        <w:rPr>
-          <w:rFonts w:hint="eastAsia"/>
-          <w:szCs w:val="20"/>
-        </w:rPr>
-        <w:t>로</w:t>
-      </w:r>
-      <w:proofErr w:type="spellEnd"/>
-      <w:r>
-        <w:rPr>
-          <w:rFonts w:hint="eastAsia"/>
-          <w:szCs w:val="20"/>
-        </w:rPr>
-        <w:t xml:space="preserve"> </w:t>
+        <w:t>)으</w:t>
+      </w:r>
+      <w:r>
+        <w:rPr>
+          <w:rFonts w:hint="eastAsia"/>
+          <w:szCs w:val="20"/>
+        </w:rPr>
+        <w:t xml:space="preserve">로 </w:t>
       </w:r>
       <w:r>
         <w:rPr>
@@ -7002,25 +5747,7 @@
           <w:sz w:val="24"/>
           <w:szCs w:val="24"/>
         </w:rPr>
-        <w:t xml:space="preserve"> </w:t>
-      </w:r>
-      <w:proofErr w:type="spellStart"/>
-      <w:r>
-        <w:rPr>
-          <w:rFonts w:hint="eastAsia"/>
-          <w:sz w:val="24"/>
-          <w:szCs w:val="24"/>
-        </w:rPr>
-        <w:t>멘토링</w:t>
-      </w:r>
-      <w:proofErr w:type="spellEnd"/>
-      <w:r>
-        <w:rPr>
-          <w:rFonts w:hint="eastAsia"/>
-          <w:sz w:val="24"/>
-          <w:szCs w:val="24"/>
-        </w:rPr>
-        <w:t xml:space="preserve"> 결과</w:t>
+        <w:t xml:space="preserve"> 멘토링 결과</w:t>
       </w:r>
       <w:r>
         <w:rPr>
@@ -7232,23 +5959,7 @@
                 <w:rFonts w:hint="eastAsia"/>
                 <w:szCs w:val="20"/>
               </w:rPr>
-              <w:t xml:space="preserve">현재까지의 구현 계획 및 현 상황에 대해 브리핑하는 시간을 가졌으며, 진행 상태에서 겪는 프로그램적 어려움을 해결 할 수 있도록 조언을 얻었고, 아이디어와 </w:t>
-            </w:r>
-            <w:proofErr w:type="spellStart"/>
-            <w:r>
-              <w:rPr>
-                <w:rFonts w:hint="eastAsia"/>
-                <w:szCs w:val="20"/>
-              </w:rPr>
-              <w:t>타산업군의</w:t>
-            </w:r>
-            <w:proofErr w:type="spellEnd"/>
-            <w:r>
-              <w:rPr>
-                <w:rFonts w:hint="eastAsia"/>
-                <w:szCs w:val="20"/>
-              </w:rPr>
-              <w:t xml:space="preserve"> 확장성에 대해 긍정적인 평가를 얻었다.</w:t>
+              <w:t>현재까지의 구현 계획 및 현 상황에 대해 브리핑하는 시간을 가졌으며, 진행 상태에서 겪는 프로그램적 어려움을 해결 할 수 있도록 조언을 얻었고, 아이디어와 타산업군의 확장성에 대해 긍정적인 평가를 얻었다.</w:t>
             </w:r>
           </w:p>
         </w:tc>
@@ -7333,6 +6044,7 @@
           <w:sz w:val="32"/>
           <w:szCs w:val="32"/>
         </w:rPr>
+        <w:lastRenderedPageBreak/>
         <w:t>4</w:t>
       </w:r>
       <w:r>
@@ -7360,55 +6072,6 @@
           <w:szCs w:val="32"/>
         </w:rPr>
         <w:t xml:space="preserve"> 효과</w:t>
-      </w:r>
-      <w:r>
-        <w:rPr>
-          <w:rFonts w:hint="eastAsia"/>
-          <w:b/>
-          <w:sz w:val="32"/>
-          <w:szCs w:val="32"/>
-        </w:rPr>
-        <w:t xml:space="preserve"> </w:t>
-      </w:r>
-      <w:r>
-        <w:rPr>
-          <w:rFonts w:hint="eastAsia"/>
-          <w:b/>
-          <w:sz w:val="32"/>
-          <w:szCs w:val="32"/>
-        </w:rPr>
-        <w:t>[</w:t>
-      </w:r>
-      <w:proofErr w:type="spellStart"/>
-      <w:proofErr w:type="gramStart"/>
-      <w:r>
-        <w:rPr>
-          <w:rFonts w:hint="eastAsia"/>
-          <w:b/>
-          <w:sz w:val="32"/>
-          <w:szCs w:val="32"/>
-        </w:rPr>
-        <w:t>대제목</w:t>
-      </w:r>
-      <w:proofErr w:type="spellEnd"/>
-      <w:r>
-        <w:rPr>
-          <w:rFonts w:hint="eastAsia"/>
-          <w:b/>
-          <w:sz w:val="32"/>
-          <w:szCs w:val="32"/>
-        </w:rPr>
-        <w:t xml:space="preserve"> :</w:t>
-      </w:r>
-      <w:proofErr w:type="gramEnd"/>
-      <w:r>
-        <w:rPr>
-          <w:rFonts w:hint="eastAsia"/>
-          <w:b/>
-          <w:sz w:val="32"/>
-          <w:szCs w:val="32"/>
-        </w:rPr>
-        <w:t xml:space="preserve"> 16pt / 맑은 고딕]</w:t>
       </w:r>
     </w:p>
     <w:p>
@@ -7438,40 +6101,6 @@
           <w:szCs w:val="24"/>
         </w:rPr>
         <w:t>4.1 향후 개선 사항</w:t>
-      </w:r>
-      <w:r>
-        <w:rPr>
-          <w:rFonts w:hint="eastAsia"/>
-          <w:sz w:val="24"/>
-          <w:szCs w:val="24"/>
-        </w:rPr>
-        <w:t xml:space="preserve"> </w:t>
-      </w:r>
-      <w:r>
-        <w:rPr>
-          <w:rFonts w:hint="eastAsia"/>
-          <w:sz w:val="24"/>
-          <w:szCs w:val="24"/>
-        </w:rPr>
-        <w:t>[</w:t>
-      </w:r>
-      <w:proofErr w:type="gramStart"/>
-      <w:r>
-        <w:rPr>
-          <w:rFonts w:hint="eastAsia"/>
-          <w:sz w:val="24"/>
-          <w:szCs w:val="24"/>
-        </w:rPr>
-        <w:t>소제목 :</w:t>
-      </w:r>
-      <w:proofErr w:type="gramEnd"/>
-      <w:r>
-        <w:rPr>
-          <w:rFonts w:hint="eastAsia"/>
-          <w:sz w:val="24"/>
-          <w:szCs w:val="24"/>
-        </w:rPr>
-        <w:t xml:space="preserve"> 12pt / 맑은 고딕]</w:t>
       </w:r>
     </w:p>
     <w:p>
@@ -8202,7 +6831,7 @@
         <w:tblLook w:val="04A0" w:firstRow="1" w:lastRow="0" w:firstColumn="1" w:lastColumn="0" w:noHBand="0" w:noVBand="1"/>
       </w:tblPr>
       <w:tblGrid>
-        <w:gridCol w:w="9224"/>
+        <w:gridCol w:w="9226"/>
       </w:tblGrid>
       <w:tr>
         <w:tc>
@@ -8220,127 +6849,59 @@
             </w:pPr>
             <w:r>
               <w:rPr>
-                <w:rFonts w:hint="eastAsia"/>
-              </w:rPr>
-              <w:t>팀 사진 첨부</w:t>
-            </w:r>
-          </w:p>
-          <w:p>
-            <w:pPr>
-              <w:widowControl/>
-              <w:wordWrap/>
-              <w:autoSpaceDE/>
-              <w:autoSpaceDN/>
-              <w:jc w:val="left"/>
-            </w:pPr>
-          </w:p>
-          <w:p>
-            <w:pPr>
-              <w:widowControl/>
-              <w:wordWrap/>
-              <w:autoSpaceDE/>
-              <w:autoSpaceDN/>
-              <w:jc w:val="left"/>
-            </w:pPr>
-          </w:p>
-          <w:p>
-            <w:pPr>
-              <w:widowControl/>
-              <w:wordWrap/>
-              <w:autoSpaceDE/>
-              <w:autoSpaceDN/>
-              <w:jc w:val="left"/>
-            </w:pPr>
-          </w:p>
-          <w:p>
-            <w:pPr>
-              <w:widowControl/>
-              <w:wordWrap/>
-              <w:autoSpaceDE/>
-              <w:autoSpaceDN/>
-              <w:jc w:val="left"/>
-            </w:pPr>
-          </w:p>
-          <w:p>
-            <w:pPr>
-              <w:widowControl/>
-              <w:wordWrap/>
-              <w:autoSpaceDE/>
-              <w:autoSpaceDN/>
-              <w:jc w:val="left"/>
-            </w:pPr>
-          </w:p>
-          <w:p>
-            <w:pPr>
-              <w:widowControl/>
-              <w:wordWrap/>
-              <w:autoSpaceDE/>
-              <w:autoSpaceDN/>
-              <w:jc w:val="left"/>
-            </w:pPr>
-          </w:p>
-          <w:p>
-            <w:pPr>
-              <w:widowControl/>
-              <w:wordWrap/>
-              <w:autoSpaceDE/>
-              <w:autoSpaceDN/>
-              <w:jc w:val="left"/>
-            </w:pPr>
-          </w:p>
-          <w:p>
-            <w:pPr>
-              <w:widowControl/>
-              <w:wordWrap/>
-              <w:autoSpaceDE/>
-              <w:autoSpaceDN/>
-              <w:jc w:val="left"/>
-            </w:pPr>
-          </w:p>
-          <w:p>
-            <w:pPr>
-              <w:widowControl/>
-              <w:wordWrap/>
-              <w:autoSpaceDE/>
-              <w:autoSpaceDN/>
-              <w:jc w:val="left"/>
-            </w:pPr>
-          </w:p>
-          <w:p>
-            <w:pPr>
-              <w:widowControl/>
-              <w:wordWrap/>
-              <w:autoSpaceDE/>
-              <w:autoSpaceDN/>
-              <w:jc w:val="left"/>
-            </w:pPr>
-          </w:p>
-          <w:p>
-            <w:pPr>
-              <w:widowControl/>
-              <w:wordWrap/>
-              <w:autoSpaceDE/>
-              <w:autoSpaceDN/>
-              <w:jc w:val="left"/>
-            </w:pPr>
-          </w:p>
-          <w:p>
-            <w:pPr>
-              <w:widowControl/>
-              <w:wordWrap/>
-              <w:autoSpaceDE/>
-              <w:autoSpaceDN/>
-              <w:jc w:val="left"/>
-            </w:pPr>
-          </w:p>
-          <w:p>
-            <w:pPr>
-              <w:widowControl/>
-              <w:wordWrap/>
-              <w:autoSpaceDE/>
-              <w:autoSpaceDN/>
-              <w:jc w:val="left"/>
-            </w:pPr>
+                <w:noProof/>
+                <w:sz w:val="24"/>
+                <w:szCs w:val="24"/>
+              </w:rPr>
+              <w:drawing>
+                <wp:inline distT="0" distB="0" distL="0" distR="0" wp14:anchorId="36336DCF" wp14:editId="6E08806D">
+                  <wp:extent cx="5721350" cy="3219450"/>
+                  <wp:effectExtent l="0" t="0" r="0" b="0"/>
+                  <wp:docPr id="1" name="그림 1"/>
+                  <wp:cNvGraphicFramePr>
+                    <a:graphicFrameLocks xmlns:a="http://schemas.openxmlformats.org/drawingml/2006/main" noChangeAspect="1"/>
+                  </wp:cNvGraphicFramePr>
+                  <a:graphic xmlns:a="http://schemas.openxmlformats.org/drawingml/2006/main">
+                    <a:graphicData uri="http://schemas.openxmlformats.org/drawingml/2006/picture">
+                      <pic:pic xmlns:pic="http://schemas.openxmlformats.org/drawingml/2006/picture">
+                        <pic:nvPicPr>
+                          <pic:cNvPr id="0" name="Picture 1"/>
+                          <pic:cNvPicPr>
+                            <a:picLocks noChangeAspect="1" noChangeArrowheads="1"/>
+                          </pic:cNvPicPr>
+                        </pic:nvPicPr>
+                        <pic:blipFill>
+                          <a:blip r:embed="rId10" cstate="print">
+                            <a:extLst>
+                              <a:ext uri="{28A0092B-C50C-407E-A947-70E740481C1C}">
+                                <a14:useLocalDpi xmlns:a14="http://schemas.microsoft.com/office/drawing/2010/main" val="0"/>
+                              </a:ext>
+                            </a:extLst>
+                          </a:blip>
+                          <a:srcRect/>
+                          <a:stretch>
+                            <a:fillRect/>
+                          </a:stretch>
+                        </pic:blipFill>
+                        <pic:spPr bwMode="auto">
+                          <a:xfrm>
+                            <a:off x="0" y="0"/>
+                            <a:ext cx="5721350" cy="3219450"/>
+                          </a:xfrm>
+                          <a:prstGeom prst="rect">
+                            <a:avLst/>
+                          </a:prstGeom>
+                          <a:noFill/>
+                          <a:ln>
+                            <a:noFill/>
+                          </a:ln>
+                        </pic:spPr>
+                      </pic:pic>
+                    </a:graphicData>
+                  </a:graphic>
+                </wp:inline>
+              </w:drawing>
+            </w:r>
           </w:p>
           <w:p>
             <w:pPr>
@@ -8752,8 +7313,6 @@
               </w:rPr>
               <w:t>교육과정에서 배운 내용 등을 기반으로 다양한 최신 기술들을 이해하고 활용 할 수 있었다. 이 프로젝트를 통해 다양한 가능성을 보았고 많은 분양에 활용할 수 있을 것 같다.</w:t>
             </w:r>
-            <w:bookmarkStart w:id="0" w:name="_GoBack"/>
-            <w:bookmarkEnd w:id="0"/>
           </w:p>
         </w:tc>
       </w:tr>
@@ -9185,6 +7744,58 @@
                 <w:szCs w:val="20"/>
               </w:rPr>
             </w:pPr>
+            <w:r>
+              <w:rPr>
+                <w:rFonts w:hint="eastAsia"/>
+                <w:szCs w:val="20"/>
+              </w:rPr>
+              <w:t>새로운 딥러닝 알고리즘을 사용할 수 있는 방법을 알게 되어 좋은 경험이었습니다.</w:t>
+            </w:r>
+          </w:p>
+          <w:p>
+            <w:pPr>
+              <w:widowControl/>
+              <w:wordWrap/>
+              <w:autoSpaceDE/>
+              <w:autoSpaceDN/>
+              <w:jc w:val="center"/>
+              <w:rPr>
+                <w:szCs w:val="20"/>
+              </w:rPr>
+            </w:pPr>
+            <w:r>
+              <w:rPr>
+                <w:rFonts w:hint="eastAsia"/>
+                <w:szCs w:val="20"/>
+              </w:rPr>
+              <w:t xml:space="preserve">어디서 </w:t>
+            </w:r>
+            <w:r>
+              <w:rPr>
+                <w:szCs w:val="20"/>
+              </w:rPr>
+              <w:t>Yolo</w:t>
+            </w:r>
+            <w:r>
+              <w:rPr>
+                <w:rFonts w:hint="eastAsia"/>
+                <w:szCs w:val="20"/>
+              </w:rPr>
+              <w:t xml:space="preserve">나 </w:t>
+            </w:r>
+            <w:r>
+              <w:rPr>
+                <w:szCs w:val="20"/>
+              </w:rPr>
+              <w:t>Mask-RCNN</w:t>
+            </w:r>
+            <w:r>
+              <w:rPr>
+                <w:rFonts w:hint="eastAsia"/>
+                <w:szCs w:val="20"/>
+              </w:rPr>
+              <w:t>을 사용할 수 있냐고 물으면 할 수 있을 거 같습니다.</w:t>
+            </w:r>
           </w:p>
         </w:tc>
       </w:tr>
@@ -9903,21 +8514,12 @@
               </w:rPr>
               <w:t xml:space="preserve">, </w:t>
             </w:r>
-            <w:proofErr w:type="spellStart"/>
-            <w:r>
-              <w:rPr>
-                <w:rFonts w:hint="eastAsia"/>
-                <w:szCs w:val="20"/>
-              </w:rPr>
-              <w:t>팀내</w:t>
-            </w:r>
-            <w:proofErr w:type="spellEnd"/>
-            <w:r>
-              <w:rPr>
-                <w:rFonts w:hint="eastAsia"/>
-                <w:szCs w:val="20"/>
-              </w:rPr>
-              <w:t xml:space="preserve"> 참여도 등</w:t>
+            <w:r>
+              <w:rPr>
+                <w:rFonts w:hint="eastAsia"/>
+                <w:szCs w:val="20"/>
+              </w:rPr>
+              <w:t>팀내 참여도 등</w:t>
             </w:r>
           </w:p>
         </w:tc>
@@ -10292,7 +8894,7 @@
       </w:pPr>
     </w:p>
     <w:sectPr>
-      <w:footerReference w:type="first" r:id="rId10"/>
+      <w:footerReference w:type="first" r:id="rId11"/>
       <w:pgSz w:w="11906" w:h="16838"/>
       <w:pgMar w:top="1701" w:right="1440" w:bottom="1440" w:left="1440" w:header="851" w:footer="992" w:gutter="0"/>
       <w:pgNumType w:fmt="numberInDash" w:start="1"/>
@@ -10305,7 +8907,7 @@
 </file>
 
 <file path=word/endnotes.xml><?xml version="1.0" encoding="utf-8"?>
-<w:endnotes xmlns:wpc="http://schemas.microsoft.com/office/word/2010/wordprocessingCanvas" xmlns:mc="http://schemas.openxmlformats.org/markup-compatibility/2006" xmlns:o="urn:schemas-microsoft-com:office:office" xmlns:r="http://schemas.openxmlformats.org/officeDocument/2006/relationships" xmlns:m="http://schemas.openxmlformats.org/officeDocument/2006/math" xmlns:v="urn:schemas-microsoft-com:vml" xmlns:wp14="http://schemas.microsoft.com/office/word/2010/wordprocessingDrawing" xmlns:wp="http://schemas.openxmlformats.org/drawingml/2006/wordprocessingDrawing" xmlns:w10="urn:schemas-microsoft-com:office:word" xmlns:w="http://schemas.openxmlformats.org/wordprocessingml/2006/main" xmlns:w14="http://schemas.microsoft.com/office/word/2010/wordml" xmlns:wpg="http://schemas.microsoft.com/office/word/2010/wordprocessingGroup" xmlns:wpi="http://schemas.microsoft.com/office/word/2010/wordprocessingInk" xmlns:wne="http://schemas.microsoft.com/office/word/2006/wordml" xmlns:wps="http://schemas.microsoft.com/office/word/2010/wordprocessingShape" mc:Ignorable="w14 wp14">
+<w:endnotes xmlns:wpc="http://schemas.microsoft.com/office/word/2010/wordprocessingCanvas" xmlns:cx="http://schemas.microsoft.com/office/drawing/2014/chartex" xmlns:cx1="http://schemas.microsoft.com/office/drawing/2015/9/8/chartex" xmlns:cx2="http://schemas.microsoft.com/office/drawing/2015/10/21/chartex" xmlns:cx3="http://schemas.microsoft.com/office/drawing/2016/5/9/chartex" xmlns:cx4="http://schemas.microsoft.com/office/drawing/2016/5/10/chartex" xmlns:cx5="http://schemas.microsoft.com/office/drawing/2016/5/11/chartex" xmlns:cx6="http://schemas.microsoft.com/office/drawing/2016/5/12/chartex" xmlns:cx7="http://schemas.microsoft.com/office/drawing/2016/5/13/chartex" xmlns:cx8="http://schemas.microsoft.com/office/drawing/2016/5/14/chartex" xmlns:mc="http://schemas.openxmlformats.org/markup-compatibility/2006" xmlns:aink="http://schemas.microsoft.com/office/drawing/2016/ink" xmlns:am3d="http://schemas.microsoft.com/office/drawing/2017/model3d" xmlns:o="urn:schemas-microsoft-com:office:office" xmlns:r="http://schemas.openxmlformats.org/officeDocument/2006/relationships" xmlns:m="http://schemas.openxmlformats.org/officeDocument/2006/math" xmlns:v="urn:schemas-microsoft-com:vml" xmlns:wp14="http://schemas.microsoft.com/office/word/2010/wordprocessingDrawing" xmlns:wp="http://schemas.openxmlformats.org/drawingml/2006/wordprocessingDrawing" xmlns:w10="urn:schemas-microsoft-com:office:word" xmlns:w="http://schemas.openxmlformats.org/wordprocessingml/2006/main" xmlns:w14="http://schemas.microsoft.com/office/word/2010/wordml" xmlns:w15="http://schemas.microsoft.com/office/word/2012/wordml" xmlns:w16cid="http://schemas.microsoft.com/office/word/2016/wordml/cid" xmlns:w16se="http://schemas.microsoft.com/office/word/2015/wordml/symex" xmlns:wpg="http://schemas.microsoft.com/office/word/2010/wordprocessingGroup" xmlns:wpi="http://schemas.microsoft.com/office/word/2010/wordprocessingInk" xmlns:wne="http://schemas.microsoft.com/office/word/2006/wordml" xmlns:wps="http://schemas.microsoft.com/office/word/2010/wordprocessingShape" mc:Ignorable="w14 w15 w16se w16cid wp14">
   <w:endnote w:type="separator" w:id="-1">
     <w:p>
       <w:r>
@@ -10324,7 +8926,7 @@
 </file>
 
 <file path=word/footer1.xml><?xml version="1.0" encoding="utf-8"?>
-<w:ftr xmlns:wpc="http://schemas.microsoft.com/office/word/2010/wordprocessingCanvas" xmlns:mc="http://schemas.openxmlformats.org/markup-compatibility/2006" xmlns:o="urn:schemas-microsoft-com:office:office" xmlns:r="http://schemas.openxmlformats.org/officeDocument/2006/relationships" xmlns:m="http://schemas.openxmlformats.org/officeDocument/2006/math" xmlns:v="urn:schemas-microsoft-com:vml" xmlns:wp14="http://schemas.microsoft.com/office/word/2010/wordprocessingDrawing" xmlns:wp="http://schemas.openxmlformats.org/drawingml/2006/wordprocessingDrawing" xmlns:w10="urn:schemas-microsoft-com:office:word" xmlns:w="http://schemas.openxmlformats.org/wordprocessingml/2006/main" xmlns:w14="http://schemas.microsoft.com/office/word/2010/wordml" xmlns:wpg="http://schemas.microsoft.com/office/word/2010/wordprocessingGroup" xmlns:wpi="http://schemas.microsoft.com/office/word/2010/wordprocessingInk" xmlns:wne="http://schemas.microsoft.com/office/word/2006/wordml" xmlns:wps="http://schemas.microsoft.com/office/word/2010/wordprocessingShape" mc:Ignorable="w14 wp14">
+<w:ftr xmlns:wpc="http://schemas.microsoft.com/office/word/2010/wordprocessingCanvas" xmlns:cx="http://schemas.microsoft.com/office/drawing/2014/chartex" xmlns:cx1="http://schemas.microsoft.com/office/drawing/2015/9/8/chartex" xmlns:cx2="http://schemas.microsoft.com/office/drawing/2015/10/21/chartex" xmlns:cx3="http://schemas.microsoft.com/office/drawing/2016/5/9/chartex" xmlns:cx4="http://schemas.microsoft.com/office/drawing/2016/5/10/chartex" xmlns:cx5="http://schemas.microsoft.com/office/drawing/2016/5/11/chartex" xmlns:cx6="http://schemas.microsoft.com/office/drawing/2016/5/12/chartex" xmlns:cx7="http://schemas.microsoft.com/office/drawing/2016/5/13/chartex" xmlns:cx8="http://schemas.microsoft.com/office/drawing/2016/5/14/chartex" xmlns:mc="http://schemas.openxmlformats.org/markup-compatibility/2006" xmlns:aink="http://schemas.microsoft.com/office/drawing/2016/ink" xmlns:am3d="http://schemas.microsoft.com/office/drawing/2017/model3d" xmlns:o="urn:schemas-microsoft-com:office:office" xmlns:r="http://schemas.openxmlformats.org/officeDocument/2006/relationships" xmlns:m="http://schemas.openxmlformats.org/officeDocument/2006/math" xmlns:v="urn:schemas-microsoft-com:vml" xmlns:wp14="http://schemas.microsoft.com/office/word/2010/wordprocessingDrawing" xmlns:wp="http://schemas.openxmlformats.org/drawingml/2006/wordprocessingDrawing" xmlns:w10="urn:schemas-microsoft-com:office:word" xmlns:w="http://schemas.openxmlformats.org/wordprocessingml/2006/main" xmlns:w14="http://schemas.microsoft.com/office/word/2010/wordml" xmlns:w15="http://schemas.microsoft.com/office/word/2012/wordml" xmlns:w16cid="http://schemas.microsoft.com/office/word/2016/wordml/cid" xmlns:w16se="http://schemas.microsoft.com/office/word/2015/wordml/symex" xmlns:wpg="http://schemas.microsoft.com/office/word/2010/wordprocessingGroup" xmlns:wpi="http://schemas.microsoft.com/office/word/2010/wordprocessingInk" xmlns:wne="http://schemas.microsoft.com/office/word/2006/wordml" xmlns:wps="http://schemas.microsoft.com/office/word/2010/wordprocessingShape" mc:Ignorable="w14 w15 w16se w16cid wp14">
   <w:p>
     <w:pPr>
       <w:pStyle w:val="a5"/>
@@ -10366,7 +8968,7 @@
 </file>
 
 <file path=word/footnotes.xml><?xml version="1.0" encoding="utf-8"?>
-<w:footnotes xmlns:wpc="http://schemas.microsoft.com/office/word/2010/wordprocessingCanvas" xmlns:mc="http://schemas.openxmlformats.org/markup-compatibility/2006" xmlns:o="urn:schemas-microsoft-com:office:office" xmlns:r="http://schemas.openxmlformats.org/officeDocument/2006/relationships" xmlns:m="http://schemas.openxmlformats.org/officeDocument/2006/math" xmlns:v="urn:schemas-microsoft-com:vml" xmlns:wp14="http://schemas.microsoft.com/office/word/2010/wordprocessingDrawing" xmlns:wp="http://schemas.openxmlformats.org/drawingml/2006/wordprocessingDrawing" xmlns:w10="urn:schemas-microsoft-com:office:word" xmlns:w="http://schemas.openxmlformats.org/wordprocessingml/2006/main" xmlns:w14="http://schemas.microsoft.com/office/word/2010/wordml" xmlns:wpg="http://schemas.microsoft.com/office/word/2010/wordprocessingGroup" xmlns:wpi="http://schemas.microsoft.com/office/word/2010/wordprocessingInk" xmlns:wne="http://schemas.microsoft.com/office/word/2006/wordml" xmlns:wps="http://schemas.microsoft.com/office/word/2010/wordprocessingShape" mc:Ignorable="w14 wp14">
+<w:footnotes xmlns:wpc="http://schemas.microsoft.com/office/word/2010/wordprocessingCanvas" xmlns:cx="http://schemas.microsoft.com/office/drawing/2014/chartex" xmlns:cx1="http://schemas.microsoft.com/office/drawing/2015/9/8/chartex" xmlns:cx2="http://schemas.microsoft.com/office/drawing/2015/10/21/chartex" xmlns:cx3="http://schemas.microsoft.com/office/drawing/2016/5/9/chartex" xmlns:cx4="http://schemas.microsoft.com/office/drawing/2016/5/10/chartex" xmlns:cx5="http://schemas.microsoft.com/office/drawing/2016/5/11/chartex" xmlns:cx6="http://schemas.microsoft.com/office/drawing/2016/5/12/chartex" xmlns:cx7="http://schemas.microsoft.com/office/drawing/2016/5/13/chartex" xmlns:cx8="http://schemas.microsoft.com/office/drawing/2016/5/14/chartex" xmlns:mc="http://schemas.openxmlformats.org/markup-compatibility/2006" xmlns:aink="http://schemas.microsoft.com/office/drawing/2016/ink" xmlns:am3d="http://schemas.microsoft.com/office/drawing/2017/model3d" xmlns:o="urn:schemas-microsoft-com:office:office" xmlns:r="http://schemas.openxmlformats.org/officeDocument/2006/relationships" xmlns:m="http://schemas.openxmlformats.org/officeDocument/2006/math" xmlns:v="urn:schemas-microsoft-com:vml" xmlns:wp14="http://schemas.microsoft.com/office/word/2010/wordprocessingDrawing" xmlns:wp="http://schemas.openxmlformats.org/drawingml/2006/wordprocessingDrawing" xmlns:w10="urn:schemas-microsoft-com:office:word" xmlns:w="http://schemas.openxmlformats.org/wordprocessingml/2006/main" xmlns:w14="http://schemas.microsoft.com/office/word/2010/wordml" xmlns:w15="http://schemas.microsoft.com/office/word/2012/wordml" xmlns:w16cid="http://schemas.microsoft.com/office/word/2016/wordml/cid" xmlns:w16se="http://schemas.microsoft.com/office/word/2015/wordml/symex" xmlns:wpg="http://schemas.microsoft.com/office/word/2010/wordprocessingGroup" xmlns:wpi="http://schemas.microsoft.com/office/word/2010/wordprocessingInk" xmlns:wne="http://schemas.microsoft.com/office/word/2006/wordml" xmlns:wps="http://schemas.microsoft.com/office/word/2010/wordprocessingShape" mc:Ignorable="w14 w15 w16se w16cid wp14">
   <w:footnote w:type="separator" w:id="-1">
     <w:p>
       <w:r>
@@ -10385,8 +8987,8 @@
 </file>
 
 <file path=word/numbering.xml><?xml version="1.0" encoding="utf-8"?>
-<w:numbering xmlns:wpc="http://schemas.microsoft.com/office/word/2010/wordprocessingCanvas" xmlns:mc="http://schemas.openxmlformats.org/markup-compatibility/2006" xmlns:o="urn:schemas-microsoft-com:office:office" xmlns:r="http://schemas.openxmlformats.org/officeDocument/2006/relationships" xmlns:m="http://schemas.openxmlformats.org/officeDocument/2006/math" xmlns:v="urn:schemas-microsoft-com:vml" xmlns:wp14="http://schemas.microsoft.com/office/word/2010/wordprocessingDrawing" xmlns:wp="http://schemas.openxmlformats.org/drawingml/2006/wordprocessingDrawing" xmlns:w10="urn:schemas-microsoft-com:office:word" xmlns:w="http://schemas.openxmlformats.org/wordprocessingml/2006/main" xmlns:w14="http://schemas.microsoft.com/office/word/2010/wordml" xmlns:wpg="http://schemas.microsoft.com/office/word/2010/wordprocessingGroup" xmlns:wpi="http://schemas.microsoft.com/office/word/2010/wordprocessingInk" xmlns:wne="http://schemas.microsoft.com/office/word/2006/wordml" xmlns:wps="http://schemas.microsoft.com/office/word/2010/wordprocessingShape" mc:Ignorable="w14 wp14">
-  <w:abstractNum w:abstractNumId="0">
+<w:numbering xmlns:wpc="http://schemas.microsoft.com/office/word/2010/wordprocessingCanvas" xmlns:cx="http://schemas.microsoft.com/office/drawing/2014/chartex" xmlns:cx1="http://schemas.microsoft.com/office/drawing/2015/9/8/chartex" xmlns:cx2="http://schemas.microsoft.com/office/drawing/2015/10/21/chartex" xmlns:cx3="http://schemas.microsoft.com/office/drawing/2016/5/9/chartex" xmlns:cx4="http://schemas.microsoft.com/office/drawing/2016/5/10/chartex" xmlns:cx5="http://schemas.microsoft.com/office/drawing/2016/5/11/chartex" xmlns:cx6="http://schemas.microsoft.com/office/drawing/2016/5/12/chartex" xmlns:cx7="http://schemas.microsoft.com/office/drawing/2016/5/13/chartex" xmlns:cx8="http://schemas.microsoft.com/office/drawing/2016/5/14/chartex" xmlns:mc="http://schemas.openxmlformats.org/markup-compatibility/2006" xmlns:aink="http://schemas.microsoft.com/office/drawing/2016/ink" xmlns:am3d="http://schemas.microsoft.com/office/drawing/2017/model3d" xmlns:o="urn:schemas-microsoft-com:office:office" xmlns:r="http://schemas.openxmlformats.org/officeDocument/2006/relationships" xmlns:m="http://schemas.openxmlformats.org/officeDocument/2006/math" xmlns:v="urn:schemas-microsoft-com:vml" xmlns:wp14="http://schemas.microsoft.com/office/word/2010/wordprocessingDrawing" xmlns:wp="http://schemas.openxmlformats.org/drawingml/2006/wordprocessingDrawing" xmlns:w10="urn:schemas-microsoft-com:office:word" xmlns:w="http://schemas.openxmlformats.org/wordprocessingml/2006/main" xmlns:w14="http://schemas.microsoft.com/office/word/2010/wordml" xmlns:w15="http://schemas.microsoft.com/office/word/2012/wordml" xmlns:w16cid="http://schemas.microsoft.com/office/word/2016/wordml/cid" xmlns:w16se="http://schemas.microsoft.com/office/word/2015/wordml/symex" xmlns:wpg="http://schemas.microsoft.com/office/word/2010/wordprocessingGroup" xmlns:wpi="http://schemas.microsoft.com/office/word/2010/wordprocessingInk" xmlns:wne="http://schemas.microsoft.com/office/word/2006/wordml" xmlns:wps="http://schemas.microsoft.com/office/word/2010/wordprocessingShape" mc:Ignorable="w14 w15 w16se w16cid wp14">
+  <w:abstractNum w:abstractNumId="0" w15:restartNumberingAfterBreak="0">
     <w:nsid w:val="3B9B7B35"/>
     <w:multiLevelType w:val="multilevel"/>
     <w:tmpl w:val="CE0E6420"/>
@@ -10485,7 +9087,7 @@
       </w:pPr>
     </w:lvl>
   </w:abstractNum>
-  <w:abstractNum w:abstractNumId="1">
+  <w:abstractNum w:abstractNumId="1" w15:restartNumberingAfterBreak="0">
     <w:nsid w:val="6CFA6EB2"/>
     <w:multiLevelType w:val="hybridMultilevel"/>
     <w:tmpl w:val="81262F06"/>
@@ -10574,7 +9176,7 @@
       </w:pPr>
     </w:lvl>
   </w:abstractNum>
-  <w:abstractNum w:abstractNumId="2">
+  <w:abstractNum w:abstractNumId="2" w15:restartNumberingAfterBreak="0">
     <w:nsid w:val="6F375AED"/>
     <w:multiLevelType w:val="hybridMultilevel"/>
     <w:tmpl w:val="9970F9F4"/>
@@ -10663,7 +9265,7 @@
       </w:pPr>
     </w:lvl>
   </w:abstractNum>
-  <w:abstractNum w:abstractNumId="3">
+  <w:abstractNum w:abstractNumId="3" w15:restartNumberingAfterBreak="0">
     <w:nsid w:val="71157B00"/>
     <w:multiLevelType w:val="hybridMultilevel"/>
     <w:tmpl w:val="1FCADDF6"/>
@@ -10795,7 +9397,7 @@
 </file>
 
 <file path=word/styles.xml><?xml version="1.0" encoding="utf-8"?>
-<w:styles xmlns:mc="http://schemas.openxmlformats.org/markup-compatibility/2006" xmlns:r="http://schemas.openxmlformats.org/officeDocument/2006/relationships" xmlns:w="http://schemas.openxmlformats.org/wordprocessingml/2006/main" xmlns:w14="http://schemas.microsoft.com/office/word/2010/wordml" mc:Ignorable="w14">
+<w:styles xmlns:mc="http://schemas.openxmlformats.org/markup-compatibility/2006" xmlns:r="http://schemas.openxmlformats.org/officeDocument/2006/relationships" xmlns:w="http://schemas.openxmlformats.org/wordprocessingml/2006/main" xmlns:w14="http://schemas.microsoft.com/office/word/2010/wordml" xmlns:w15="http://schemas.microsoft.com/office/word/2012/wordml" xmlns:w16cid="http://schemas.microsoft.com/office/word/2016/wordml/cid" xmlns:w16se="http://schemas.microsoft.com/office/word/2015/wordml/symex" mc:Ignorable="w14 w15 w16se w16cid">
   <w:docDefaults>
     <w:rPrDefault>
       <w:rPr>
@@ -10805,826 +9407,384 @@
     </w:rPrDefault>
     <w:pPrDefault/>
   </w:docDefaults>
-  <w:latentStyles w:defLockedState="0" w:defUIPriority="99" w:defSemiHidden="1" w:defUnhideWhenUsed="1" w:defQFormat="0" w:count="267">
-    <w:lsdException w:name="Normal" w:semiHidden="0" w:uiPriority="0" w:unhideWhenUsed="0" w:qFormat="1"/>
-    <w:lsdException w:name="heading 1" w:semiHidden="0" w:uiPriority="9" w:unhideWhenUsed="0" w:qFormat="1"/>
-    <w:lsdException w:name="heading 2" w:uiPriority="9" w:qFormat="1"/>
-    <w:lsdException w:name="heading 3" w:uiPriority="9" w:qFormat="1"/>
-    <w:lsdException w:name="heading 4" w:uiPriority="9" w:qFormat="1"/>
-    <w:lsdException w:name="heading 5" w:uiPriority="9" w:qFormat="1"/>
-    <w:lsdException w:name="heading 6" w:uiPriority="9" w:qFormat="1"/>
-    <w:lsdException w:name="heading 7" w:uiPriority="9" w:qFormat="1"/>
-    <w:lsdException w:name="heading 8" w:uiPriority="9" w:qFormat="1"/>
-    <w:lsdException w:name="heading 9" w:uiPriority="9" w:qFormat="1"/>
-    <w:lsdException w:name="toc 1" w:uiPriority="39" w:qFormat="1"/>
-    <w:lsdException w:name="toc 2" w:uiPriority="39" w:qFormat="1"/>
-    <w:lsdException w:name="toc 3" w:uiPriority="39" w:qFormat="1"/>
-    <w:lsdException w:name="toc 4" w:uiPriority="39"/>
-    <w:lsdException w:name="toc 5" w:uiPriority="39"/>
-    <w:lsdException w:name="toc 6" w:uiPriority="39"/>
-    <w:lsdException w:name="toc 7" w:uiPriority="39"/>
-    <w:lsdException w:name="toc 8" w:uiPriority="39"/>
-    <w:lsdException w:name="toc 9" w:uiPriority="39"/>
-    <w:lsdException w:name="caption" w:uiPriority="35" w:qFormat="1"/>
-    <w:lsdException w:name="Title" w:semiHidden="0" w:uiPriority="10" w:unhideWhenUsed="0" w:qFormat="1"/>
-    <w:lsdException w:name="Default Paragraph Font" w:uiPriority="1"/>
-    <w:lsdException w:name="Subtitle" w:semiHidden="0" w:uiPriority="11" w:unhideWhenUsed="0" w:qFormat="1"/>
-    <w:lsdException w:name="Strong" w:semiHidden="0" w:uiPriority="22" w:unhideWhenUsed="0" w:qFormat="1"/>
-    <w:lsdException w:name="Emphasis" w:semiHidden="0" w:uiPriority="20" w:unhideWhenUsed="0" w:qFormat="1"/>
-    <w:lsdException w:name="Table Grid" w:semiHidden="0" w:uiPriority="59" w:unhideWhenUsed="0"/>
-    <w:lsdException w:name="Placeholder Text" w:unhideWhenUsed="0"/>
-    <w:lsdException w:name="No Spacing" w:semiHidden="0" w:uiPriority="1" w:unhideWhenUsed="0" w:qFormat="1"/>
-    <w:lsdException w:name="Light Shading" w:semiHidden="0" w:uiPriority="60" w:unhideWhenUsed="0"/>
-    <w:lsdException w:name="Light List" w:semiHidden="0" w:uiPriority="61" w:unhideWhenUsed="0"/>
-    <w:lsdException w:name="Light Grid" w:semiHidden="0" w:uiPriority="62" w:unhideWhenUsed="0"/>
-    <w:lsdException w:name="Medium Shading 1" w:semiHidden="0" w:uiPriority="63" w:unhideWhenUsed="0"/>
-    <w:lsdException w:name="Medium Shading 2" w:semiHidden="0" w:uiPriority="64" w:unhideWhenUsed="0"/>
-    <w:lsdException w:name="Medium List 1" w:semiHidden="0" w:uiPriority="65" w:unhideWhenUsed="0"/>
-    <w:lsdException w:name="Medium List 2" w:semiHidden="0" w:uiPriority="66" w:unhideWhenUsed="0"/>
-    <w:lsdException w:name="Medium Grid 1" w:semiHidden="0" w:uiPriority="67" w:unhideWhenUsed="0"/>
-    <w:lsdException w:name="Medium Grid 2" w:semiHidden="0" w:uiPriority="68" w:unhideWhenUsed="0"/>
-    <w:lsdException w:name="Medium Grid 3" w:semiHidden="0" w:uiPriority="69" w:unhideWhenUsed="0"/>
-    <w:lsdException w:name="Dark List" w:semiHidden="0" w:uiPriority="70" w:unhideWhenUsed="0"/>
-    <w:lsdException w:name="Colorful Shading" w:semiHidden="0" w:uiPriority="71" w:unhideWhenUsed="0"/>
-    <w:lsdException w:name="Colorful List" w:semiHidden="0" w:uiPriority="72" w:unhideWhenUsed="0"/>
-    <w:lsdException w:name="Colorful Grid" w:semiHidden="0" w:uiPriority="73" w:unhideWhenUsed="0"/>
-    <w:lsdException w:name="Light Shading Accent 1" w:semiHidden="0" w:uiPriority="60" w:unhideWhenUsed="0"/>
-    <w:lsdException w:name="Light List Accent 1" w:semiHidden="0" w:uiPriority="61" w:unhideWhenUsed="0"/>
-    <w:lsdException w:name="Light Grid Accent 1" w:semiHidden="0" w:uiPriority="62" w:unhideWhenUsed="0"/>
-    <w:lsdException w:name="Medium Shading 1 Accent 1" w:semiHidden="0" w:uiPriority="63" w:unhideWhenUsed="0"/>
-    <w:lsdException w:name="Medium Shading 2 Accent 1" w:semiHidden="0" w:uiPriority="64" w:unhideWhenUsed="0"/>
-    <w:lsdException w:name="Medium List 1 Accent 1" w:semiHidden="0" w:uiPriority="65" w:unhideWhenUsed="0"/>
-    <w:lsdException w:name="Revision" w:unhideWhenUsed="0"/>
-    <w:lsdException w:name="List Paragraph" w:semiHidden="0" w:uiPriority="34" w:unhideWhenUsed="0" w:qFormat="1"/>
-    <w:lsdException w:name="Quote" w:semiHidden="0" w:uiPriority="29" w:unhideWhenUsed="0" w:qFormat="1"/>
-    <w:lsdException w:name="Intense Quote" w:semiHidden="0" w:uiPriority="30" w:unhideWhenUsed="0" w:qFormat="1"/>
-    <w:lsdException w:name="Medium List 2 Accent 1" w:semiHidden="0" w:uiPriority="66" w:unhideWhenUsed="0"/>
-    <w:lsdException w:name="Medium Grid 1 Accent 1" w:semiHidden="0" w:uiPriority="67" w:unhideWhenUsed="0"/>
-    <w:lsdException w:name="Medium Grid 2 Accent 1" w:semiHidden="0" w:uiPriority="68" w:unhideWhenUsed="0"/>
-    <w:lsdException w:name="Medium Grid 3 Accent 1" w:semiHidden="0" w:uiPriority="69" w:unhideWhenUsed="0"/>
-    <w:lsdException w:name="Dark List Accent 1" w:semiHidden="0" w:uiPriority="70" w:unhideWhenUsed="0"/>
-    <w:lsdException w:name="Colorful Shading Accent 1" w:semiHidden="0" w:uiPriority="71" w:unhideWhenUsed="0"/>
-    <w:lsdException w:name="Colorful List Accent 1" w:semiHidden="0" w:uiPriority="72" w:unhideWhenUsed="0"/>
-    <w:lsdException w:name="Colorful Grid Accent 1" w:semiHidden="0" w:uiPriority="73" w:unhideWhenUsed="0"/>
-    <w:lsdException w:name="Light Shading Accent 2" w:semiHidden="0" w:uiPriority="60" w:unhideWhenUsed="0"/>
-    <w:lsdException w:name="Light List Accent 2" w:semiHidden="0" w:uiPriority="61" w:unhideWhenUsed="0"/>
-    <w:lsdException w:name="Light Grid Accent 2" w:semiHidden="0" w:uiPriority="62" w:unhideWhenUsed="0"/>
-    <w:lsdException w:name="Medium Shading 1 Accent 2" w:semiHidden="0" w:uiPriority="63" w:unhideWhenUsed="0"/>
-    <w:lsdException w:name="Medium Shading 2 Accent 2" w:semiHidden="0" w:uiPriority="64" w:unhideWhenUsed="0"/>
-    <w:lsdException w:name="Medium List 1 Accent 2" w:semiHidden="0" w:uiPriority="65" w:unhideWhenUsed="0"/>
-    <w:lsdException w:name="Medium List 2 Accent 2" w:semiHidden="0" w:uiPriority="66" w:unhideWhenUsed="0"/>
-    <w:lsdException w:name="Medium Grid 1 Accent 2" w:semiHidden="0" w:uiPriority="67" w:unhideWhenUsed="0"/>
-    <w:lsdException w:name="Medium Grid 2 Accent 2" w:semiHidden="0" w:uiPriority="68" w:unhideWhenUsed="0"/>
-    <w:lsdException w:name="Medium Grid 3 Accent 2" w:semiHidden="0" w:uiPriority="69" w:unhideWhenUsed="0"/>
-    <w:lsdException w:name="Dark List Accent 2" w:semiHidden="0" w:uiPriority="70" w:unhideWhenUsed="0"/>
-    <w:lsdException w:name="Colorful Shading Accent 2" w:semiHidden="0" w:uiPriority="71" w:unhideWhenUsed="0"/>
-    <w:lsdException w:name="Colorful List Accent 2" w:semiHidden="0" w:uiPriority="72" w:unhideWhenUsed="0"/>
-    <w:lsdException w:name="Colorful Grid Accent 2" w:semiHidden="0" w:uiPriority="73" w:unhideWhenUsed="0"/>
-    <w:lsdException w:name="Light Shading Accent 3" w:semiHidden="0" w:uiPriority="60" w:unhideWhenUsed="0"/>
-    <w:lsdException w:name="Light List Accent 3" w:semiHidden="0" w:uiPriority="61" w:unhideWhenUsed="0"/>
-    <w:lsdException w:name="Light Grid Accent 3" w:semiHidden="0" w:uiPriority="62" w:unhideWhenUsed="0"/>
-    <w:lsdException w:name="Medium Shading 1 Accent 3" w:semiHidden="0" w:uiPriority="63" w:unhideWhenUsed="0"/>
-    <w:lsdException w:name="Medium Shading 2 Accent 3" w:semiHidden="0" w:uiPriority="64" w:unhideWhenUsed="0"/>
-    <w:lsdException w:name="Medium List 1 Accent 3" w:semiHidden="0" w:uiPriority="65" w:unhideWhenUsed="0"/>
-    <w:lsdException w:name="Medium List 2 Accent 3" w:semiHidden="0" w:uiPriority="66" w:unhideWhenUsed="0"/>
-    <w:lsdException w:name="Medium Grid 1 Accent 3" w:semiHidden="0" w:uiPriority="67" w:unhideWhenUsed="0"/>
-    <w:lsdException w:name="Medium Grid 2 Accent 3" w:semiHidden="0" w:uiPriority="68" w:unhideWhenUsed="0"/>
-    <w:lsdException w:name="Medium Grid 3 Accent 3" w:semiHidden="0" w:uiPriority="69" w:unhideWhenUsed="0"/>
-    <w:lsdException w:name="Dark List Accent 3" w:semiHidden="0" w:uiPriority="70" w:unhideWhenUsed="0"/>
-    <w:lsdException w:name="Colorful Shading Accent 3" w:semiHidden="0" w:uiPriority="71" w:unhideWhenUsed="0"/>
-    <w:lsdException w:name="Colorful List Accent 3" w:semiHidden="0" w:uiPriority="72" w:unhideWhenUsed="0"/>
-    <w:lsdException w:name="Colorful Grid Accent 3" w:semiHidden="0" w:uiPriority="73" w:unhideWhenUsed="0"/>
-    <w:lsdException w:name="Light Shading Accent 4" w:semiHidden="0" w:uiPriority="60" w:unhideWhenUsed="0"/>
-    <w:lsdException w:name="Light List Accent 4" w:semiHidden="0" w:uiPriority="61" w:unhideWhenUsed="0"/>
-    <w:lsdException w:name="Light Grid Accent 4" w:semiHidden="0" w:uiPriority="62" w:unhideWhenUsed="0"/>
-    <w:lsdException w:name="Medium Shading 1 Accent 4" w:semiHidden="0" w:uiPriority="63" w:unhideWhenUsed="0"/>
-    <w:lsdException w:name="Medium Shading 2 Accent 4" w:semiHidden="0" w:uiPriority="64" w:unhideWhenUsed="0"/>
-    <w:lsdException w:name="Medium List 1 Accent 4" w:semiHidden="0" w:uiPriority="65" w:unhideWhenUsed="0"/>
-    <w:lsdException w:name="Medium List 2 Accent 4" w:semiHidden="0" w:uiPriority="66" w:unhideWhenUsed="0"/>
-    <w:lsdException w:name="Medium Grid 1 Accent 4" w:semiHidden="0" w:uiPriority="67" w:unhideWhenUsed="0"/>
-    <w:lsdException w:name="Medium Grid 2 Accent 4" w:semiHidden="0" w:uiPriority="68" w:unhideWhenUsed="0"/>
-    <w:lsdException w:name="Medium Grid 3 Accent 4" w:semiHidden="0" w:uiPriority="69" w:unhideWhenUsed="0"/>
-    <w:lsdException w:name="Dark List Accent 4" w:semiHidden="0" w:uiPriority="70" w:unhideWhenUsed="0"/>
-    <w:lsdException w:name="Colorful Shading Accent 4" w:semiHidden="0" w:uiPriority="71" w:unhideWhenUsed="0"/>
-    <w:lsdException w:name="Colorful List Accent 4" w:semiHidden="0" w:uiPriority="72" w:unhideWhenUsed="0"/>
-    <w:lsdException w:name="Colorful Grid Accent 4" w:semiHidden="0" w:uiPriority="73" w:unhideWhenUsed="0"/>
-    <w:lsdException w:name="Light Shading Accent 5" w:semiHidden="0" w:uiPriority="60" w:unhideWhenUsed="0"/>
-    <w:lsdException w:name="Light List Accent 5" w:semiHidden="0" w:uiPriority="61" w:unhideWhenUsed="0"/>
-    <w:lsdException w:name="Light Grid Accent 5" w:semiHidden="0" w:uiPriority="62" w:unhideWhenUsed="0"/>
-    <w:lsdException w:name="Medium Shading 1 Accent 5" w:semiHidden="0" w:uiPriority="63" w:unhideWhenUsed="0"/>
-    <w:lsdException w:name="Medium Shading 2 Accent 5" w:semiHidden="0" w:uiPriority="64" w:unhideWhenUsed="0"/>
-    <w:lsdException w:name="Medium List 1 Accent 5" w:semiHidden="0" w:uiPriority="65" w:unhideWhenUsed="0"/>
-    <w:lsdException w:name="Medium List 2 Accent 5" w:semiHidden="0" w:uiPriority="66" w:unhideWhenUsed="0"/>
-    <w:lsdException w:name="Medium Grid 1 Accent 5" w:semiHidden="0" w:uiPriority="67" w:unhideWhenUsed="0"/>
-    <w:lsdException w:name="Medium Grid 2 Accent 5" w:semiHidden="0" w:uiPriority="68" w:unhideWhenUsed="0"/>
-    <w:lsdException w:name="Medium Grid 3 Accent 5" w:semiHidden="0" w:uiPriority="69" w:unhideWhenUsed="0"/>
-    <w:lsdException w:name="Dark List Accent 5" w:semiHidden="0" w:uiPriority="70" w:unhideWhenUsed="0"/>
-    <w:lsdException w:name="Colorful Shading Accent 5" w:semiHidden="0" w:uiPriority="71" w:unhideWhenUsed="0"/>
-    <w:lsdException w:name="Colorful List Accent 5" w:semiHidden="0" w:uiPriority="72" w:unhideWhenUsed="0"/>
-    <w:lsdException w:name="Colorful Grid Accent 5" w:semiHidden="0" w:uiPriority="73" w:unhideWhenUsed="0"/>
-    <w:lsdException w:name="Light Shading Accent 6" w:semiHidden="0" w:uiPriority="60" w:unhideWhenUsed="0"/>
-    <w:lsdException w:name="Light List Accent 6" w:semiHidden="0" w:uiPriority="61" w:unhideWhenUsed="0"/>
-    <w:lsdException w:name="Light Grid Accent 6" w:semiHidden="0" w:uiPriority="62" w:unhideWhenUsed="0"/>
-    <w:lsdException w:name="Medium Shading 1 Accent 6" w:semiHidden="0" w:uiPriority="63" w:unhideWhenUsed="0"/>
-    <w:lsdException w:name="Medium Shading 2 Accent 6" w:semiHidden="0" w:uiPriority="64" w:unhideWhenUsed="0"/>
-    <w:lsdException w:name="Medium List 1 Accent 6" w:semiHidden="0" w:uiPriority="65" w:unhideWhenUsed="0"/>
-    <w:lsdException w:name="Medium List 2 Accent 6" w:semiHidden="0" w:uiPriority="66" w:unhideWhenUsed="0"/>
-    <w:lsdException w:name="Medium Grid 1 Accent 6" w:semiHidden="0" w:uiPriority="67" w:unhideWhenUsed="0"/>
-    <w:lsdException w:name="Medium Grid 2 Accent 6" w:semiHidden="0" w:uiPriority="68" w:unhideWhenUsed="0"/>
-    <w:lsdException w:name="Medium Grid 3 Accent 6" w:semiHidden="0" w:uiPriority="69" w:unhideWhenUsed="0"/>
-    <w:lsdException w:name="Dark List Accent 6" w:semiHidden="0" w:uiPriority="70" w:unhideWhenUsed="0"/>
-    <w:lsdException w:name="Colorful Shading Accent 6" w:semiHidden="0" w:uiPriority="71" w:unhideWhenUsed="0"/>
-    <w:lsdException w:name="Colorful List Accent 6" w:semiHidden="0" w:uiPriority="72" w:unhideWhenUsed="0"/>
-    <w:lsdException w:name="Colorful Grid Accent 6" w:semiHidden="0" w:uiPriority="73" w:unhideWhenUsed="0"/>
-    <w:lsdException w:name="Subtle Emphasis" w:semiHidden="0" w:uiPriority="19" w:unhideWhenUsed="0" w:qFormat="1"/>
-    <w:lsdException w:name="Intense Emphasis" w:semiHidden="0" w:uiPriority="21" w:unhideWhenUsed="0" w:qFormat="1"/>
-    <w:lsdException w:name="Subtle Reference" w:semiHidden="0" w:uiPriority="31" w:unhideWhenUsed="0" w:qFormat="1"/>
-    <w:lsdException w:name="Intense Reference" w:semiHidden="0" w:uiPriority="32" w:unhideWhenUsed="0" w:qFormat="1"/>
-    <w:lsdException w:name="Book Title" w:semiHidden="0" w:uiPriority="33" w:unhideWhenUsed="0" w:qFormat="1"/>
-    <w:lsdException w:name="Bibliography" w:uiPriority="37"/>
-    <w:lsdException w:name="TOC Heading" w:uiPriority="39" w:qFormat="1"/>
-  </w:latentStyles>
-  <w:style w:type="paragraph" w:default="1" w:styleId="a">
-    <w:name w:val="Normal"/>
-    <w:qFormat/>
-    <w:rsid w:val="0066587F"/>
-    <w:pPr>
-      <w:widowControl w:val="0"/>
-      <w:wordWrap w:val="0"/>
-      <w:autoSpaceDE w:val="0"/>
-      <w:autoSpaceDN w:val="0"/>
-      <w:jc w:val="both"/>
-    </w:pPr>
-    <w:rPr>
-      <w:kern w:val="2"/>
-      <w:szCs w:val="22"/>
-    </w:rPr>
-  </w:style>
-  <w:style w:type="paragraph" w:styleId="1">
-    <w:name w:val="heading 1"/>
-    <w:basedOn w:val="a"/>
-    <w:next w:val="a"/>
-    <w:link w:val="1Char"/>
-    <w:uiPriority w:val="9"/>
-    <w:qFormat/>
-    <w:rsid w:val="001C7493"/>
-    <w:pPr>
-      <w:keepNext/>
-      <w:outlineLvl w:val="0"/>
-    </w:pPr>
-    <w:rPr>
-      <w:kern w:val="0"/>
-      <w:sz w:val="28"/>
-      <w:szCs w:val="28"/>
-      <w:lang w:val="x-none" w:eastAsia="x-none"/>
-    </w:rPr>
-  </w:style>
-  <w:style w:type="paragraph" w:styleId="2">
-    <w:name w:val="heading 2"/>
-    <w:basedOn w:val="a"/>
-    <w:next w:val="a"/>
-    <w:link w:val="2Char"/>
-    <w:uiPriority w:val="9"/>
-    <w:semiHidden/>
-    <w:unhideWhenUsed/>
-    <w:qFormat/>
-    <w:rsid w:val="00B81204"/>
-    <w:pPr>
-      <w:keepNext/>
-      <w:outlineLvl w:val="1"/>
-    </w:pPr>
-    <w:rPr>
-      <w:kern w:val="0"/>
-      <w:szCs w:val="20"/>
-      <w:lang w:val="x-none" w:eastAsia="x-none"/>
-    </w:rPr>
-  </w:style>
-  <w:style w:type="character" w:default="1" w:styleId="a0">
-    <w:name w:val="Default Paragraph Font"/>
-    <w:uiPriority w:val="1"/>
-    <w:semiHidden/>
-    <w:unhideWhenUsed/>
-  </w:style>
-  <w:style w:type="table" w:default="1" w:styleId="a1">
-    <w:name w:val="Normal Table"/>
-    <w:uiPriority w:val="99"/>
-    <w:semiHidden/>
-    <w:unhideWhenUsed/>
-    <w:tblPr>
-      <w:tblInd w:w="0" w:type="dxa"/>
-      <w:tblCellMar>
-        <w:top w:w="0" w:type="dxa"/>
-        <w:left w:w="108" w:type="dxa"/>
-        <w:bottom w:w="0" w:type="dxa"/>
-        <w:right w:w="108" w:type="dxa"/>
-      </w:tblCellMar>
-    </w:tblPr>
-  </w:style>
-  <w:style w:type="numbering" w:default="1" w:styleId="a2">
-    <w:name w:val="No List"/>
-    <w:uiPriority w:val="99"/>
-    <w:semiHidden/>
-    <w:unhideWhenUsed/>
-  </w:style>
-  <w:style w:type="character" w:styleId="a3">
-    <w:name w:val="Hyperlink"/>
-    <w:uiPriority w:val="99"/>
-    <w:unhideWhenUsed/>
-    <w:rsid w:val="002A673E"/>
-    <w:rPr>
-      <w:color w:val="0000FF"/>
-      <w:u w:val="single"/>
-    </w:rPr>
-  </w:style>
-  <w:style w:type="paragraph" w:styleId="a4">
-    <w:name w:val="header"/>
-    <w:basedOn w:val="a"/>
-    <w:link w:val="Char"/>
-    <w:uiPriority w:val="99"/>
-    <w:unhideWhenUsed/>
-    <w:rsid w:val="00B84F81"/>
-    <w:pPr>
-      <w:tabs>
-        <w:tab w:val="center" w:pos="4513"/>
-        <w:tab w:val="right" w:pos="9026"/>
-      </w:tabs>
-      <w:snapToGrid w:val="0"/>
-    </w:pPr>
-  </w:style>
-  <w:style w:type="character" w:customStyle="1" w:styleId="Char">
-    <w:name w:val="머리글 Char"/>
-    <w:basedOn w:val="a0"/>
-    <w:link w:val="a4"/>
-    <w:uiPriority w:val="99"/>
-    <w:rsid w:val="00B84F81"/>
-  </w:style>
-  <w:style w:type="paragraph" w:styleId="a5">
-    <w:name w:val="footer"/>
-    <w:basedOn w:val="a"/>
-    <w:link w:val="Char0"/>
-    <w:uiPriority w:val="99"/>
-    <w:unhideWhenUsed/>
-    <w:rsid w:val="00B84F81"/>
-    <w:pPr>
-      <w:tabs>
-        <w:tab w:val="center" w:pos="4513"/>
-        <w:tab w:val="right" w:pos="9026"/>
-      </w:tabs>
-      <w:snapToGrid w:val="0"/>
-    </w:pPr>
-  </w:style>
-  <w:style w:type="character" w:customStyle="1" w:styleId="Char0">
-    <w:name w:val="바닥글 Char"/>
-    <w:basedOn w:val="a0"/>
-    <w:link w:val="a5"/>
-    <w:uiPriority w:val="99"/>
-    <w:rsid w:val="00B84F81"/>
-  </w:style>
-  <w:style w:type="paragraph" w:styleId="a6">
-    <w:name w:val="Title"/>
-    <w:basedOn w:val="a"/>
-    <w:next w:val="a"/>
-    <w:link w:val="Char1"/>
-    <w:uiPriority w:val="10"/>
-    <w:qFormat/>
-    <w:rsid w:val="00B84F81"/>
-    <w:pPr>
-      <w:spacing w:before="240" w:after="120"/>
-      <w:jc w:val="center"/>
-      <w:outlineLvl w:val="0"/>
-    </w:pPr>
-    <w:rPr>
-      <w:b/>
-      <w:bCs/>
-      <w:kern w:val="0"/>
-      <w:sz w:val="32"/>
-      <w:szCs w:val="32"/>
-      <w:lang w:val="x-none" w:eastAsia="x-none"/>
-    </w:rPr>
-  </w:style>
-  <w:style w:type="character" w:customStyle="1" w:styleId="Char1">
-    <w:name w:val="제목 Char"/>
-    <w:link w:val="a6"/>
-    <w:uiPriority w:val="10"/>
-    <w:rsid w:val="00B84F81"/>
-    <w:rPr>
-      <w:rFonts w:ascii="맑은 고딕" w:eastAsia="맑은 고딕" w:hAnsi="맑은 고딕" w:cs="Times New Roman"/>
-      <w:b/>
-      <w:bCs/>
-      <w:sz w:val="32"/>
-      <w:szCs w:val="32"/>
-    </w:rPr>
-  </w:style>
-  <w:style w:type="table" w:styleId="a7">
-    <w:name w:val="Table Grid"/>
-    <w:basedOn w:val="a1"/>
-    <w:uiPriority w:val="59"/>
-    <w:rsid w:val="00B84F81"/>
-    <w:tblPr>
-      <w:tblBorders>
-        <w:top w:val="single" w:sz="4" w:space="0" w:color="auto"/>
-        <w:left w:val="single" w:sz="4" w:space="0" w:color="auto"/>
-        <w:bottom w:val="single" w:sz="4" w:space="0" w:color="auto"/>
-        <w:right w:val="single" w:sz="4" w:space="0" w:color="auto"/>
-        <w:insideH w:val="single" w:sz="4" w:space="0" w:color="auto"/>
-        <w:insideV w:val="single" w:sz="4" w:space="0" w:color="auto"/>
-      </w:tblBorders>
-    </w:tblPr>
-  </w:style>
-  <w:style w:type="paragraph" w:styleId="a8">
-    <w:name w:val="Date"/>
-    <w:basedOn w:val="a"/>
-    <w:next w:val="a"/>
-    <w:link w:val="Char2"/>
-    <w:uiPriority w:val="99"/>
-    <w:semiHidden/>
-    <w:unhideWhenUsed/>
-    <w:rsid w:val="00B84F81"/>
-  </w:style>
-  <w:style w:type="character" w:customStyle="1" w:styleId="Char2">
-    <w:name w:val="날짜 Char"/>
-    <w:basedOn w:val="a0"/>
-    <w:link w:val="a8"/>
-    <w:uiPriority w:val="99"/>
-    <w:semiHidden/>
-    <w:rsid w:val="00B84F81"/>
-  </w:style>
-  <w:style w:type="paragraph" w:styleId="a9">
-    <w:name w:val="List Paragraph"/>
-    <w:basedOn w:val="a"/>
-    <w:uiPriority w:val="34"/>
-    <w:qFormat/>
-    <w:rsid w:val="0073737B"/>
-    <w:pPr>
-      <w:ind w:leftChars="400" w:left="800"/>
-    </w:pPr>
-  </w:style>
-  <w:style w:type="character" w:customStyle="1" w:styleId="1Char">
-    <w:name w:val="제목 1 Char"/>
-    <w:link w:val="1"/>
-    <w:uiPriority w:val="9"/>
-    <w:rsid w:val="001C7493"/>
-    <w:rPr>
-      <w:rFonts w:ascii="맑은 고딕" w:eastAsia="맑은 고딕" w:hAnsi="맑은 고딕" w:cs="Times New Roman"/>
-      <w:sz w:val="28"/>
-      <w:szCs w:val="28"/>
-    </w:rPr>
-  </w:style>
-  <w:style w:type="paragraph" w:styleId="TOC">
-    <w:name w:val="TOC Heading"/>
-    <w:basedOn w:val="1"/>
-    <w:next w:val="a"/>
-    <w:uiPriority w:val="39"/>
-    <w:unhideWhenUsed/>
-    <w:qFormat/>
-    <w:rsid w:val="001C7493"/>
-    <w:pPr>
-      <w:keepLines/>
-      <w:widowControl/>
-      <w:wordWrap/>
-      <w:autoSpaceDE/>
-      <w:autoSpaceDN/>
-      <w:spacing w:before="480" w:line="276" w:lineRule="auto"/>
-      <w:jc w:val="left"/>
-      <w:outlineLvl w:val="9"/>
-    </w:pPr>
-    <w:rPr>
-      <w:b/>
-      <w:bCs/>
-      <w:color w:val="365F91"/>
-    </w:rPr>
-  </w:style>
-  <w:style w:type="paragraph" w:styleId="20">
-    <w:name w:val="toc 2"/>
-    <w:basedOn w:val="a"/>
-    <w:next w:val="a"/>
-    <w:autoRedefine/>
-    <w:uiPriority w:val="39"/>
-    <w:unhideWhenUsed/>
-    <w:qFormat/>
-    <w:rsid w:val="001C7493"/>
-    <w:pPr>
-      <w:widowControl/>
-      <w:wordWrap/>
-      <w:autoSpaceDE/>
-      <w:autoSpaceDN/>
-      <w:spacing w:after="100" w:line="276" w:lineRule="auto"/>
-      <w:ind w:left="220"/>
-      <w:jc w:val="left"/>
-    </w:pPr>
-    <w:rPr>
-      <w:kern w:val="0"/>
-      <w:sz w:val="22"/>
-    </w:rPr>
-  </w:style>
-  <w:style w:type="paragraph" w:styleId="10">
-    <w:name w:val="toc 1"/>
-    <w:basedOn w:val="a"/>
-    <w:next w:val="a"/>
-    <w:autoRedefine/>
-    <w:uiPriority w:val="39"/>
-    <w:unhideWhenUsed/>
-    <w:qFormat/>
-    <w:rsid w:val="001C7493"/>
-    <w:pPr>
-      <w:widowControl/>
-      <w:wordWrap/>
-      <w:autoSpaceDE/>
-      <w:autoSpaceDN/>
-      <w:spacing w:after="100" w:line="276" w:lineRule="auto"/>
-      <w:jc w:val="left"/>
-    </w:pPr>
-    <w:rPr>
-      <w:kern w:val="0"/>
-      <w:sz w:val="22"/>
-    </w:rPr>
-  </w:style>
-  <w:style w:type="paragraph" w:styleId="3">
-    <w:name w:val="toc 3"/>
-    <w:basedOn w:val="a"/>
-    <w:next w:val="a"/>
-    <w:autoRedefine/>
-    <w:uiPriority w:val="39"/>
-    <w:semiHidden/>
-    <w:unhideWhenUsed/>
-    <w:qFormat/>
-    <w:rsid w:val="001C7493"/>
-    <w:pPr>
-      <w:widowControl/>
-      <w:wordWrap/>
-      <w:autoSpaceDE/>
-      <w:autoSpaceDN/>
-      <w:spacing w:after="100" w:line="276" w:lineRule="auto"/>
-      <w:ind w:left="440"/>
-      <w:jc w:val="left"/>
-    </w:pPr>
-    <w:rPr>
-      <w:kern w:val="0"/>
-      <w:sz w:val="22"/>
-    </w:rPr>
-  </w:style>
-  <w:style w:type="paragraph" w:styleId="aa">
-    <w:name w:val="Balloon Text"/>
-    <w:basedOn w:val="a"/>
-    <w:link w:val="Char3"/>
-    <w:uiPriority w:val="99"/>
-    <w:semiHidden/>
-    <w:unhideWhenUsed/>
-    <w:rsid w:val="001C7493"/>
-    <w:rPr>
-      <w:kern w:val="0"/>
-      <w:sz w:val="18"/>
-      <w:szCs w:val="18"/>
-      <w:lang w:val="x-none" w:eastAsia="x-none"/>
-    </w:rPr>
-  </w:style>
-  <w:style w:type="character" w:customStyle="1" w:styleId="Char3">
-    <w:name w:val="풍선 도움말 텍스트 Char"/>
-    <w:link w:val="aa"/>
-    <w:uiPriority w:val="99"/>
-    <w:semiHidden/>
-    <w:rsid w:val="001C7493"/>
-    <w:rPr>
-      <w:rFonts w:ascii="맑은 고딕" w:eastAsia="맑은 고딕" w:hAnsi="맑은 고딕" w:cs="Times New Roman"/>
-      <w:sz w:val="18"/>
-      <w:szCs w:val="18"/>
-    </w:rPr>
-  </w:style>
-  <w:style w:type="character" w:customStyle="1" w:styleId="2Char">
-    <w:name w:val="제목 2 Char"/>
-    <w:link w:val="2"/>
-    <w:uiPriority w:val="9"/>
-    <w:semiHidden/>
-    <w:rsid w:val="00B81204"/>
-    <w:rPr>
-      <w:rFonts w:ascii="맑은 고딕" w:eastAsia="맑은 고딕" w:hAnsi="맑은 고딕" w:cs="Times New Roman"/>
-    </w:rPr>
-  </w:style>
-  <w:style w:type="paragraph" w:styleId="ab">
-    <w:name w:val="Normal (Web)"/>
-    <w:basedOn w:val="a"/>
-    <w:uiPriority w:val="99"/>
-    <w:unhideWhenUsed/>
-    <w:rsid w:val="00942939"/>
-    <w:pPr>
-      <w:widowControl/>
-      <w:wordWrap/>
-      <w:autoSpaceDE/>
-      <w:autoSpaceDN/>
-      <w:spacing w:before="100" w:beforeAutospacing="1" w:after="100" w:afterAutospacing="1"/>
-      <w:jc w:val="left"/>
-    </w:pPr>
-    <w:rPr>
-      <w:rFonts w:ascii="굴림" w:eastAsia="굴림" w:hAnsi="굴림" w:cs="굴림"/>
-      <w:kern w:val="0"/>
-      <w:sz w:val="24"/>
-      <w:szCs w:val="24"/>
-    </w:rPr>
-  </w:style>
-  <w:style w:type="paragraph" w:customStyle="1" w:styleId="ac">
-    <w:name w:val="바탕글"/>
-    <w:basedOn w:val="a"/>
-    <w:rsid w:val="00784990"/>
-    <w:pPr>
-      <w:snapToGrid w:val="0"/>
-      <w:spacing w:line="384" w:lineRule="auto"/>
-      <w:textAlignment w:val="baseline"/>
-    </w:pPr>
-    <w:rPr>
-      <w:rFonts w:ascii="한양신명조" w:eastAsia="굴림" w:hAnsi="굴림" w:cs="굴림"/>
-      <w:color w:val="000000"/>
-      <w:kern w:val="0"/>
-      <w:szCs w:val="20"/>
-    </w:rPr>
-  </w:style>
-  <w:style w:type="paragraph" w:styleId="ad">
-    <w:name w:val="footnote text"/>
-    <w:basedOn w:val="a"/>
-    <w:link w:val="Char4"/>
-    <w:uiPriority w:val="99"/>
-    <w:semiHidden/>
-    <w:unhideWhenUsed/>
-    <w:rsid w:val="00AA5F7A"/>
-    <w:pPr>
-      <w:snapToGrid w:val="0"/>
-      <w:jc w:val="left"/>
-    </w:pPr>
-  </w:style>
-  <w:style w:type="character" w:customStyle="1" w:styleId="Char4">
-    <w:name w:val="각주 텍스트 Char"/>
-    <w:basedOn w:val="a0"/>
-    <w:link w:val="ad"/>
-    <w:uiPriority w:val="99"/>
-    <w:semiHidden/>
-    <w:rsid w:val="00AA5F7A"/>
-    <w:rPr>
-      <w:kern w:val="2"/>
-      <w:szCs w:val="22"/>
-    </w:rPr>
-  </w:style>
-  <w:style w:type="character" w:styleId="ae">
-    <w:name w:val="footnote reference"/>
-    <w:basedOn w:val="a0"/>
-    <w:uiPriority w:val="99"/>
-    <w:semiHidden/>
-    <w:unhideWhenUsed/>
-    <w:rsid w:val="00AA5F7A"/>
-    <w:rPr>
-      <w:vertAlign w:val="superscript"/>
-    </w:rPr>
-  </w:style>
-  <w:style w:type="paragraph" w:styleId="af">
-    <w:name w:val="endnote text"/>
-    <w:basedOn w:val="a"/>
-    <w:link w:val="Char5"/>
-    <w:uiPriority w:val="99"/>
-    <w:semiHidden/>
-    <w:unhideWhenUsed/>
-    <w:rsid w:val="00AA5F7A"/>
-    <w:pPr>
-      <w:snapToGrid w:val="0"/>
-      <w:jc w:val="left"/>
-    </w:pPr>
-  </w:style>
-  <w:style w:type="character" w:customStyle="1" w:styleId="Char5">
-    <w:name w:val="미주 텍스트 Char"/>
-    <w:basedOn w:val="a0"/>
-    <w:link w:val="af"/>
-    <w:uiPriority w:val="99"/>
-    <w:semiHidden/>
-    <w:rsid w:val="00AA5F7A"/>
-    <w:rPr>
-      <w:kern w:val="2"/>
-      <w:szCs w:val="22"/>
-    </w:rPr>
-  </w:style>
-  <w:style w:type="character" w:styleId="af0">
-    <w:name w:val="endnote reference"/>
-    <w:basedOn w:val="a0"/>
-    <w:uiPriority w:val="99"/>
-    <w:semiHidden/>
-    <w:unhideWhenUsed/>
-    <w:rsid w:val="00AA5F7A"/>
-    <w:rPr>
-      <w:vertAlign w:val="superscript"/>
-    </w:rPr>
-  </w:style>
-  <w:style w:type="character" w:styleId="af1">
-    <w:name w:val="annotation reference"/>
-    <w:basedOn w:val="a0"/>
-    <w:uiPriority w:val="99"/>
-    <w:semiHidden/>
-    <w:unhideWhenUsed/>
-    <w:rsid w:val="00177A20"/>
-    <w:rPr>
-      <w:sz w:val="18"/>
-      <w:szCs w:val="18"/>
-    </w:rPr>
-  </w:style>
-  <w:style w:type="paragraph" w:styleId="af2">
-    <w:name w:val="annotation text"/>
-    <w:basedOn w:val="a"/>
-    <w:link w:val="Char6"/>
-    <w:uiPriority w:val="99"/>
-    <w:semiHidden/>
-    <w:unhideWhenUsed/>
-    <w:rsid w:val="00177A20"/>
-    <w:pPr>
-      <w:jc w:val="left"/>
-    </w:pPr>
-  </w:style>
-  <w:style w:type="character" w:customStyle="1" w:styleId="Char6">
-    <w:name w:val="메모 텍스트 Char"/>
-    <w:basedOn w:val="a0"/>
-    <w:link w:val="af2"/>
-    <w:uiPriority w:val="99"/>
-    <w:semiHidden/>
-    <w:rsid w:val="00177A20"/>
-    <w:rPr>
-      <w:kern w:val="2"/>
-      <w:szCs w:val="22"/>
-    </w:rPr>
-  </w:style>
-  <w:style w:type="paragraph" w:styleId="af3">
-    <w:name w:val="annotation subject"/>
-    <w:basedOn w:val="af2"/>
-    <w:next w:val="af2"/>
-    <w:link w:val="Char7"/>
-    <w:uiPriority w:val="99"/>
-    <w:semiHidden/>
-    <w:unhideWhenUsed/>
-    <w:rsid w:val="00177A20"/>
-    <w:rPr>
-      <w:b/>
-      <w:bCs/>
-    </w:rPr>
-  </w:style>
-  <w:style w:type="character" w:customStyle="1" w:styleId="Char7">
-    <w:name w:val="메모 주제 Char"/>
-    <w:basedOn w:val="Char6"/>
-    <w:link w:val="af3"/>
-    <w:uiPriority w:val="99"/>
-    <w:semiHidden/>
-    <w:rsid w:val="00177A20"/>
-    <w:rPr>
-      <w:b/>
-      <w:bCs/>
-      <w:kern w:val="2"/>
-      <w:szCs w:val="22"/>
-    </w:rPr>
-  </w:style>
-</w:styles>
-</file>
-
-<file path=word/stylesWithEffects.xml><?xml version="1.0" encoding="utf-8"?>
-<w:styles xmlns:wpc="http://schemas.microsoft.com/office/word/2010/wordprocessingCanvas" xmlns:mc="http://schemas.openxmlformats.org/markup-compatibility/2006" xmlns:o="urn:schemas-microsoft-com:office:office" xmlns:r="http://schemas.openxmlformats.org/officeDocument/2006/relationships" xmlns:m="http://schemas.openxmlformats.org/officeDocument/2006/math" xmlns:v="urn:schemas-microsoft-com:vml" xmlns:wp14="http://schemas.microsoft.com/office/word/2010/wordprocessingDrawing" xmlns:wp="http://schemas.openxmlformats.org/drawingml/2006/wordprocessingDrawing" xmlns:w10="urn:schemas-microsoft-com:office:word" xmlns:w="http://schemas.openxmlformats.org/wordprocessingml/2006/main" xmlns:w14="http://schemas.microsoft.com/office/word/2010/wordml" xmlns:wpg="http://schemas.microsoft.com/office/word/2010/wordprocessingGroup" xmlns:wpi="http://schemas.microsoft.com/office/word/2010/wordprocessingInk" xmlns:wne="http://schemas.microsoft.com/office/word/2006/wordml" xmlns:wps="http://schemas.microsoft.com/office/word/2010/wordprocessingShape" mc:Ignorable="w14 wp14">
-  <w:docDefaults>
-    <w:rPrDefault>
-      <w:rPr>
-        <w:rFonts w:ascii="맑은 고딕" w:eastAsia="맑은 고딕" w:hAnsi="맑은 고딕" w:cs="Times New Roman"/>
-        <w:lang w:val="en-US" w:eastAsia="ko-KR" w:bidi="ar-SA"/>
-      </w:rPr>
-    </w:rPrDefault>
-    <w:pPrDefault/>
-  </w:docDefaults>
-  <w:latentStyles w:defLockedState="0" w:defUIPriority="99" w:defSemiHidden="1" w:defUnhideWhenUsed="1" w:defQFormat="0" w:count="267">
-    <w:lsdException w:name="Normal" w:semiHidden="0" w:uiPriority="0" w:unhideWhenUsed="0" w:qFormat="1"/>
-    <w:lsdException w:name="heading 1" w:semiHidden="0" w:uiPriority="9" w:unhideWhenUsed="0" w:qFormat="1"/>
-    <w:lsdException w:name="heading 2" w:uiPriority="9" w:qFormat="1"/>
-    <w:lsdException w:name="heading 3" w:uiPriority="9" w:qFormat="1"/>
-    <w:lsdException w:name="heading 4" w:uiPriority="9" w:qFormat="1"/>
-    <w:lsdException w:name="heading 5" w:uiPriority="9" w:qFormat="1"/>
-    <w:lsdException w:name="heading 6" w:uiPriority="9" w:qFormat="1"/>
-    <w:lsdException w:name="heading 7" w:uiPriority="9" w:qFormat="1"/>
-    <w:lsdException w:name="heading 8" w:uiPriority="9" w:qFormat="1"/>
-    <w:lsdException w:name="heading 9" w:uiPriority="9" w:qFormat="1"/>
-    <w:lsdException w:name="toc 1" w:uiPriority="39" w:qFormat="1"/>
-    <w:lsdException w:name="toc 2" w:uiPriority="39" w:qFormat="1"/>
-    <w:lsdException w:name="toc 3" w:uiPriority="39" w:qFormat="1"/>
-    <w:lsdException w:name="toc 4" w:uiPriority="39"/>
-    <w:lsdException w:name="toc 5" w:uiPriority="39"/>
-    <w:lsdException w:name="toc 6" w:uiPriority="39"/>
-    <w:lsdException w:name="toc 7" w:uiPriority="39"/>
-    <w:lsdException w:name="toc 8" w:uiPriority="39"/>
-    <w:lsdException w:name="toc 9" w:uiPriority="39"/>
-    <w:lsdException w:name="caption" w:uiPriority="35" w:qFormat="1"/>
-    <w:lsdException w:name="Title" w:semiHidden="0" w:uiPriority="10" w:unhideWhenUsed="0" w:qFormat="1"/>
-    <w:lsdException w:name="Default Paragraph Font" w:uiPriority="1"/>
-    <w:lsdException w:name="Subtitle" w:semiHidden="0" w:uiPriority="11" w:unhideWhenUsed="0" w:qFormat="1"/>
-    <w:lsdException w:name="Strong" w:semiHidden="0" w:uiPriority="22" w:unhideWhenUsed="0" w:qFormat="1"/>
-    <w:lsdException w:name="Emphasis" w:semiHidden="0" w:uiPriority="20" w:unhideWhenUsed="0" w:qFormat="1"/>
-    <w:lsdException w:name="Table Grid" w:semiHidden="0" w:uiPriority="59" w:unhideWhenUsed="0"/>
-    <w:lsdException w:name="Placeholder Text" w:unhideWhenUsed="0"/>
-    <w:lsdException w:name="No Spacing" w:semiHidden="0" w:uiPriority="1" w:unhideWhenUsed="0" w:qFormat="1"/>
-    <w:lsdException w:name="Light Shading" w:semiHidden="0" w:uiPriority="60" w:unhideWhenUsed="0"/>
-    <w:lsdException w:name="Light List" w:semiHidden="0" w:uiPriority="61" w:unhideWhenUsed="0"/>
-    <w:lsdException w:name="Light Grid" w:semiHidden="0" w:uiPriority="62" w:unhideWhenUsed="0"/>
-    <w:lsdException w:name="Medium Shading 1" w:semiHidden="0" w:uiPriority="63" w:unhideWhenUsed="0"/>
-    <w:lsdException w:name="Medium Shading 2" w:semiHidden="0" w:uiPriority="64" w:unhideWhenUsed="0"/>
-    <w:lsdException w:name="Medium List 1" w:semiHidden="0" w:uiPriority="65" w:unhideWhenUsed="0"/>
-    <w:lsdException w:name="Medium List 2" w:semiHidden="0" w:uiPriority="66" w:unhideWhenUsed="0"/>
-    <w:lsdException w:name="Medium Grid 1" w:semiHidden="0" w:uiPriority="67" w:unhideWhenUsed="0"/>
-    <w:lsdException w:name="Medium Grid 2" w:semiHidden="0" w:uiPriority="68" w:unhideWhenUsed="0"/>
-    <w:lsdException w:name="Medium Grid 3" w:semiHidden="0" w:uiPriority="69" w:unhideWhenUsed="0"/>
-    <w:lsdException w:name="Dark List" w:semiHidden="0" w:uiPriority="70" w:unhideWhenUsed="0"/>
-    <w:lsdException w:name="Colorful Shading" w:semiHidden="0" w:uiPriority="71" w:unhideWhenUsed="0"/>
-    <w:lsdException w:name="Colorful List" w:semiHidden="0" w:uiPriority="72" w:unhideWhenUsed="0"/>
-    <w:lsdException w:name="Colorful Grid" w:semiHidden="0" w:uiPriority="73" w:unhideWhenUsed="0"/>
-    <w:lsdException w:name="Light Shading Accent 1" w:semiHidden="0" w:uiPriority="60" w:unhideWhenUsed="0"/>
-    <w:lsdException w:name="Light List Accent 1" w:semiHidden="0" w:uiPriority="61" w:unhideWhenUsed="0"/>
-    <w:lsdException w:name="Light Grid Accent 1" w:semiHidden="0" w:uiPriority="62" w:unhideWhenUsed="0"/>
-    <w:lsdException w:name="Medium Shading 1 Accent 1" w:semiHidden="0" w:uiPriority="63" w:unhideWhenUsed="0"/>
-    <w:lsdException w:name="Medium Shading 2 Accent 1" w:semiHidden="0" w:uiPriority="64" w:unhideWhenUsed="0"/>
-    <w:lsdException w:name="Medium List 1 Accent 1" w:semiHidden="0" w:uiPriority="65" w:unhideWhenUsed="0"/>
-    <w:lsdException w:name="Revision" w:unhideWhenUsed="0"/>
-    <w:lsdException w:name="List Paragraph" w:semiHidden="0" w:uiPriority="34" w:unhideWhenUsed="0" w:qFormat="1"/>
-    <w:lsdException w:name="Quote" w:semiHidden="0" w:uiPriority="29" w:unhideWhenUsed="0" w:qFormat="1"/>
-    <w:lsdException w:name="Intense Quote" w:semiHidden="0" w:uiPriority="30" w:unhideWhenUsed="0" w:qFormat="1"/>
-    <w:lsdException w:name="Medium List 2 Accent 1" w:semiHidden="0" w:uiPriority="66" w:unhideWhenUsed="0"/>
-    <w:lsdException w:name="Medium Grid 1 Accent 1" w:semiHidden="0" w:uiPriority="67" w:unhideWhenUsed="0"/>
-    <w:lsdException w:name="Medium Grid 2 Accent 1" w:semiHidden="0" w:uiPriority="68" w:unhideWhenUsed="0"/>
-    <w:lsdException w:name="Medium Grid 3 Accent 1" w:semiHidden="0" w:uiPriority="69" w:unhideWhenUsed="0"/>
-    <w:lsdException w:name="Dark List Accent 1" w:semiHidden="0" w:uiPriority="70" w:unhideWhenUsed="0"/>
-    <w:lsdException w:name="Colorful Shading Accent 1" w:semiHidden="0" w:uiPriority="71" w:unhideWhenUsed="0"/>
-    <w:lsdException w:name="Colorful List Accent 1" w:semiHidden="0" w:uiPriority="72" w:unhideWhenUsed="0"/>
-    <w:lsdException w:name="Colorful Grid Accent 1" w:semiHidden="0" w:uiPriority="73" w:unhideWhenUsed="0"/>
-    <w:lsdException w:name="Light Shading Accent 2" w:semiHidden="0" w:uiPriority="60" w:unhideWhenUsed="0"/>
-    <w:lsdException w:name="Light List Accent 2" w:semiHidden="0" w:uiPriority="61" w:unhideWhenUsed="0"/>
-    <w:lsdException w:name="Light Grid Accent 2" w:semiHidden="0" w:uiPriority="62" w:unhideWhenUsed="0"/>
-    <w:lsdException w:name="Medium Shading 1 Accent 2" w:semiHidden="0" w:uiPriority="63" w:unhideWhenUsed="0"/>
-    <w:lsdException w:name="Medium Shading 2 Accent 2" w:semiHidden="0" w:uiPriority="64" w:unhideWhenUsed="0"/>
-    <w:lsdException w:name="Medium List 1 Accent 2" w:semiHidden="0" w:uiPriority="65" w:unhideWhenUsed="0"/>
-    <w:lsdException w:name="Medium List 2 Accent 2" w:semiHidden="0" w:uiPriority="66" w:unhideWhenUsed="0"/>
-    <w:lsdException w:name="Medium Grid 1 Accent 2" w:semiHidden="0" w:uiPriority="67" w:unhideWhenUsed="0"/>
-    <w:lsdException w:name="Medium Grid 2 Accent 2" w:semiHidden="0" w:uiPriority="68" w:unhideWhenUsed="0"/>
-    <w:lsdException w:name="Medium Grid 3 Accent 2" w:semiHidden="0" w:uiPriority="69" w:unhideWhenUsed="0"/>
-    <w:lsdException w:name="Dark List Accent 2" w:semiHidden="0" w:uiPriority="70" w:unhideWhenUsed="0"/>
-    <w:lsdException w:name="Colorful Shading Accent 2" w:semiHidden="0" w:uiPriority="71" w:unhideWhenUsed="0"/>
-    <w:lsdException w:name="Colorful List Accent 2" w:semiHidden="0" w:uiPriority="72" w:unhideWhenUsed="0"/>
-    <w:lsdException w:name="Colorful Grid Accent 2" w:semiHidden="0" w:uiPriority="73" w:unhideWhenUsed="0"/>
-    <w:lsdException w:name="Light Shading Accent 3" w:semiHidden="0" w:uiPriority="60" w:unhideWhenUsed="0"/>
-    <w:lsdException w:name="Light List Accent 3" w:semiHidden="0" w:uiPriority="61" w:unhideWhenUsed="0"/>
-    <w:lsdException w:name="Light Grid Accent 3" w:semiHidden="0" w:uiPriority="62" w:unhideWhenUsed="0"/>
-    <w:lsdException w:name="Medium Shading 1 Accent 3" w:semiHidden="0" w:uiPriority="63" w:unhideWhenUsed="0"/>
-    <w:lsdException w:name="Medium Shading 2 Accent 3" w:semiHidden="0" w:uiPriority="64" w:unhideWhenUsed="0"/>
-    <w:lsdException w:name="Medium List 1 Accent 3" w:semiHidden="0" w:uiPriority="65" w:unhideWhenUsed="0"/>
-    <w:lsdException w:name="Medium List 2 Accent 3" w:semiHidden="0" w:uiPriority="66" w:unhideWhenUsed="0"/>
-    <w:lsdException w:name="Medium Grid 1 Accent 3" w:semiHidden="0" w:uiPriority="67" w:unhideWhenUsed="0"/>
-    <w:lsdException w:name="Medium Grid 2 Accent 3" w:semiHidden="0" w:uiPriority="68" w:unhideWhenUsed="0"/>
-    <w:lsdException w:name="Medium Grid 3 Accent 3" w:semiHidden="0" w:uiPriority="69" w:unhideWhenUsed="0"/>
-    <w:lsdException w:name="Dark List Accent 3" w:semiHidden="0" w:uiPriority="70" w:unhideWhenUsed="0"/>
-    <w:lsdException w:name="Colorful Shading Accent 3" w:semiHidden="0" w:uiPriority="71" w:unhideWhenUsed="0"/>
-    <w:lsdException w:name="Colorful List Accent 3" w:semiHidden="0" w:uiPriority="72" w:unhideWhenUsed="0"/>
-    <w:lsdException w:name="Colorful Grid Accent 3" w:semiHidden="0" w:uiPriority="73" w:unhideWhenUsed="0"/>
-    <w:lsdException w:name="Light Shading Accent 4" w:semiHidden="0" w:uiPriority="60" w:unhideWhenUsed="0"/>
-    <w:lsdException w:name="Light List Accent 4" w:semiHidden="0" w:uiPriority="61" w:unhideWhenUsed="0"/>
-    <w:lsdException w:name="Light Grid Accent 4" w:semiHidden="0" w:uiPriority="62" w:unhideWhenUsed="0"/>
-    <w:lsdException w:name="Medium Shading 1 Accent 4" w:semiHidden="0" w:uiPriority="63" w:unhideWhenUsed="0"/>
-    <w:lsdException w:name="Medium Shading 2 Accent 4" w:semiHidden="0" w:uiPriority="64" w:unhideWhenUsed="0"/>
-    <w:lsdException w:name="Medium List 1 Accent 4" w:semiHidden="0" w:uiPriority="65" w:unhideWhenUsed="0"/>
-    <w:lsdException w:name="Medium List 2 Accent 4" w:semiHidden="0" w:uiPriority="66" w:unhideWhenUsed="0"/>
-    <w:lsdException w:name="Medium Grid 1 Accent 4" w:semiHidden="0" w:uiPriority="67" w:unhideWhenUsed="0"/>
-    <w:lsdException w:name="Medium Grid 2 Accent 4" w:semiHidden="0" w:uiPriority="68" w:unhideWhenUsed="0"/>
-    <w:lsdException w:name="Medium Grid 3 Accent 4" w:semiHidden="0" w:uiPriority="69" w:unhideWhenUsed="0"/>
-    <w:lsdException w:name="Dark List Accent 4" w:semiHidden="0" w:uiPriority="70" w:unhideWhenUsed="0"/>
-    <w:lsdException w:name="Colorful Shading Accent 4" w:semiHidden="0" w:uiPriority="71" w:unhideWhenUsed="0"/>
-    <w:lsdException w:name="Colorful List Accent 4" w:semiHidden="0" w:uiPriority="72" w:unhideWhenUsed="0"/>
-    <w:lsdException w:name="Colorful Grid Accent 4" w:semiHidden="0" w:uiPriority="73" w:unhideWhenUsed="0"/>
-    <w:lsdException w:name="Light Shading Accent 5" w:semiHidden="0" w:uiPriority="60" w:unhideWhenUsed="0"/>
-    <w:lsdException w:name="Light List Accent 5" w:semiHidden="0" w:uiPriority="61" w:unhideWhenUsed="0"/>
-    <w:lsdException w:name="Light Grid Accent 5" w:semiHidden="0" w:uiPriority="62" w:unhideWhenUsed="0"/>
-    <w:lsdException w:name="Medium Shading 1 Accent 5" w:semiHidden="0" w:uiPriority="63" w:unhideWhenUsed="0"/>
-    <w:lsdException w:name="Medium Shading 2 Accent 5" w:semiHidden="0" w:uiPriority="64" w:unhideWhenUsed="0"/>
-    <w:lsdException w:name="Medium List 1 Accent 5" w:semiHidden="0" w:uiPriority="65" w:unhideWhenUsed="0"/>
-    <w:lsdException w:name="Medium List 2 Accent 5" w:semiHidden="0" w:uiPriority="66" w:unhideWhenUsed="0"/>
-    <w:lsdException w:name="Medium Grid 1 Accent 5" w:semiHidden="0" w:uiPriority="67" w:unhideWhenUsed="0"/>
-    <w:lsdException w:name="Medium Grid 2 Accent 5" w:semiHidden="0" w:uiPriority="68" w:unhideWhenUsed="0"/>
-    <w:lsdException w:name="Medium Grid 3 Accent 5" w:semiHidden="0" w:uiPriority="69" w:unhideWhenUsed="0"/>
-    <w:lsdException w:name="Dark List Accent 5" w:semiHidden="0" w:uiPriority="70" w:unhideWhenUsed="0"/>
-    <w:lsdException w:name="Colorful Shading Accent 5" w:semiHidden="0" w:uiPriority="71" w:unhideWhenUsed="0"/>
-    <w:lsdException w:name="Colorful List Accent 5" w:semiHidden="0" w:uiPriority="72" w:unhideWhenUsed="0"/>
-    <w:lsdException w:name="Colorful Grid Accent 5" w:semiHidden="0" w:uiPriority="73" w:unhideWhenUsed="0"/>
-    <w:lsdException w:name="Light Shading Accent 6" w:semiHidden="0" w:uiPriority="60" w:unhideWhenUsed="0"/>
-    <w:lsdException w:name="Light List Accent 6" w:semiHidden="0" w:uiPriority="61" w:unhideWhenUsed="0"/>
-    <w:lsdException w:name="Light Grid Accent 6" w:semiHidden="0" w:uiPriority="62" w:unhideWhenUsed="0"/>
-    <w:lsdException w:name="Medium Shading 1 Accent 6" w:semiHidden="0" w:uiPriority="63" w:unhideWhenUsed="0"/>
-    <w:lsdException w:name="Medium Shading 2 Accent 6" w:semiHidden="0" w:uiPriority="64" w:unhideWhenUsed="0"/>
-    <w:lsdException w:name="Medium List 1 Accent 6" w:semiHidden="0" w:uiPriority="65" w:unhideWhenUsed="0"/>
-    <w:lsdException w:name="Medium List 2 Accent 6" w:semiHidden="0" w:uiPriority="66" w:unhideWhenUsed="0"/>
-    <w:lsdException w:name="Medium Grid 1 Accent 6" w:semiHidden="0" w:uiPriority="67" w:unhideWhenUsed="0"/>
-    <w:lsdException w:name="Medium Grid 2 Accent 6" w:semiHidden="0" w:uiPriority="68" w:unhideWhenUsed="0"/>
-    <w:lsdException w:name="Medium Grid 3 Accent 6" w:semiHidden="0" w:uiPriority="69" w:unhideWhenUsed="0"/>
-    <w:lsdException w:name="Dark List Accent 6" w:semiHidden="0" w:uiPriority="70" w:unhideWhenUsed="0"/>
-    <w:lsdException w:name="Colorful Shading Accent 6" w:semiHidden="0" w:uiPriority="71" w:unhideWhenUsed="0"/>
-    <w:lsdException w:name="Colorful List Accent 6" w:semiHidden="0" w:uiPriority="72" w:unhideWhenUsed="0"/>
-    <w:lsdException w:name="Colorful Grid Accent 6" w:semiHidden="0" w:uiPriority="73" w:unhideWhenUsed="0"/>
-    <w:lsdException w:name="Subtle Emphasis" w:semiHidden="0" w:uiPriority="19" w:unhideWhenUsed="0" w:qFormat="1"/>
-    <w:lsdException w:name="Intense Emphasis" w:semiHidden="0" w:uiPriority="21" w:unhideWhenUsed="0" w:qFormat="1"/>
-    <w:lsdException w:name="Subtle Reference" w:semiHidden="0" w:uiPriority="31" w:unhideWhenUsed="0" w:qFormat="1"/>
-    <w:lsdException w:name="Intense Reference" w:semiHidden="0" w:uiPriority="32" w:unhideWhenUsed="0" w:qFormat="1"/>
-    <w:lsdException w:name="Book Title" w:semiHidden="0" w:uiPriority="33" w:unhideWhenUsed="0" w:qFormat="1"/>
-    <w:lsdException w:name="Bibliography" w:uiPriority="37"/>
-    <w:lsdException w:name="TOC Heading" w:uiPriority="39" w:qFormat="1"/>
+  <w:latentStyles w:defLockedState="0" w:defUIPriority="99" w:defSemiHidden="0" w:defUnhideWhenUsed="0" w:defQFormat="0" w:count="377">
+    <w:lsdException w:name="Normal" w:uiPriority="0" w:qFormat="1"/>
+    <w:lsdException w:name="heading 1" w:uiPriority="9" w:qFormat="1"/>
+    <w:lsdException w:name="heading 2" w:semiHidden="1" w:uiPriority="9" w:unhideWhenUsed="1" w:qFormat="1"/>
+    <w:lsdException w:name="heading 3" w:semiHidden="1" w:uiPriority="9" w:unhideWhenUsed="1" w:qFormat="1"/>
+    <w:lsdException w:name="heading 4" w:semiHidden="1" w:uiPriority="9" w:unhideWhenUsed="1" w:qFormat="1"/>
+    <w:lsdException w:name="heading 5" w:semiHidden="1" w:uiPriority="9" w:unhideWhenUsed="1" w:qFormat="1"/>
+    <w:lsdException w:name="heading 6" w:semiHidden="1" w:uiPriority="9" w:unhideWhenUsed="1" w:qFormat="1"/>
+    <w:lsdException w:name="heading 7" w:semiHidden="1" w:uiPriority="9" w:unhideWhenUsed="1" w:qFormat="1"/>
+    <w:lsdException w:name="heading 8" w:semiHidden="1" w:uiPriority="9" w:unhideWhenUsed="1" w:qFormat="1"/>
+    <w:lsdException w:name="heading 9" w:semiHidden="1" w:uiPriority="9" w:unhideWhenUsed="1" w:qFormat="1"/>
+    <w:lsdException w:name="index 1" w:semiHidden="1" w:unhideWhenUsed="1"/>
+    <w:lsdException w:name="index 2" w:semiHidden="1" w:unhideWhenUsed="1"/>
+    <w:lsdException w:name="index 3" w:semiHidden="1" w:unhideWhenUsed="1"/>
+    <w:lsdException w:name="index 4" w:semiHidden="1" w:unhideWhenUsed="1"/>
+    <w:lsdException w:name="index 5" w:semiHidden="1" w:unhideWhenUsed="1"/>
+    <w:lsdException w:name="index 6" w:semiHidden="1" w:unhideWhenUsed="1"/>
+    <w:lsdException w:name="index 7" w:semiHidden="1" w:unhideWhenUsed="1"/>
+    <w:lsdException w:name="index 8" w:semiHidden="1" w:unhideWhenUsed="1"/>
+    <w:lsdException w:name="index 9" w:semiHidden="1" w:unhideWhenUsed="1"/>
+    <w:lsdException w:name="toc 1" w:semiHidden="1" w:uiPriority="39" w:unhideWhenUsed="1" w:qFormat="1"/>
+    <w:lsdException w:name="toc 2" w:semiHidden="1" w:uiPriority="39" w:unhideWhenUsed="1" w:qFormat="1"/>
+    <w:lsdException w:name="toc 3" w:semiHidden="1" w:uiPriority="39" w:unhideWhenUsed="1" w:qFormat="1"/>
+    <w:lsdException w:name="toc 4" w:semiHidden="1" w:uiPriority="39" w:unhideWhenUsed="1"/>
+    <w:lsdException w:name="toc 5" w:semiHidden="1" w:uiPriority="39" w:unhideWhenUsed="1"/>
+    <w:lsdException w:name="toc 6" w:semiHidden="1" w:uiPriority="39" w:unhideWhenUsed="1"/>
+    <w:lsdException w:name="toc 7" w:semiHidden="1" w:uiPriority="39" w:unhideWhenUsed="1"/>
+    <w:lsdException w:name="toc 8" w:semiHidden="1" w:uiPriority="39" w:unhideWhenUsed="1"/>
+    <w:lsdException w:name="toc 9" w:semiHidden="1" w:uiPriority="39" w:unhideWhenUsed="1"/>
+    <w:lsdException w:name="Normal Indent" w:semiHidden="1" w:unhideWhenUsed="1"/>
+    <w:lsdException w:name="footnote text" w:semiHidden="1" w:unhideWhenUsed="1"/>
+    <w:lsdException w:name="annotation text" w:semiHidden="1" w:unhideWhenUsed="1"/>
+    <w:lsdException w:name="header" w:semiHidden="1" w:unhideWhenUsed="1"/>
+    <w:lsdException w:name="footer" w:semiHidden="1" w:unhideWhenUsed="1"/>
+    <w:lsdException w:name="index heading" w:semiHidden="1" w:unhideWhenUsed="1"/>
+    <w:lsdException w:name="caption" w:semiHidden="1" w:uiPriority="35" w:unhideWhenUsed="1" w:qFormat="1"/>
+    <w:lsdException w:name="table of figures" w:semiHidden="1" w:unhideWhenUsed="1"/>
+    <w:lsdException w:name="envelope address" w:semiHidden="1" w:unhideWhenUsed="1"/>
+    <w:lsdException w:name="envelope return" w:semiHidden="1" w:unhideWhenUsed="1"/>
+    <w:lsdException w:name="footnote reference" w:semiHidden="1" w:unhideWhenUsed="1"/>
+    <w:lsdException w:name="annotation reference" w:semiHidden="1" w:unhideWhenUsed="1"/>
+    <w:lsdException w:name="line number" w:semiHidden="1" w:unhideWhenUsed="1"/>
+    <w:lsdException w:name="page number" w:semiHidden="1" w:unhideWhenUsed="1"/>
+    <w:lsdException w:name="endnote reference" w:semiHidden="1" w:unhideWhenUsed="1"/>
+    <w:lsdException w:name="endnote text" w:semiHidden="1" w:unhideWhenUsed="1"/>
+    <w:lsdException w:name="table of authorities" w:semiHidden="1" w:unhideWhenUsed="1"/>
+    <w:lsdException w:name="macro" w:semiHidden="1" w:unhideWhenUsed="1"/>
+    <w:lsdException w:name="toa heading" w:semiHidden="1" w:unhideWhenUsed="1"/>
+    <w:lsdException w:name="List" w:semiHidden="1" w:unhideWhenUsed="1"/>
+    <w:lsdException w:name="List Bullet" w:semiHidden="1" w:unhideWhenUsed="1"/>
+    <w:lsdException w:name="List Number" w:semiHidden="1" w:unhideWhenUsed="1"/>
+    <w:lsdException w:name="List 2" w:semiHidden="1" w:unhideWhenUsed="1"/>
+    <w:lsdException w:name="List 3" w:semiHidden="1" w:unhideWhenUsed="1"/>
+    <w:lsdException w:name="List 4" w:semiHidden="1" w:unhideWhenUsed="1"/>
+    <w:lsdException w:name="List 5" w:semiHidden="1" w:unhideWhenUsed="1"/>
+    <w:lsdException w:name="List Bullet 2" w:semiHidden="1" w:unhideWhenUsed="1"/>
+    <w:lsdException w:name="List Bullet 3" w:semiHidden="1" w:unhideWhenUsed="1"/>
+    <w:lsdException w:name="List Bullet 4" w:semiHidden="1" w:unhideWhenUsed="1"/>
+    <w:lsdException w:name="List Bullet 5" w:semiHidden="1" w:unhideWhenUsed="1"/>
+    <w:lsdException w:name="List Number 2" w:semiHidden="1" w:unhideWhenUsed="1"/>
+    <w:lsdException w:name="List Number 3" w:semiHidden="1" w:unhideWhenUsed="1"/>
+    <w:lsdException w:name="List Number 4" w:semiHidden="1" w:unhideWhenUsed="1"/>
+    <w:lsdException w:name="List Number 5" w:semiHidden="1" w:unhideWhenUsed="1"/>
+    <w:lsdException w:name="Title" w:uiPriority="10" w:qFormat="1"/>
+    <w:lsdException w:name="Closing" w:semiHidden="1" w:unhideWhenUsed="1"/>
+    <w:lsdException w:name="Signature" w:semiHidden="1" w:unhideWhenUsed="1"/>
+    <w:lsdException w:name="Default Paragraph Font" w:semiHidden="1" w:uiPriority="1" w:unhideWhenUsed="1"/>
+    <w:lsdException w:name="Body Text" w:semiHidden="1" w:unhideWhenUsed="1"/>
+    <w:lsdException w:name="Body Text Indent" w:semiHidden="1" w:unhideWhenUsed="1"/>
+    <w:lsdException w:name="List Continue" w:semiHidden="1" w:unhideWhenUsed="1"/>
+    <w:lsdException w:name="List Continue 2" w:semiHidden="1" w:unhideWhenUsed="1"/>
+    <w:lsdException w:name="List Continue 3" w:semiHidden="1" w:unhideWhenUsed="1"/>
+    <w:lsdException w:name="List Continue 4" w:semiHidden="1" w:unhideWhenUsed="1"/>
+    <w:lsdException w:name="List Continue 5" w:semiHidden="1" w:unhideWhenUsed="1"/>
+    <w:lsdException w:name="Message Header" w:semiHidden="1" w:unhideWhenUsed="1"/>
+    <w:lsdException w:name="Subtitle" w:uiPriority="11" w:qFormat="1"/>
+    <w:lsdException w:name="Salutation" w:semiHidden="1" w:unhideWhenUsed="1"/>
+    <w:lsdException w:name="Date" w:semiHidden="1" w:unhideWhenUsed="1"/>
+    <w:lsdException w:name="Body Text First Indent" w:semiHidden="1" w:unhideWhenUsed="1"/>
+    <w:lsdException w:name="Body Text First Indent 2" w:semiHidden="1" w:unhideWhenUsed="1"/>
+    <w:lsdException w:name="Note Heading" w:semiHidden="1" w:unhideWhenUsed="1"/>
+    <w:lsdException w:name="Body Text 2" w:semiHidden="1" w:unhideWhenUsed="1"/>
+    <w:lsdException w:name="Body Text 3" w:semiHidden="1" w:unhideWhenUsed="1"/>
+    <w:lsdException w:name="Body Text Indent 2" w:semiHidden="1" w:unhideWhenUsed="1"/>
+    <w:lsdException w:name="Body Text Indent 3" w:semiHidden="1" w:unhideWhenUsed="1"/>
+    <w:lsdException w:name="Block Text" w:semiHidden="1" w:unhideWhenUsed="1"/>
+    <w:lsdException w:name="Hyperlink" w:semiHidden="1" w:unhideWhenUsed="1"/>
+    <w:lsdException w:name="FollowedHyperlink" w:semiHidden="1" w:unhideWhenUsed="1"/>
+    <w:lsdException w:name="Strong" w:uiPriority="22" w:qFormat="1"/>
+    <w:lsdException w:name="Emphasis" w:uiPriority="20" w:qFormat="1"/>
+    <w:lsdException w:name="Document Map" w:semiHidden="1" w:unhideWhenUsed="1"/>
+    <w:lsdException w:name="Plain Text" w:semiHidden="1" w:unhideWhenUsed="1"/>
+    <w:lsdException w:name="E-mail Signature" w:semiHidden="1" w:unhideWhenUsed="1"/>
+    <w:lsdException w:name="HTML Top of Form" w:semiHidden="1" w:unhideWhenUsed="1"/>
+    <w:lsdException w:name="HTML Bottom of Form" w:semiHidden="1" w:unhideWhenUsed="1"/>
+    <w:lsdException w:name="Normal (Web)" w:semiHidden="1" w:unhideWhenUsed="1"/>
+    <w:lsdException w:name="HTML Acronym" w:semiHidden="1" w:unhideWhenUsed="1"/>
+    <w:lsdException w:name="HTML Address" w:semiHidden="1" w:unhideWhenUsed="1"/>
+    <w:lsdException w:name="HTML Cite" w:semiHidden="1" w:unhideWhenUsed="1"/>
+    <w:lsdException w:name="HTML Code" w:semiHidden="1" w:unhideWhenUsed="1"/>
+    <w:lsdException w:name="HTML Definition" w:semiHidden="1" w:unhideWhenUsed="1"/>
+    <w:lsdException w:name="HTML Keyboard" w:semiHidden="1" w:unhideWhenUsed="1"/>
+    <w:lsdException w:name="HTML Preformatted" w:semiHidden="1" w:unhideWhenUsed="1"/>
+    <w:lsdException w:name="HTML Sample" w:semiHidden="1" w:unhideWhenUsed="1"/>
+    <w:lsdException w:name="HTML Typewriter" w:semiHidden="1" w:unhideWhenUsed="1"/>
+    <w:lsdException w:name="HTML Variable" w:semiHidden="1" w:unhideWhenUsed="1"/>
+    <w:lsdException w:name="Normal Table" w:semiHidden="1" w:unhideWhenUsed="1"/>
+    <w:lsdException w:name="annotation subject" w:semiHidden="1" w:unhideWhenUsed="1"/>
+    <w:lsdException w:name="No List" w:semiHidden="1" w:unhideWhenUsed="1"/>
+    <w:lsdException w:name="Outline List 1" w:semiHidden="1" w:unhideWhenUsed="1"/>
+    <w:lsdException w:name="Outline List 2" w:semiHidden="1" w:unhideWhenUsed="1"/>
+    <w:lsdException w:name="Outline List 3" w:semiHidden="1" w:unhideWhenUsed="1"/>
+    <w:lsdException w:name="Table Simple 1" w:semiHidden="1" w:unhideWhenUsed="1"/>
+    <w:lsdException w:name="Table Simple 2" w:semiHidden="1" w:unhideWhenUsed="1"/>
+    <w:lsdException w:name="Table Simple 3" w:semiHidden="1" w:unhideWhenUsed="1"/>
+    <w:lsdException w:name="Table Classic 1" w:semiHidden="1" w:unhideWhenUsed="1"/>
+    <w:lsdException w:name="Table Classic 2" w:semiHidden="1" w:unhideWhenUsed="1"/>
+    <w:lsdException w:name="Table Classic 3" w:semiHidden="1" w:unhideWhenUsed="1"/>
+    <w:lsdException w:name="Table Classic 4" w:semiHidden="1" w:unhideWhenUsed="1"/>
+    <w:lsdException w:name="Table Colorful 1" w:semiHidden="1" w:unhideWhenUsed="1"/>
+    <w:lsdException w:name="Table Colorful 2" w:semiHidden="1" w:unhideWhenUsed="1"/>
+    <w:lsdException w:name="Table Colorful 3" w:semiHidden="1" w:unhideWhenUsed="1"/>
+    <w:lsdException w:name="Table Columns 1" w:semiHidden="1" w:unhideWhenUsed="1"/>
+    <w:lsdException w:name="Table Columns 2" w:semiHidden="1" w:unhideWhenUsed="1"/>
+    <w:lsdException w:name="Table Columns 3" w:semiHidden="1" w:unhideWhenUsed="1"/>
+    <w:lsdException w:name="Table Columns 4" w:semiHidden="1" w:unhideWhenUsed="1"/>
+    <w:lsdException w:name="Table Columns 5" w:semiHidden="1" w:unhideWhenUsed="1"/>
+    <w:lsdException w:name="Table Grid 1" w:semiHidden="1" w:unhideWhenUsed="1"/>
+    <w:lsdException w:name="Table Grid 2" w:semiHidden="1" w:unhideWhenUsed="1"/>
+    <w:lsdException w:name="Table Grid 3" w:semiHidden="1" w:unhideWhenUsed="1"/>
+    <w:lsdException w:name="Table Grid 4" w:semiHidden="1" w:unhideWhenUsed="1"/>
+    <w:lsdException w:name="Table Grid 5" w:semiHidden="1" w:unhideWhenUsed="1"/>
+    <w:lsdException w:name="Table Grid 6" w:semiHidden="1" w:unhideWhenUsed="1"/>
+    <w:lsdException w:name="Table Grid 7" w:semiHidden="1" w:unhideWhenUsed="1"/>
+    <w:lsdException w:name="Table Grid 8" w:semiHidden="1" w:unhideWhenUsed="1"/>
+    <w:lsdException w:name="Table List 1" w:semiHidden="1" w:unhideWhenUsed="1"/>
+    <w:lsdException w:name="Table List 2" w:semiHidden="1" w:unhideWhenUsed="1"/>
+    <w:lsdException w:name="Table List 3" w:semiHidden="1" w:unhideWhenUsed="1"/>
+    <w:lsdException w:name="Table List 4" w:semiHidden="1" w:unhideWhenUsed="1"/>
+    <w:lsdException w:name="Table List 5" w:semiHidden="1" w:unhideWhenUsed="1"/>
+    <w:lsdException w:name="Table List 6" w:semiHidden="1" w:unhideWhenUsed="1"/>
+    <w:lsdException w:name="Table List 7" w:semiHidden="1" w:unhideWhenUsed="1"/>
+    <w:lsdException w:name="Table List 8" w:semiHidden="1" w:unhideWhenUsed="1"/>
+    <w:lsdException w:name="Table 3D effects 1" w:semiHidden="1" w:unhideWhenUsed="1"/>
+    <w:lsdException w:name="Table 3D effects 2" w:semiHidden="1" w:unhideWhenUsed="1"/>
+    <w:lsdException w:name="Table 3D effects 3" w:semiHidden="1" w:unhideWhenUsed="1"/>
+    <w:lsdException w:name="Table Contemporary" w:semiHidden="1" w:unhideWhenUsed="1"/>
+    <w:lsdException w:name="Table Elegant" w:semiHidden="1" w:unhideWhenUsed="1"/>
+    <w:lsdException w:name="Table Professional" w:semiHidden="1" w:unhideWhenUsed="1"/>
+    <w:lsdException w:name="Table Subtle 1" w:semiHidden="1" w:unhideWhenUsed="1"/>
+    <w:lsdException w:name="Table Subtle 2" w:semiHidden="1" w:unhideWhenUsed="1"/>
+    <w:lsdException w:name="Table Web 1" w:semiHidden="1" w:unhideWhenUsed="1"/>
+    <w:lsdException w:name="Table Web 2" w:semiHidden="1" w:unhideWhenUsed="1"/>
+    <w:lsdException w:name="Table Web 3" w:semiHidden="1" w:unhideWhenUsed="1"/>
+    <w:lsdException w:name="Balloon Text" w:semiHidden="1" w:unhideWhenUsed="1"/>
+    <w:lsdException w:name="Table Grid" w:uiPriority="59"/>
+    <w:lsdException w:name="Table Theme" w:semiHidden="1" w:unhideWhenUsed="1"/>
+    <w:lsdException w:name="Placeholder Text" w:semiHidden="1"/>
+    <w:lsdException w:name="No Spacing" w:uiPriority="1" w:qFormat="1"/>
+    <w:lsdException w:name="Light Shading" w:uiPriority="60"/>
+    <w:lsdException w:name="Light List" w:uiPriority="61"/>
+    <w:lsdException w:name="Light Grid" w:uiPriority="62"/>
+    <w:lsdException w:name="Medium Shading 1" w:uiPriority="63"/>
+    <w:lsdException w:name="Medium Shading 2" w:uiPriority="64"/>
+    <w:lsdException w:name="Medium List 1" w:uiPriority="65"/>
+    <w:lsdException w:name="Medium List 2" w:uiPriority="66"/>
+    <w:lsdException w:name="Medium Grid 1" w:uiPriority="67"/>
+    <w:lsdException w:name="Medium Grid 2" w:uiPriority="68"/>
+    <w:lsdException w:name="Medium Grid 3" w:uiPriority="69"/>
+    <w:lsdException w:name="Dark List" w:uiPriority="70"/>
+    <w:lsdException w:name="Colorful Shading" w:uiPriority="71"/>
+    <w:lsdException w:name="Colorful List" w:uiPriority="72"/>
+    <w:lsdException w:name="Colorful Grid" w:uiPriority="73"/>
+    <w:lsdException w:name="Light Shading Accent 1" w:uiPriority="60"/>
+    <w:lsdException w:name="Light List Accent 1" w:uiPriority="61"/>
+    <w:lsdException w:name="Light Grid Accent 1" w:uiPriority="62"/>
+    <w:lsdException w:name="Medium Shading 1 Accent 1" w:uiPriority="63"/>
+    <w:lsdException w:name="Medium Shading 2 Accent 1" w:uiPriority="64"/>
+    <w:lsdException w:name="Medium List 1 Accent 1" w:uiPriority="65"/>
+    <w:lsdException w:name="Revision" w:semiHidden="1"/>
+    <w:lsdException w:name="List Paragraph" w:uiPriority="34" w:qFormat="1"/>
+    <w:lsdException w:name="Quote" w:uiPriority="29" w:qFormat="1"/>
+    <w:lsdException w:name="Intense Quote" w:uiPriority="30" w:qFormat="1"/>
+    <w:lsdException w:name="Medium List 2 Accent 1" w:uiPriority="66"/>
+    <w:lsdException w:name="Medium Grid 1 Accent 1" w:uiPriority="67"/>
+    <w:lsdException w:name="Medium Grid 2 Accent 1" w:uiPriority="68"/>
+    <w:lsdException w:name="Medium Grid 3 Accent 1" w:uiPriority="69"/>
+    <w:lsdException w:name="Dark List Accent 1" w:uiPriority="70"/>
+    <w:lsdException w:name="Colorful Shading Accent 1" w:uiPriority="71"/>
+    <w:lsdException w:name="Colorful List Accent 1" w:uiPriority="72"/>
+    <w:lsdException w:name="Colorful Grid Accent 1" w:uiPriority="73"/>
+    <w:lsdException w:name="Light Shading Accent 2" w:uiPriority="60"/>
+    <w:lsdException w:name="Light List Accent 2" w:uiPriority="61"/>
+    <w:lsdException w:name="Light Grid Accent 2" w:uiPriority="62"/>
+    <w:lsdException w:name="Medium Shading 1 Accent 2" w:uiPriority="63"/>
+    <w:lsdException w:name="Medium Shading 2 Accent 2" w:uiPriority="64"/>
+    <w:lsdException w:name="Medium List 1 Accent 2" w:uiPriority="65"/>
+    <w:lsdException w:name="Medium List 2 Accent 2" w:uiPriority="66"/>
+    <w:lsdException w:name="Medium Grid 1 Accent 2" w:uiPriority="67"/>
+    <w:lsdException w:name="Medium Grid 2 Accent 2" w:uiPriority="68"/>
+    <w:lsdException w:name="Medium Grid 3 Accent 2" w:uiPriority="69"/>
+    <w:lsdException w:name="Dark List Accent 2" w:uiPriority="70"/>
+    <w:lsdException w:name="Colorful Shading Accent 2" w:uiPriority="71"/>
+    <w:lsdException w:name="Colorful List Accent 2" w:uiPriority="72"/>
+    <w:lsdException w:name="Colorful Grid Accent 2" w:uiPriority="73"/>
+    <w:lsdException w:name="Light Shading Accent 3" w:uiPriority="60"/>
+    <w:lsdException w:name="Light List Accent 3" w:uiPriority="61"/>
+    <w:lsdException w:name="Light Grid Accent 3" w:uiPriority="62"/>
+    <w:lsdException w:name="Medium Shading 1 Accent 3" w:uiPriority="63"/>
+    <w:lsdException w:name="Medium Shading 2 Accent 3" w:uiPriority="64"/>
+    <w:lsdException w:name="Medium List 1 Accent 3" w:uiPriority="65"/>
+    <w:lsdException w:name="Medium List 2 Accent 3" w:uiPriority="66"/>
+    <w:lsdException w:name="Medium Grid 1 Accent 3" w:uiPriority="67"/>
+    <w:lsdException w:name="Medium Grid 2 Accent 3" w:uiPriority="68"/>
+    <w:lsdException w:name="Medium Grid 3 Accent 3" w:uiPriority="69"/>
+    <w:lsdException w:name="Dark List Accent 3" w:uiPriority="70"/>
+    <w:lsdException w:name="Colorful Shading Accent 3" w:uiPriority="71"/>
+    <w:lsdException w:name="Colorful List Accent 3" w:uiPriority="72"/>
+    <w:lsdException w:name="Colorful Grid Accent 3" w:uiPriority="73"/>
+    <w:lsdException w:name="Light Shading Accent 4" w:uiPriority="60"/>
+    <w:lsdException w:name="Light List Accent 4" w:uiPriority="61"/>
+    <w:lsdException w:name="Light Grid Accent 4" w:uiPriority="62"/>
+    <w:lsdException w:name="Medium Shading 1 Accent 4" w:uiPriority="63"/>
+    <w:lsdException w:name="Medium Shading 2 Accent 4" w:uiPriority="64"/>
+    <w:lsdException w:name="Medium List 1 Accent 4" w:uiPriority="65"/>
+    <w:lsdException w:name="Medium List 2 Accent 4" w:uiPriority="66"/>
+    <w:lsdException w:name="Medium Grid 1 Accent 4" w:uiPriority="67"/>
+    <w:lsdException w:name="Medium Grid 2 Accent 4" w:uiPriority="68"/>
+    <w:lsdException w:name="Medium Grid 3 Accent 4" w:uiPriority="69"/>
+    <w:lsdException w:name="Dark List Accent 4" w:uiPriority="70"/>
+    <w:lsdException w:name="Colorful Shading Accent 4" w:uiPriority="71"/>
+    <w:lsdException w:name="Colorful List Accent 4" w:uiPriority="72"/>
+    <w:lsdException w:name="Colorful Grid Accent 4" w:uiPriority="73"/>
+    <w:lsdException w:name="Light Shading Accent 5" w:uiPriority="60"/>
+    <w:lsdException w:name="Light List Accent 5" w:uiPriority="61"/>
+    <w:lsdException w:name="Light Grid Accent 5" w:uiPriority="62"/>
+    <w:lsdException w:name="Medium Shading 1 Accent 5" w:uiPriority="63"/>
+    <w:lsdException w:name="Medium Shading 2 Accent 5" w:uiPriority="64"/>
+    <w:lsdException w:name="Medium List 1 Accent 5" w:uiPriority="65"/>
+    <w:lsdException w:name="Medium List 2 Accent 5" w:uiPriority="66"/>
+    <w:lsdException w:name="Medium Grid 1 Accent 5" w:uiPriority="67"/>
+    <w:lsdException w:name="Medium Grid 2 Accent 5" w:uiPriority="68"/>
+    <w:lsdException w:name="Medium Grid 3 Accent 5" w:uiPriority="69"/>
+    <w:lsdException w:name="Dark List Accent 5" w:uiPriority="70"/>
+    <w:lsdException w:name="Colorful Shading Accent 5" w:uiPriority="71"/>
+    <w:lsdException w:name="Colorful List Accent 5" w:uiPriority="72"/>
+    <w:lsdException w:name="Colorful Grid Accent 5" w:uiPriority="73"/>
+    <w:lsdException w:name="Light Shading Accent 6" w:uiPriority="60"/>
+    <w:lsdException w:name="Light List Accent 6" w:uiPriority="61"/>
+    <w:lsdException w:name="Light Grid Accent 6" w:uiPriority="62"/>
+    <w:lsdException w:name="Medium Shading 1 Accent 6" w:uiPriority="63"/>
+    <w:lsdException w:name="Medium Shading 2 Accent 6" w:uiPriority="64"/>
+    <w:lsdException w:name="Medium List 1 Accent 6" w:uiPriority="65"/>
+    <w:lsdException w:name="Medium List 2 Accent 6" w:uiPriority="66"/>
+    <w:lsdException w:name="Medium Grid 1 Accent 6" w:uiPriority="67"/>
+    <w:lsdException w:name="Medium Grid 2 Accent 6" w:uiPriority="68"/>
+    <w:lsdException w:name="Medium Grid 3 Accent 6" w:uiPriority="69"/>
+    <w:lsdException w:name="Dark List Accent 6" w:uiPriority="70"/>
+    <w:lsdException w:name="Colorful Shading Accent 6" w:uiPriority="71"/>
+    <w:lsdException w:name="Colorful List Accent 6" w:uiPriority="72"/>
+    <w:lsdException w:name="Colorful Grid Accent 6" w:uiPriority="73"/>
+    <w:lsdException w:name="Subtle Emphasis" w:uiPriority="19" w:qFormat="1"/>
+    <w:lsdException w:name="Intense Emphasis" w:uiPriority="21" w:qFormat="1"/>
+    <w:lsdException w:name="Subtle Reference" w:uiPriority="31" w:qFormat="1"/>
+    <w:lsdException w:name="Intense Reference" w:uiPriority="32" w:qFormat="1"/>
+    <w:lsdException w:name="Book Title" w:uiPriority="33" w:qFormat="1"/>
+    <w:lsdException w:name="Bibliography" w:semiHidden="1" w:uiPriority="37" w:unhideWhenUsed="1"/>
+    <w:lsdException w:name="TOC Heading" w:semiHidden="1" w:uiPriority="39" w:unhideWhenUsed="1" w:qFormat="1"/>
+    <w:lsdException w:name="Plain Table 1" w:uiPriority="41"/>
+    <w:lsdException w:name="Plain Table 2" w:uiPriority="42"/>
+    <w:lsdException w:name="Plain Table 3" w:uiPriority="43"/>
+    <w:lsdException w:name="Plain Table 4" w:uiPriority="44"/>
+    <w:lsdException w:name="Plain Table 5" w:uiPriority="45"/>
+    <w:lsdException w:name="Grid Table Light" w:uiPriority="40"/>
+    <w:lsdException w:name="Grid Table 1 Light" w:uiPriority="46"/>
+    <w:lsdException w:name="Grid Table 2" w:uiPriority="47"/>
+    <w:lsdException w:name="Grid Table 3" w:uiPriority="48"/>
+    <w:lsdException w:name="Grid Table 4" w:uiPriority="49"/>
+    <w:lsdException w:name="Grid Table 5 Dark" w:uiPriority="50"/>
+    <w:lsdException w:name="Grid Table 6 Colorful" w:uiPriority="51"/>
+    <w:lsdException w:name="Grid Table 7 Colorful" w:uiPriority="52"/>
+    <w:lsdException w:name="Grid Table 1 Light Accent 1" w:uiPriority="46"/>
+    <w:lsdException w:name="Grid Table 2 Accent 1" w:uiPriority="47"/>
+    <w:lsdException w:name="Grid Table 3 Accent 1" w:uiPriority="48"/>
+    <w:lsdException w:name="Grid Table 4 Accent 1" w:uiPriority="49"/>
+    <w:lsdException w:name="Grid Table 5 Dark Accent 1" w:uiPriority="50"/>
+    <w:lsdException w:name="Grid Table 6 Colorful Accent 1" w:uiPriority="51"/>
+    <w:lsdException w:name="Grid Table 7 Colorful Accent 1" w:uiPriority="52"/>
+    <w:lsdException w:name="Grid Table 1 Light Accent 2" w:uiPriority="46"/>
+    <w:lsdException w:name="Grid Table 2 Accent 2" w:uiPriority="47"/>
+    <w:lsdException w:name="Grid Table 3 Accent 2" w:uiPriority="48"/>
+    <w:lsdException w:name="Grid Table 4 Accent 2" w:uiPriority="49"/>
+    <w:lsdException w:name="Grid Table 5 Dark Accent 2" w:uiPriority="50"/>
+    <w:lsdException w:name="Grid Table 6 Colorful Accent 2" w:uiPriority="51"/>
+    <w:lsdException w:name="Grid Table 7 Colorful Accent 2" w:uiPriority="52"/>
+    <w:lsdException w:name="Grid Table 1 Light Accent 3" w:uiPriority="46"/>
+    <w:lsdException w:name="Grid Table 2 Accent 3" w:uiPriority="47"/>
+    <w:lsdException w:name="Grid Table 3 Accent 3" w:uiPriority="48"/>
+    <w:lsdException w:name="Grid Table 4 Accent 3" w:uiPriority="49"/>
+    <w:lsdException w:name="Grid Table 5 Dark Accent 3" w:uiPriority="50"/>
+    <w:lsdException w:name="Grid Table 6 Colorful Accent 3" w:uiPriority="51"/>
+    <w:lsdException w:name="Grid Table 7 Colorful Accent 3" w:uiPriority="52"/>
+    <w:lsdException w:name="Grid Table 1 Light Accent 4" w:uiPriority="46"/>
+    <w:lsdException w:name="Grid Table 2 Accent 4" w:uiPriority="47"/>
+    <w:lsdException w:name="Grid Table 3 Accent 4" w:uiPriority="48"/>
+    <w:lsdException w:name="Grid Table 4 Accent 4" w:uiPriority="49"/>
+    <w:lsdException w:name="Grid Table 5 Dark Accent 4" w:uiPriority="50"/>
+    <w:lsdException w:name="Grid Table 6 Colorful Accent 4" w:uiPriority="51"/>
+    <w:lsdException w:name="Grid Table 7 Colorful Accent 4" w:uiPriority="52"/>
+    <w:lsdException w:name="Grid Table 1 Light Accent 5" w:uiPriority="46"/>
+    <w:lsdException w:name="Grid Table 2 Accent 5" w:uiPriority="47"/>
+    <w:lsdException w:name="Grid Table 3 Accent 5" w:uiPriority="48"/>
+    <w:lsdException w:name="Grid Table 4 Accent 5" w:uiPriority="49"/>
+    <w:lsdException w:name="Grid Table 5 Dark Accent 5" w:uiPriority="50"/>
+    <w:lsdException w:name="Grid Table 6 Colorful Accent 5" w:uiPriority="51"/>
+    <w:lsdException w:name="Grid Table 7 Colorful Accent 5" w:uiPriority="52"/>
+    <w:lsdException w:name="Grid Table 1 Light Accent 6" w:uiPriority="46"/>
+    <w:lsdException w:name="Grid Table 2 Accent 6" w:uiPriority="47"/>
+    <w:lsdException w:name="Grid Table 3 Accent 6" w:uiPriority="48"/>
+    <w:lsdException w:name="Grid Table 4 Accent 6" w:uiPriority="49"/>
+    <w:lsdException w:name="Grid Table 5 Dark Accent 6" w:uiPriority="50"/>
+    <w:lsdException w:name="Grid Table 6 Colorful Accent 6" w:uiPriority="51"/>
+    <w:lsdException w:name="Grid Table 7 Colorful Accent 6" w:uiPriority="52"/>
+    <w:lsdException w:name="List Table 1 Light" w:uiPriority="46"/>
+    <w:lsdException w:name="List Table 2" w:uiPriority="47"/>
+    <w:lsdException w:name="List Table 3" w:uiPriority="48"/>
+    <w:lsdException w:name="List Table 4" w:uiPriority="49"/>
+    <w:lsdException w:name="List Table 5 Dark" w:uiPriority="50"/>
+    <w:lsdException w:name="List Table 6 Colorful" w:uiPriority="51"/>
+    <w:lsdException w:name="List Table 7 Colorful" w:uiPriority="52"/>
+    <w:lsdException w:name="List Table 1 Light Accent 1" w:uiPriority="46"/>
+    <w:lsdException w:name="List Table 2 Accent 1" w:uiPriority="47"/>
+    <w:lsdException w:name="List Table 3 Accent 1" w:uiPriority="48"/>
+    <w:lsdException w:name="List Table 4 Accent 1" w:uiPriority="49"/>
+    <w:lsdException w:name="List Table 5 Dark Accent 1" w:uiPriority="50"/>
+    <w:lsdException w:name="List Table 6 Colorful Accent 1" w:uiPriority="51"/>
+    <w:lsdException w:name="List Table 7 Colorful Accent 1" w:uiPriority="52"/>
+    <w:lsdException w:name="List Table 1 Light Accent 2" w:uiPriority="46"/>
+    <w:lsdException w:name="List Table 2 Accent 2" w:uiPriority="47"/>
+    <w:lsdException w:name="List Table 3 Accent 2" w:uiPriority="48"/>
+    <w:lsdException w:name="List Table 4 Accent 2" w:uiPriority="49"/>
+    <w:lsdException w:name="List Table 5 Dark Accent 2" w:uiPriority="50"/>
+    <w:lsdException w:name="List Table 6 Colorful Accent 2" w:uiPriority="51"/>
+    <w:lsdException w:name="List Table 7 Colorful Accent 2" w:uiPriority="52"/>
+    <w:lsdException w:name="List Table 1 Light Accent 3" w:uiPriority="46"/>
+    <w:lsdException w:name="List Table 2 Accent 3" w:uiPriority="47"/>
+    <w:lsdException w:name="List Table 3 Accent 3" w:uiPriority="48"/>
+    <w:lsdException w:name="List Table 4 Accent 3" w:uiPriority="49"/>
+    <w:lsdException w:name="List Table 5 Dark Accent 3" w:uiPriority="50"/>
+    <w:lsdException w:name="List Table 6 Colorful Accent 3" w:uiPriority="51"/>
+    <w:lsdException w:name="List Table 7 Colorful Accent 3" w:uiPriority="52"/>
+    <w:lsdException w:name="List Table 1 Light Accent 4" w:uiPriority="46"/>
+    <w:lsdException w:name="List Table 2 Accent 4" w:uiPriority="47"/>
+    <w:lsdException w:name="List Table 3 Accent 4" w:uiPriority="48"/>
+    <w:lsdException w:name="List Table 4 Accent 4" w:uiPriority="49"/>
+    <w:lsdException w:name="List Table 5 Dark Accent 4" w:uiPriority="50"/>
+    <w:lsdException w:name="List Table 6 Colorful Accent 4" w:uiPriority="51"/>
+    <w:lsdException w:name="List Table 7 Colorful Accent 4" w:uiPriority="52"/>
+    <w:lsdException w:name="List Table 1 Light Accent 5" w:uiPriority="46"/>
+    <w:lsdException w:name="List Table 2 Accent 5" w:uiPriority="47"/>
+    <w:lsdException w:name="List Table 3 Accent 5" w:uiPriority="48"/>
+    <w:lsdException w:name="List Table 4 Accent 5" w:uiPriority="49"/>
+    <w:lsdException w:name="List Table 5 Dark Accent 5" w:uiPriority="50"/>
+    <w:lsdException w:name="List Table 6 Colorful Accent 5" w:uiPriority="51"/>
+    <w:lsdException w:name="List Table 7 Colorful Accent 5" w:uiPriority="52"/>
+    <w:lsdException w:name="List Table 1 Light Accent 6" w:uiPriority="46"/>
+    <w:lsdException w:name="List Table 2 Accent 6" w:uiPriority="47"/>
+    <w:lsdException w:name="List Table 3 Accent 6" w:uiPriority="48"/>
+    <w:lsdException w:name="List Table 4 Accent 6" w:uiPriority="49"/>
+    <w:lsdException w:name="List Table 5 Dark Accent 6" w:uiPriority="50"/>
+    <w:lsdException w:name="List Table 6 Colorful Accent 6" w:uiPriority="51"/>
+    <w:lsdException w:name="List Table 7 Colorful Accent 6" w:uiPriority="52"/>
+    <w:lsdException w:name="Mention" w:semiHidden="1" w:unhideWhenUsed="1"/>
+    <w:lsdException w:name="Smart Hyperlink" w:semiHidden="1" w:unhideWhenUsed="1"/>
+    <w:lsdException w:name="Hashtag" w:semiHidden="1" w:unhideWhenUsed="1"/>
+    <w:lsdException w:name="Unresolved Mention" w:semiHidden="1" w:unhideWhenUsed="1"/>
+    <w:lsdException w:name="Smart Link" w:semiHidden="1" w:unhideWhenUsed="1"/>
+    <w:lsdException w:name="Smart Link Error" w:semiHidden="1" w:unhideWhenUsed="1"/>
   </w:latentStyles>
   <w:style w:type="paragraph" w:default="1" w:styleId="a">
     <w:name w:val="Normal"/>
@@ -12448,7 +10608,7 @@
 </file>
 
 <file path=customXml/itemProps1.xml><?xml version="1.0" encoding="utf-8"?>
-<ds:datastoreItem xmlns:ds="http://schemas.openxmlformats.org/officeDocument/2006/customXml" ds:itemID="{6E26AAC9-63C7-49D3-890C-9260AD9E9978}">
+<ds:datastoreItem xmlns:ds="http://schemas.openxmlformats.org/officeDocument/2006/customXml" ds:itemID="{E272AA66-4F4E-4A91-B3AA-B034308E068A}">
   <ds:schemaRefs>
     <ds:schemaRef ds:uri="http://schemas.openxmlformats.org/officeDocument/2006/bibliography"/>
   </ds:schemaRefs>

</xml_diff>